<commit_message>
Reading updates, :pen:, CDOM
</commit_message>
<xml_diff>
--- a/Literature Review Articles/HABs/Monitoring/HAB Monitoring.docx
+++ b/Literature Review Articles/HABs/Monitoring/HAB Monitoring.docx
@@ -1012,11 +1012,13 @@
       <w:pPr>
         <w:spacing w:after="0"/>
         <w:rPr>
-          <w:u w:val="single"/>
-        </w:rPr>
-      </w:pPr>
-      <w:r>
-        <w:rPr>
+          <w:rFonts w:ascii="Verdana" w:hAnsi="Verdana"/>
+          <w:u w:val="single"/>
+        </w:rPr>
+      </w:pPr>
+      <w:r>
+        <w:rPr>
+          <w:rFonts w:ascii="Verdana" w:hAnsi="Verdana"/>
           <w:u w:val="single"/>
         </w:rPr>
         <w:lastRenderedPageBreak/>
@@ -1024,6 +1026,7 @@
       </w:r>
       <w:r>
         <w:rPr>
+          <w:rFonts w:ascii="Verdana" w:hAnsi="Verdana"/>
           <w:u w:val="single"/>
         </w:rPr>
         <w:t>Data Preparation and Analysis</w:t>
@@ -1033,6 +1036,7 @@
       <w:pPr>
         <w:spacing w:after="0"/>
         <w:rPr>
+          <w:rFonts w:ascii="Verdana" w:hAnsi="Verdana"/>
           <w:u w:val="single"/>
         </w:rPr>
       </w:pPr>
@@ -1048,13 +1052,20 @@
         </w:rPr>
       </w:pPr>
       <w:r>
+        <w:rPr>
+          <w:rFonts w:ascii="Verdana" w:hAnsi="Verdana"/>
+        </w:rPr>
         <w:t xml:space="preserve">Contour maps are created using ocean data </w:t>
       </w:r>
       <w:r>
+        <w:rPr>
+          <w:rFonts w:ascii="Verdana" w:hAnsi="Verdana"/>
+        </w:rPr>
         <w:t xml:space="preserve">view. </w:t>
       </w:r>
       <w:r>
         <w:rPr>
+          <w:rFonts w:ascii="Verdana" w:hAnsi="Verdana"/>
           <w:i/>
           <w:iCs/>
           <w:u w:val="single"/>
@@ -1063,6 +1074,7 @@
       </w:r>
       <w:r>
         <w:rPr>
+          <w:rFonts w:ascii="Verdana" w:hAnsi="Verdana"/>
           <w:i/>
           <w:iCs/>
           <w:u w:val="single"/>
@@ -1071,6 +1083,7 @@
       </w:r>
       <w:r>
         <w:rPr>
+          <w:rFonts w:ascii="Verdana" w:hAnsi="Verdana"/>
           <w:i/>
           <w:iCs/>
           <w:u w:val="single"/>
@@ -1079,6 +1092,7 @@
       </w:r>
       <w:r>
         <w:rPr>
+          <w:rFonts w:ascii="Verdana" w:hAnsi="Verdana"/>
           <w:i/>
           <w:iCs/>
           <w:u w:val="single"/>
@@ -1087,6 +1101,7 @@
       </w:r>
       <w:r>
         <w:rPr>
+          <w:rFonts w:ascii="Verdana" w:hAnsi="Verdana"/>
           <w:i/>
           <w:iCs/>
           <w:u w:val="single"/>
@@ -1095,6 +1110,7 @@
       </w:r>
       <w:r>
         <w:rPr>
+          <w:rFonts w:ascii="Verdana" w:hAnsi="Verdana"/>
           <w:i/>
           <w:iCs/>
           <w:u w:val="single"/>
@@ -1103,6 +1119,7 @@
       </w:r>
       <w:r>
         <w:rPr>
+          <w:rFonts w:ascii="Verdana" w:hAnsi="Verdana"/>
           <w:i/>
           <w:iCs/>
           <w:u w:val="single"/>
@@ -1110,16 +1127,26 @@
         <w:t>outlet</w:t>
       </w:r>
       <w:r>
+        <w:rPr>
+          <w:rFonts w:ascii="Verdana" w:hAnsi="Verdana"/>
+        </w:rPr>
         <w:t>. (</w:t>
       </w:r>
       <w:r>
+        <w:rPr>
+          <w:rFonts w:ascii="Verdana" w:hAnsi="Verdana"/>
+        </w:rPr>
         <w:t xml:space="preserve">Show maps) </w:t>
       </w:r>
       <w:r>
+        <w:rPr>
+          <w:rFonts w:ascii="Verdana" w:hAnsi="Verdana"/>
+        </w:rPr>
         <w:t xml:space="preserve">On the contrary, </w:t>
       </w:r>
       <w:r>
         <w:rPr>
+          <w:rFonts w:ascii="Verdana" w:hAnsi="Verdana"/>
           <w:i/>
           <w:iCs/>
           <w:u w:val="single"/>
@@ -1127,16 +1154,26 @@
         <w:t>biomass as indicated by chl-a concentration showed a decreased in concentration with increasing distance from the reservoir’s outlet</w:t>
       </w:r>
       <w:r>
+        <w:rPr>
+          <w:rFonts w:ascii="Verdana" w:hAnsi="Verdana"/>
+        </w:rPr>
         <w:t xml:space="preserve"> (</w:t>
       </w:r>
       <w:r>
+        <w:rPr>
+          <w:rFonts w:ascii="Verdana" w:hAnsi="Verdana"/>
+        </w:rPr>
         <w:t>Show maps)</w:t>
       </w:r>
       <w:r>
+        <w:rPr>
+          <w:rFonts w:ascii="Verdana" w:hAnsi="Verdana"/>
+        </w:rPr>
         <w:t xml:space="preserve"> A significant relationship between salinity and chl-a was found. Similar trend between </w:t>
       </w:r>
       <w:r>
         <w:rPr>
+          <w:rFonts w:ascii="Verdana" w:hAnsi="Verdana"/>
           <w:i/>
           <w:iCs/>
           <w:u w:val="single"/>
@@ -1144,19 +1181,32 @@
         <w:t>salinity and chl-a</w:t>
       </w:r>
       <w:r>
+        <w:rPr>
+          <w:rFonts w:ascii="Verdana" w:hAnsi="Verdana"/>
+        </w:rPr>
         <w:t xml:space="preserve"> was also observed from phytoplankton assemblage from other study </w:t>
       </w:r>
       <w:r>
+        <w:rPr>
+          <w:rFonts w:ascii="Verdana" w:hAnsi="Verdana"/>
+        </w:rPr>
         <w:t>areas.</w:t>
       </w:r>
       <w:r>
+        <w:rPr>
+          <w:rFonts w:ascii="Verdana" w:hAnsi="Verdana"/>
+        </w:rPr>
         <w:t xml:space="preserve"> This observation suggests that salinity might be an important factor regulating the phytoplankton biomass</w:t>
       </w:r>
       <w:r>
+        <w:rPr>
+          <w:rFonts w:ascii="Verdana" w:hAnsi="Verdana"/>
+        </w:rPr>
         <w:t xml:space="preserve">. </w:t>
       </w:r>
       <w:r>
         <w:rPr>
+          <w:rFonts w:ascii="Verdana" w:hAnsi="Verdana"/>
           <w:i/>
           <w:iCs/>
           <w:u w:val="single"/>
@@ -1165,11 +1215,134 @@
       </w:r>
       <w:r>
         <w:rPr>
+          <w:rFonts w:ascii="Verdana" w:hAnsi="Verdana"/>
           <w:i/>
           <w:iCs/>
           <w:u w:val="single"/>
         </w:rPr>
         <w:t>.</w:t>
+      </w:r>
+    </w:p>
+    <w:p>
+      <w:pPr>
+        <w:spacing w:after="0"/>
+        <w:rPr>
+          <w:rFonts w:ascii="Verdana" w:hAnsi="Verdana"/>
+          <w:i/>
+          <w:iCs/>
+          <w:u w:val="single"/>
+        </w:rPr>
+      </w:pPr>
+    </w:p>
+    <w:p>
+      <w:pPr>
+        <w:spacing w:after="0"/>
+      </w:pPr>
+      <w:r>
+        <w:t xml:space="preserve">Data </w:t>
+      </w:r>
+      <w:r>
+        <w:t xml:space="preserve">measurements </w:t>
+      </w:r>
+      <w:r>
+        <w:t xml:space="preserve">were also </w:t>
+      </w:r>
+      <w:r>
+        <w:t xml:space="preserve">conducted </w:t>
+      </w:r>
+      <w:r>
+        <w:t xml:space="preserve">at different tide </w:t>
+      </w:r>
+      <w:r>
+        <w:t>i.e.,</w:t>
+      </w:r>
+      <w:r>
+        <w:t xml:space="preserve"> </w:t>
+      </w:r>
+      <w:r>
+        <w:rPr>
+          <w:i/>
+          <w:iCs/>
+          <w:u w:val="single"/>
+        </w:rPr>
+        <w:t>ebb tide vs. flood tide.</w:t>
+      </w:r>
+      <w:r>
+        <w:t xml:space="preserve"> During ebb tide, narrower range of variability in both environmental parameters and biological measurement</w:t>
+      </w:r>
+      <w:r>
+        <w:t xml:space="preserve"> </w:t>
+      </w:r>
+      <w:r>
+        <w:t>were observed (</w:t>
+      </w:r>
+      <w:r>
+        <w:t>Map</w:t>
+      </w:r>
+      <w:r>
+        <w:t>). On the other hand, during flood tide, larger range of fluctuation in parameters was observed</w:t>
+      </w:r>
+      <w:r>
+        <w:rPr>
+          <w:i/>
+          <w:iCs/>
+        </w:rPr>
+        <w:t xml:space="preserve">. </w:t>
+      </w:r>
+      <w:r>
+        <w:rPr>
+          <w:i/>
+          <w:iCs/>
+        </w:rPr>
+        <w:t>For example,</w:t>
+      </w:r>
+      <w:r>
+        <w:rPr>
+          <w:i/>
+          <w:iCs/>
+          <w:u w:val="single"/>
+        </w:rPr>
+        <w:t xml:space="preserve"> the chl-a concentration was found to differ around two times between ebb and flood </w:t>
+      </w:r>
+      <w:r>
+        <w:rPr>
+          <w:i/>
+          <w:iCs/>
+          <w:u w:val="single"/>
+        </w:rPr>
+        <w:t>tide</w:t>
+      </w:r>
+      <w:r>
+        <w:t>.</w:t>
+      </w:r>
+    </w:p>
+    <w:p>
+      <w:pPr>
+        <w:spacing w:after="0"/>
+      </w:pPr>
+    </w:p>
+    <w:p>
+      <w:pPr>
+        <w:spacing w:after="0"/>
+        <w:rPr>
+          <w:rFonts w:ascii="Verdana" w:hAnsi="Verdana"/>
+          <w:u w:val="single"/>
+        </w:rPr>
+      </w:pPr>
+      <w:r>
+        <w:t>L</w:t>
+      </w:r>
+      <w:r>
+        <w:t xml:space="preserve">ow salinity and high CDOM might be some of the conditions necessary for high phytoplankton biomass </w:t>
+      </w:r>
+      <w:r>
+        <w:t>development as</w:t>
+      </w:r>
+      <w:r>
+        <w:t xml:space="preserve"> pre-conditions of algal bloom especially toxic </w:t>
+      </w:r>
+      <w:r>
+        <w:t>HAB</w:t>
       </w:r>
     </w:p>
     <w:sectPr>

</xml_diff>

<commit_message>
Reading updates,1 :book: finished :pen:, leong
</commit_message>
<xml_diff>
--- a/Literature Review Articles/HABs/Monitoring/HAB Monitoring.docx
+++ b/Literature Review Articles/HABs/Monitoring/HAB Monitoring.docx
@@ -9,6 +9,7 @@
           <w:ilvl w:val="0"/>
           <w:numId w:val="1"/>
         </w:numPr>
+        <w:ind w:left="-540" w:firstLine="0"/>
         <w:rPr>
           <w:rFonts w:ascii="Verdana" w:hAnsi="Verdana"/>
           <w:b/>
@@ -29,6 +30,7 @@
     <w:p>
       <w:pPr>
         <w:pStyle w:val="ListParagraph"/>
+        <w:ind w:left="-540"/>
         <w:rPr>
           <w:rFonts w:ascii="Verdana" w:hAnsi="Verdana"/>
           <w:b/>
@@ -40,6 +42,7 @@
     <w:p>
       <w:pPr>
         <w:pStyle w:val="ListParagraph"/>
+        <w:ind w:left="-540"/>
         <w:rPr>
           <w:rFonts w:ascii="Verdana" w:hAnsi="Verdana"/>
           <w:u w:val="single"/>
@@ -56,6 +59,7 @@
     <w:p>
       <w:pPr>
         <w:pStyle w:val="ListParagraph"/>
+        <w:ind w:left="-540"/>
         <w:rPr>
           <w:rFonts w:ascii="Verdana" w:hAnsi="Verdana"/>
         </w:rPr>
@@ -64,6 +68,7 @@
     <w:p>
       <w:pPr>
         <w:pStyle w:val="ListParagraph"/>
+        <w:ind w:left="-540"/>
         <w:rPr>
           <w:rFonts w:ascii="Verdana" w:hAnsi="Verdana"/>
         </w:rPr>
@@ -114,6 +119,7 @@
     <w:p>
       <w:pPr>
         <w:pStyle w:val="ListParagraph"/>
+        <w:ind w:left="-540"/>
         <w:rPr>
           <w:rFonts w:ascii="Verdana" w:hAnsi="Verdana"/>
         </w:rPr>
@@ -126,6 +132,7 @@
           <w:ilvl w:val="0"/>
           <w:numId w:val="2"/>
         </w:numPr>
+        <w:ind w:left="-540" w:firstLine="0"/>
         <w:rPr>
           <w:rFonts w:ascii="Verdana" w:hAnsi="Verdana"/>
           <w:u w:val="single"/>
@@ -151,6 +158,7 @@
           <w:ilvl w:val="0"/>
           <w:numId w:val="2"/>
         </w:numPr>
+        <w:ind w:left="-540" w:firstLine="0"/>
         <w:rPr>
           <w:rFonts w:ascii="Verdana" w:hAnsi="Verdana"/>
           <w:u w:val="single"/>
@@ -194,6 +202,7 @@
           <w:ilvl w:val="0"/>
           <w:numId w:val="2"/>
         </w:numPr>
+        <w:ind w:left="-540" w:firstLine="0"/>
         <w:rPr>
           <w:rFonts w:ascii="Verdana" w:hAnsi="Verdana"/>
           <w:u w:val="single"/>
@@ -213,6 +222,7 @@
           <w:ilvl w:val="0"/>
           <w:numId w:val="2"/>
         </w:numPr>
+        <w:ind w:left="-540" w:firstLine="0"/>
         <w:rPr>
           <w:rFonts w:ascii="Verdana" w:hAnsi="Verdana"/>
           <w:u w:val="single"/>
@@ -233,7 +243,7 @@
     </w:p>
     <w:p>
       <w:pPr>
-        <w:ind w:left="720"/>
+        <w:ind w:left="-540"/>
         <w:rPr>
           <w:rFonts w:ascii="Verdana" w:hAnsi="Verdana"/>
         </w:rPr>
@@ -253,7 +263,7 @@
     </w:p>
     <w:p>
       <w:pPr>
-        <w:ind w:left="720"/>
+        <w:ind w:left="-540"/>
         <w:rPr>
           <w:rFonts w:ascii="Verdana" w:hAnsi="Verdana"/>
         </w:rPr>
@@ -306,7 +316,7 @@
     </w:p>
     <w:p>
       <w:pPr>
-        <w:ind w:left="720"/>
+        <w:ind w:left="-540"/>
         <w:rPr>
           <w:rFonts w:ascii="Verdana" w:hAnsi="Verdana"/>
           <w:u w:val="single"/>
@@ -322,7 +332,7 @@
     </w:p>
     <w:p>
       <w:pPr>
-        <w:ind w:left="720"/>
+        <w:ind w:left="-540"/>
         <w:rPr>
           <w:rFonts w:ascii="Verdana" w:hAnsi="Verdana"/>
         </w:rPr>
@@ -390,7 +400,7 @@
     </w:p>
     <w:p>
       <w:pPr>
-        <w:ind w:left="720"/>
+        <w:ind w:left="-540"/>
         <w:rPr>
           <w:rFonts w:ascii="Verdana" w:hAnsi="Verdana"/>
         </w:rPr>
@@ -443,23 +453,16 @@
     </w:p>
     <w:p>
       <w:pPr>
-        <w:ind w:left="720"/>
-        <w:rPr>
-          <w:rFonts w:ascii="Verdana" w:hAnsi="Verdana"/>
-        </w:rPr>
-      </w:pPr>
-      <w:r>
-        <w:rPr>
-          <w:rFonts w:ascii="Verdana" w:hAnsi="Verdana"/>
-        </w:rPr>
-        <w:t xml:space="preserve">Multidisciplinary data and high spatial resolution data sets are essential to observe the oceanographic processes and dynamics of algal blooms in this area. The focus of the present study was to develop mobile sensor </w:t>
-      </w:r>
-      <w:r>
-        <w:rPr>
-          <w:rFonts w:ascii="Verdana" w:hAnsi="Verdana"/>
-        </w:rPr>
-        <w:lastRenderedPageBreak/>
-        <w:t>networks for monitoring HAB events, formation and the biology of bloom</w:t>
+        <w:ind w:left="-540"/>
+        <w:rPr>
+          <w:rFonts w:ascii="Verdana" w:hAnsi="Verdana"/>
+        </w:rPr>
+      </w:pPr>
+      <w:r>
+        <w:rPr>
+          <w:rFonts w:ascii="Verdana" w:hAnsi="Verdana"/>
+        </w:rPr>
+        <w:t>Multidisciplinary data and high spatial resolution data sets are essential to observe the oceanographic processes and dynamics of algal blooms in this area. The focus of the present study was to develop mobile sensor networks for monitoring HAB events, formation and the biology of bloom</w:t>
       </w:r>
       <w:r>
         <w:rPr>
@@ -482,21 +485,23 @@
     </w:p>
     <w:p>
       <w:pPr>
-        <w:ind w:left="720"/>
-        <w:rPr>
-          <w:rFonts w:ascii="Verdana" w:hAnsi="Verdana"/>
-        </w:rPr>
-      </w:pPr>
-    </w:p>
-    <w:p>
-      <w:pPr>
-        <w:rPr>
-          <w:rFonts w:ascii="Verdana" w:hAnsi="Verdana"/>
-        </w:rPr>
-      </w:pPr>
-    </w:p>
-    <w:p>
-      <w:pPr>
+        <w:ind w:left="-540"/>
+        <w:rPr>
+          <w:rFonts w:ascii="Verdana" w:hAnsi="Verdana"/>
+        </w:rPr>
+      </w:pPr>
+    </w:p>
+    <w:p>
+      <w:pPr>
+        <w:ind w:left="-540"/>
+        <w:rPr>
+          <w:rFonts w:ascii="Verdana" w:hAnsi="Verdana"/>
+        </w:rPr>
+      </w:pPr>
+    </w:p>
+    <w:p>
+      <w:pPr>
+        <w:ind w:left="-540"/>
         <w:rPr>
           <w:rFonts w:ascii="Verdana" w:hAnsi="Verdana"/>
           <w:u w:val="single"/>
@@ -512,6 +517,7 @@
     </w:p>
     <w:p>
       <w:pPr>
+        <w:ind w:left="-540"/>
         <w:rPr>
           <w:rFonts w:ascii="Verdana" w:hAnsi="Verdana"/>
         </w:rPr>
@@ -525,6 +531,7 @@
     </w:p>
     <w:p>
       <w:pPr>
+        <w:ind w:left="-540"/>
         <w:rPr>
           <w:rFonts w:ascii="Verdana" w:hAnsi="Verdana"/>
         </w:rPr>
@@ -562,6 +569,7 @@
     </w:p>
     <w:p>
       <w:pPr>
+        <w:ind w:left="-540"/>
         <w:rPr>
           <w:rFonts w:ascii="Verdana" w:hAnsi="Verdana"/>
         </w:rPr>
@@ -581,6 +589,7 @@
     </w:p>
     <w:p>
       <w:pPr>
+        <w:ind w:left="-540"/>
         <w:rPr>
           <w:rFonts w:ascii="Verdana" w:hAnsi="Verdana"/>
           <w:u w:val="single"/>
@@ -609,6 +618,7 @@
           <w:numId w:val="4"/>
         </w:numPr>
         <w:spacing w:after="0"/>
+        <w:ind w:left="-540" w:firstLine="0"/>
         <w:rPr>
           <w:rFonts w:ascii="Verdana" w:hAnsi="Verdana"/>
         </w:rPr>
@@ -634,6 +644,7 @@
           <w:numId w:val="4"/>
         </w:numPr>
         <w:spacing w:after="0"/>
+        <w:ind w:left="-540" w:firstLine="0"/>
         <w:rPr>
           <w:rFonts w:ascii="Verdana" w:hAnsi="Verdana"/>
         </w:rPr>
@@ -659,6 +670,7 @@
           <w:numId w:val="4"/>
         </w:numPr>
         <w:spacing w:after="0"/>
+        <w:ind w:left="-540" w:firstLine="0"/>
         <w:rPr>
           <w:rFonts w:ascii="Verdana" w:hAnsi="Verdana"/>
           <w:u w:val="single"/>
@@ -685,15 +697,17 @@
           <w:numId w:val="4"/>
         </w:numPr>
         <w:spacing w:after="0"/>
-        <w:rPr>
-          <w:rFonts w:ascii="Verdana" w:hAnsi="Verdana"/>
-          <w:u w:val="single"/>
-        </w:rPr>
-      </w:pPr>
-    </w:p>
-    <w:p>
-      <w:pPr>
-        <w:spacing w:after="0"/>
+        <w:ind w:left="-540" w:firstLine="0"/>
+        <w:rPr>
+          <w:rFonts w:ascii="Verdana" w:hAnsi="Verdana"/>
+          <w:u w:val="single"/>
+        </w:rPr>
+      </w:pPr>
+    </w:p>
+    <w:p>
+      <w:pPr>
+        <w:spacing w:after="0"/>
+        <w:ind w:left="-540"/>
         <w:rPr>
           <w:rFonts w:ascii="Verdana" w:hAnsi="Verdana"/>
           <w:u w:val="single"/>
@@ -717,15 +731,17 @@
     <w:p>
       <w:pPr>
         <w:spacing w:after="0"/>
-        <w:rPr>
-          <w:rFonts w:ascii="Verdana" w:hAnsi="Verdana"/>
-          <w:u w:val="single"/>
-        </w:rPr>
-      </w:pPr>
-    </w:p>
-    <w:p>
-      <w:pPr>
-        <w:spacing w:after="0"/>
+        <w:ind w:left="-540"/>
+        <w:rPr>
+          <w:rFonts w:ascii="Verdana" w:hAnsi="Verdana"/>
+          <w:u w:val="single"/>
+        </w:rPr>
+      </w:pPr>
+    </w:p>
+    <w:p>
+      <w:pPr>
+        <w:spacing w:after="0"/>
+        <w:ind w:left="-540"/>
         <w:rPr>
           <w:rFonts w:ascii="Verdana" w:hAnsi="Verdana"/>
         </w:rPr>
@@ -749,6 +765,7 @@
     <w:p>
       <w:pPr>
         <w:spacing w:after="0"/>
+        <w:ind w:left="-540"/>
         <w:rPr>
           <w:rFonts w:ascii="Verdana" w:hAnsi="Verdana"/>
         </w:rPr>
@@ -768,6 +785,7 @@
           <w:numId w:val="5"/>
         </w:numPr>
         <w:spacing w:after="0"/>
+        <w:ind w:left="-540" w:firstLine="0"/>
         <w:rPr>
           <w:rFonts w:ascii="Verdana" w:hAnsi="Verdana"/>
         </w:rPr>
@@ -793,6 +811,7 @@
           <w:numId w:val="5"/>
         </w:numPr>
         <w:spacing w:after="0"/>
+        <w:ind w:left="-540" w:firstLine="0"/>
         <w:rPr>
           <w:rFonts w:ascii="Verdana" w:hAnsi="Verdana"/>
         </w:rPr>
@@ -818,6 +837,7 @@
           <w:numId w:val="5"/>
         </w:numPr>
         <w:spacing w:after="0"/>
+        <w:ind w:left="-540" w:firstLine="0"/>
         <w:rPr>
           <w:rFonts w:ascii="Verdana" w:hAnsi="Verdana"/>
         </w:rPr>
@@ -843,6 +863,7 @@
           <w:numId w:val="5"/>
         </w:numPr>
         <w:spacing w:after="0"/>
+        <w:ind w:left="-540" w:firstLine="0"/>
         <w:rPr>
           <w:rFonts w:ascii="Verdana" w:hAnsi="Verdana"/>
         </w:rPr>
@@ -875,14 +896,16 @@
     <w:p>
       <w:pPr>
         <w:spacing w:after="0"/>
-        <w:rPr>
-          <w:rFonts w:ascii="Verdana" w:hAnsi="Verdana"/>
-        </w:rPr>
-      </w:pPr>
-    </w:p>
-    <w:p>
-      <w:pPr>
-        <w:spacing w:after="0"/>
+        <w:ind w:left="-540"/>
+        <w:rPr>
+          <w:rFonts w:ascii="Verdana" w:hAnsi="Verdana"/>
+        </w:rPr>
+      </w:pPr>
+    </w:p>
+    <w:p>
+      <w:pPr>
+        <w:spacing w:after="0"/>
+        <w:ind w:left="-540"/>
         <w:rPr>
           <w:rFonts w:ascii="Verdana" w:hAnsi="Verdana"/>
         </w:rPr>
@@ -909,6 +932,7 @@
     <w:p>
       <w:pPr>
         <w:spacing w:after="0"/>
+        <w:ind w:left="-540"/>
         <w:rPr>
           <w:rFonts w:ascii="Verdana" w:hAnsi="Verdana"/>
         </w:rPr>
@@ -934,6 +958,7 @@
           <w:numId w:val="6"/>
         </w:numPr>
         <w:spacing w:after="0"/>
+        <w:ind w:left="-540" w:firstLine="0"/>
         <w:rPr>
           <w:rFonts w:ascii="Verdana" w:hAnsi="Verdana"/>
         </w:rPr>
@@ -959,6 +984,7 @@
           <w:numId w:val="6"/>
         </w:numPr>
         <w:spacing w:after="0"/>
+        <w:ind w:left="-540" w:firstLine="0"/>
         <w:rPr>
           <w:rFonts w:ascii="Verdana" w:hAnsi="Verdana"/>
         </w:rPr>
@@ -978,6 +1004,7 @@
           <w:numId w:val="6"/>
         </w:numPr>
         <w:spacing w:after="0"/>
+        <w:ind w:left="-540" w:firstLine="0"/>
         <w:rPr>
           <w:rFonts w:ascii="Verdana" w:hAnsi="Verdana"/>
           <w:u w:val="single"/>
@@ -993,35 +1020,37 @@
     <w:p>
       <w:pPr>
         <w:spacing w:after="0"/>
-        <w:rPr>
-          <w:rFonts w:ascii="Verdana" w:hAnsi="Verdana"/>
-          <w:u w:val="single"/>
-        </w:rPr>
-      </w:pPr>
-    </w:p>
-    <w:p>
-      <w:pPr>
-        <w:spacing w:after="0"/>
-        <w:rPr>
-          <w:rFonts w:ascii="Verdana" w:hAnsi="Verdana"/>
-          <w:u w:val="single"/>
-        </w:rPr>
-      </w:pPr>
-    </w:p>
-    <w:p>
-      <w:pPr>
-        <w:spacing w:after="0"/>
-        <w:rPr>
-          <w:rFonts w:ascii="Verdana" w:hAnsi="Verdana"/>
-          <w:u w:val="single"/>
-        </w:rPr>
-      </w:pPr>
-      <w:r>
-        <w:rPr>
-          <w:rFonts w:ascii="Verdana" w:hAnsi="Verdana"/>
-          <w:u w:val="single"/>
-        </w:rPr>
-        <w:lastRenderedPageBreak/>
+        <w:ind w:left="-540"/>
+        <w:rPr>
+          <w:rFonts w:ascii="Verdana" w:hAnsi="Verdana"/>
+          <w:u w:val="single"/>
+        </w:rPr>
+      </w:pPr>
+    </w:p>
+    <w:p>
+      <w:pPr>
+        <w:spacing w:after="0"/>
+        <w:ind w:left="-540"/>
+        <w:rPr>
+          <w:rFonts w:ascii="Verdana" w:hAnsi="Verdana"/>
+          <w:u w:val="single"/>
+        </w:rPr>
+      </w:pPr>
+    </w:p>
+    <w:p>
+      <w:pPr>
+        <w:spacing w:after="0"/>
+        <w:ind w:left="-540"/>
+        <w:rPr>
+          <w:rFonts w:ascii="Verdana" w:hAnsi="Verdana"/>
+          <w:u w:val="single"/>
+        </w:rPr>
+      </w:pPr>
+      <w:r>
+        <w:rPr>
+          <w:rFonts w:ascii="Verdana" w:hAnsi="Verdana"/>
+          <w:u w:val="single"/>
+        </w:rPr>
         <w:t xml:space="preserve">IV. </w:t>
       </w:r>
       <w:r>
@@ -1035,15 +1064,17 @@
     <w:p>
       <w:pPr>
         <w:spacing w:after="0"/>
-        <w:rPr>
-          <w:rFonts w:ascii="Verdana" w:hAnsi="Verdana"/>
-          <w:u w:val="single"/>
-        </w:rPr>
-      </w:pPr>
-    </w:p>
-    <w:p>
-      <w:pPr>
-        <w:spacing w:after="0"/>
+        <w:ind w:left="-540"/>
+        <w:rPr>
+          <w:rFonts w:ascii="Verdana" w:hAnsi="Verdana"/>
+          <w:u w:val="single"/>
+        </w:rPr>
+      </w:pPr>
+    </w:p>
+    <w:p>
+      <w:pPr>
+        <w:spacing w:after="0"/>
+        <w:ind w:left="-540"/>
         <w:rPr>
           <w:rFonts w:ascii="Verdana" w:hAnsi="Verdana"/>
           <w:i/>
@@ -1115,7 +1146,7 @@
           <w:iCs/>
           <w:u w:val="single"/>
         </w:rPr>
-        <w:t xml:space="preserve">compared to salinity measured further away from the reservoir </w:t>
+        <w:t xml:space="preserve">compared to salinity measured further away from the </w:t>
       </w:r>
       <w:r>
         <w:rPr>
@@ -1124,25 +1155,8 @@
           <w:iCs/>
           <w:u w:val="single"/>
         </w:rPr>
-        <w:t>outlet</w:t>
-      </w:r>
-      <w:r>
-        <w:rPr>
-          <w:rFonts w:ascii="Verdana" w:hAnsi="Verdana"/>
-        </w:rPr>
-        <w:t>. (</w:t>
-      </w:r>
-      <w:r>
-        <w:rPr>
-          <w:rFonts w:ascii="Verdana" w:hAnsi="Verdana"/>
-        </w:rPr>
-        <w:t xml:space="preserve">Show maps) </w:t>
-      </w:r>
-      <w:r>
-        <w:rPr>
-          <w:rFonts w:ascii="Verdana" w:hAnsi="Verdana"/>
-        </w:rPr>
-        <w:t xml:space="preserve">On the contrary, </w:t>
+        <w:lastRenderedPageBreak/>
+        <w:t xml:space="preserve">reservoir </w:t>
       </w:r>
       <w:r>
         <w:rPr>
@@ -1151,25 +1165,25 @@
           <w:iCs/>
           <w:u w:val="single"/>
         </w:rPr>
-        <w:t>biomass as indicated by chl-a concentration showed a decreased in concentration with increasing distance from the reservoir’s outlet</w:t>
-      </w:r>
-      <w:r>
-        <w:rPr>
-          <w:rFonts w:ascii="Verdana" w:hAnsi="Verdana"/>
-        </w:rPr>
-        <w:t xml:space="preserve"> (</w:t>
-      </w:r>
-      <w:r>
-        <w:rPr>
-          <w:rFonts w:ascii="Verdana" w:hAnsi="Verdana"/>
-        </w:rPr>
-        <w:t>Show maps)</w:t>
-      </w:r>
-      <w:r>
-        <w:rPr>
-          <w:rFonts w:ascii="Verdana" w:hAnsi="Verdana"/>
-        </w:rPr>
-        <w:t xml:space="preserve"> A significant relationship between salinity and chl-a was found. Similar trend between </w:t>
+        <w:t>outlet</w:t>
+      </w:r>
+      <w:r>
+        <w:rPr>
+          <w:rFonts w:ascii="Verdana" w:hAnsi="Verdana"/>
+        </w:rPr>
+        <w:t>. (</w:t>
+      </w:r>
+      <w:r>
+        <w:rPr>
+          <w:rFonts w:ascii="Verdana" w:hAnsi="Verdana"/>
+        </w:rPr>
+        <w:t xml:space="preserve">Show maps) </w:t>
+      </w:r>
+      <w:r>
+        <w:rPr>
+          <w:rFonts w:ascii="Verdana" w:hAnsi="Verdana"/>
+        </w:rPr>
+        <w:t xml:space="preserve">On the contrary, </w:t>
       </w:r>
       <w:r>
         <w:rPr>
@@ -1178,31 +1192,25 @@
           <w:iCs/>
           <w:u w:val="single"/>
         </w:rPr>
-        <w:t>salinity and chl-a</w:t>
-      </w:r>
-      <w:r>
-        <w:rPr>
-          <w:rFonts w:ascii="Verdana" w:hAnsi="Verdana"/>
-        </w:rPr>
-        <w:t xml:space="preserve"> was also observed from phytoplankton assemblage from other study </w:t>
-      </w:r>
-      <w:r>
-        <w:rPr>
-          <w:rFonts w:ascii="Verdana" w:hAnsi="Verdana"/>
-        </w:rPr>
-        <w:t>areas.</w:t>
-      </w:r>
-      <w:r>
-        <w:rPr>
-          <w:rFonts w:ascii="Verdana" w:hAnsi="Verdana"/>
-        </w:rPr>
-        <w:t xml:space="preserve"> This observation suggests that salinity might be an important factor regulating the phytoplankton biomass</w:t>
-      </w:r>
-      <w:r>
-        <w:rPr>
-          <w:rFonts w:ascii="Verdana" w:hAnsi="Verdana"/>
-        </w:rPr>
-        <w:t xml:space="preserve">. </w:t>
+        <w:t>biomass as indicated by chl-a concentration showed a decreased in concentration with increasing distance from the reservoir’s outlet</w:t>
+      </w:r>
+      <w:r>
+        <w:rPr>
+          <w:rFonts w:ascii="Verdana" w:hAnsi="Verdana"/>
+        </w:rPr>
+        <w:t xml:space="preserve"> (</w:t>
+      </w:r>
+      <w:r>
+        <w:rPr>
+          <w:rFonts w:ascii="Verdana" w:hAnsi="Verdana"/>
+        </w:rPr>
+        <w:t>Show maps)</w:t>
+      </w:r>
+      <w:r>
+        <w:rPr>
+          <w:rFonts w:ascii="Verdana" w:hAnsi="Verdana"/>
+        </w:rPr>
+        <w:t xml:space="preserve"> A significant relationship between salinity and chl-a was found. Similar trend between </w:t>
       </w:r>
       <w:r>
         <w:rPr>
@@ -1211,7 +1219,31 @@
           <w:iCs/>
           <w:u w:val="single"/>
         </w:rPr>
-        <w:t>The salinity level might also affect the phytoplankton communities, and thus, it should be considered when monitoring and detecting HABs</w:t>
+        <w:t>salinity and chl-a</w:t>
+      </w:r>
+      <w:r>
+        <w:rPr>
+          <w:rFonts w:ascii="Verdana" w:hAnsi="Verdana"/>
+        </w:rPr>
+        <w:t xml:space="preserve"> was also observed from phytoplankton assemblage from other study </w:t>
+      </w:r>
+      <w:r>
+        <w:rPr>
+          <w:rFonts w:ascii="Verdana" w:hAnsi="Verdana"/>
+        </w:rPr>
+        <w:t>areas.</w:t>
+      </w:r>
+      <w:r>
+        <w:rPr>
+          <w:rFonts w:ascii="Verdana" w:hAnsi="Verdana"/>
+        </w:rPr>
+        <w:t xml:space="preserve"> This observation suggests that salinity might be an important factor regulating the phytoplankton biomass</w:t>
+      </w:r>
+      <w:r>
+        <w:rPr>
+          <w:rFonts w:ascii="Verdana" w:hAnsi="Verdana"/>
+        </w:rPr>
+        <w:t xml:space="preserve">. </w:t>
       </w:r>
       <w:r>
         <w:rPr>
@@ -1220,129 +1252,491 @@
           <w:iCs/>
           <w:u w:val="single"/>
         </w:rPr>
-        <w:t>.</w:t>
-      </w:r>
-    </w:p>
-    <w:p>
-      <w:pPr>
-        <w:spacing w:after="0"/>
+        <w:t>The salinity level might also affect the phytoplankton communities, and thus, it should be considered when monitoring and detecting HABs</w:t>
+      </w:r>
+      <w:r>
         <w:rPr>
           <w:rFonts w:ascii="Verdana" w:hAnsi="Verdana"/>
           <w:i/>
           <w:iCs/>
           <w:u w:val="single"/>
         </w:rPr>
-      </w:pPr>
-    </w:p>
-    <w:p>
-      <w:pPr>
-        <w:spacing w:after="0"/>
-      </w:pPr>
-      <w:r>
-        <w:t xml:space="preserve">Data </w:t>
-      </w:r>
-      <w:r>
-        <w:t xml:space="preserve">measurements </w:t>
-      </w:r>
-      <w:r>
-        <w:t xml:space="preserve">were also </w:t>
-      </w:r>
-      <w:r>
-        <w:t xml:space="preserve">conducted </w:t>
-      </w:r>
-      <w:r>
-        <w:t xml:space="preserve">at different tide </w:t>
-      </w:r>
-      <w:r>
-        <w:t>i.e.,</w:t>
-      </w:r>
-      <w:r>
-        <w:t xml:space="preserve"> </w:t>
-      </w:r>
-      <w:r>
-        <w:rPr>
+        <w:t>.</w:t>
+      </w:r>
+    </w:p>
+    <w:p>
+      <w:pPr>
+        <w:spacing w:after="0"/>
+        <w:ind w:left="-540"/>
+        <w:rPr>
+          <w:rFonts w:ascii="Verdana" w:hAnsi="Verdana"/>
           <w:i/>
           <w:iCs/>
           <w:u w:val="single"/>
         </w:rPr>
-        <w:t>ebb tide vs. flood tide.</w:t>
-      </w:r>
-      <w:r>
-        <w:t xml:space="preserve"> During ebb tide, narrower range of variability in both environmental parameters and biological measurement</w:t>
-      </w:r>
-      <w:r>
+      </w:pPr>
+    </w:p>
+    <w:p>
+      <w:pPr>
+        <w:spacing w:after="0"/>
+        <w:ind w:left="-540"/>
+        <w:rPr>
+          <w:rFonts w:ascii="Verdana" w:hAnsi="Verdana"/>
+        </w:rPr>
+      </w:pPr>
+      <w:r>
+        <w:rPr>
+          <w:rFonts w:ascii="Verdana" w:hAnsi="Verdana"/>
+        </w:rPr>
+        <w:t xml:space="preserve">Data </w:t>
+      </w:r>
+      <w:r>
+        <w:rPr>
+          <w:rFonts w:ascii="Verdana" w:hAnsi="Verdana"/>
+        </w:rPr>
+        <w:t xml:space="preserve">measurements </w:t>
+      </w:r>
+      <w:r>
+        <w:rPr>
+          <w:rFonts w:ascii="Verdana" w:hAnsi="Verdana"/>
+        </w:rPr>
+        <w:t xml:space="preserve">were also </w:t>
+      </w:r>
+      <w:r>
+        <w:rPr>
+          <w:rFonts w:ascii="Verdana" w:hAnsi="Verdana"/>
+        </w:rPr>
+        <w:t xml:space="preserve">conducted </w:t>
+      </w:r>
+      <w:r>
+        <w:rPr>
+          <w:rFonts w:ascii="Verdana" w:hAnsi="Verdana"/>
+        </w:rPr>
+        <w:t xml:space="preserve">at different tide </w:t>
+      </w:r>
+      <w:r>
+        <w:rPr>
+          <w:rFonts w:ascii="Verdana" w:hAnsi="Verdana"/>
+        </w:rPr>
+        <w:t>i.e.,</w:t>
+      </w:r>
+      <w:r>
+        <w:rPr>
+          <w:rFonts w:ascii="Verdana" w:hAnsi="Verdana"/>
+        </w:rPr>
         <w:t xml:space="preserve"> </w:t>
       </w:r>
       <w:r>
-        <w:t>were observed (</w:t>
-      </w:r>
-      <w:r>
-        <w:t>Map</w:t>
-      </w:r>
-      <w:r>
-        <w:t>). On the other hand, during flood tide, larger range of fluctuation in parameters was observed</w:t>
-      </w:r>
-      <w:r>
-        <w:rPr>
+        <w:rPr>
+          <w:rFonts w:ascii="Verdana" w:hAnsi="Verdana"/>
           <w:i/>
           <w:iCs/>
-        </w:rPr>
-        <w:t xml:space="preserve">. </w:t>
-      </w:r>
-      <w:r>
-        <w:rPr>
+          <w:u w:val="single"/>
+        </w:rPr>
+        <w:t>ebb tide vs. flood tide.</w:t>
+      </w:r>
+      <w:r>
+        <w:rPr>
+          <w:rFonts w:ascii="Verdana" w:hAnsi="Verdana"/>
+        </w:rPr>
+        <w:t xml:space="preserve"> During ebb tide, narrower range of variability in both environmental parameters and biological measurement</w:t>
+      </w:r>
+      <w:r>
+        <w:rPr>
+          <w:rFonts w:ascii="Verdana" w:hAnsi="Verdana"/>
+        </w:rPr>
+        <w:t xml:space="preserve"> </w:t>
+      </w:r>
+      <w:r>
+        <w:rPr>
+          <w:rFonts w:ascii="Verdana" w:hAnsi="Verdana"/>
+        </w:rPr>
+        <w:t>were observed (</w:t>
+      </w:r>
+      <w:r>
+        <w:rPr>
+          <w:rFonts w:ascii="Verdana" w:hAnsi="Verdana"/>
+        </w:rPr>
+        <w:t>Map</w:t>
+      </w:r>
+      <w:r>
+        <w:rPr>
+          <w:rFonts w:ascii="Verdana" w:hAnsi="Verdana"/>
+        </w:rPr>
+        <w:t>). On the other hand, during flood tide, larger range of fluctuation in parameters was observed</w:t>
+      </w:r>
+      <w:r>
+        <w:rPr>
+          <w:rFonts w:ascii="Verdana" w:hAnsi="Verdana"/>
           <w:i/>
           <w:iCs/>
         </w:rPr>
-        <w:t>For example,</w:t>
-      </w:r>
-      <w:r>
-        <w:rPr>
+        <w:t xml:space="preserve">. </w:t>
+      </w:r>
+      <w:r>
+        <w:rPr>
+          <w:rFonts w:ascii="Verdana" w:hAnsi="Verdana"/>
           <w:i/>
           <w:iCs/>
-          <w:u w:val="single"/>
-        </w:rPr>
-        <w:t xml:space="preserve"> the chl-a concentration was found to differ around two times between ebb and flood </w:t>
-      </w:r>
-      <w:r>
-        <w:rPr>
+        </w:rPr>
+        <w:t>For example,</w:t>
+      </w:r>
+      <w:r>
+        <w:rPr>
+          <w:rFonts w:ascii="Verdana" w:hAnsi="Verdana"/>
           <w:i/>
           <w:iCs/>
           <w:u w:val="single"/>
         </w:rPr>
+        <w:t xml:space="preserve"> the chl-a concentration was found to differ around two times between ebb and flood </w:t>
+      </w:r>
+      <w:r>
+        <w:rPr>
+          <w:rFonts w:ascii="Verdana" w:hAnsi="Verdana"/>
+          <w:i/>
+          <w:iCs/>
+          <w:u w:val="single"/>
+        </w:rPr>
         <w:t>tide</w:t>
       </w:r>
       <w:r>
+        <w:rPr>
+          <w:rFonts w:ascii="Verdana" w:hAnsi="Verdana"/>
+        </w:rPr>
         <w:t>.</w:t>
       </w:r>
     </w:p>
     <w:p>
       <w:pPr>
         <w:spacing w:after="0"/>
-      </w:pPr>
-    </w:p>
-    <w:p>
-      <w:pPr>
-        <w:spacing w:after="0"/>
-        <w:rPr>
-          <w:rFonts w:ascii="Verdana" w:hAnsi="Verdana"/>
-          <w:u w:val="single"/>
-        </w:rPr>
-      </w:pPr>
-      <w:r>
-        <w:t>L</w:t>
-      </w:r>
-      <w:r>
-        <w:t xml:space="preserve">ow salinity and high CDOM might be some of the conditions necessary for high phytoplankton biomass </w:t>
-      </w:r>
-      <w:r>
-        <w:t>development as</w:t>
-      </w:r>
-      <w:r>
-        <w:t xml:space="preserve"> pre-conditions of algal bloom especially toxic </w:t>
-      </w:r>
-      <w:r>
-        <w:t>HAB</w:t>
+        <w:ind w:left="-540"/>
+        <w:rPr>
+          <w:rFonts w:ascii="Verdana" w:hAnsi="Verdana"/>
+        </w:rPr>
+      </w:pPr>
+    </w:p>
+    <w:p>
+      <w:pPr>
+        <w:spacing w:after="0"/>
+        <w:ind w:left="-540"/>
+        <w:rPr>
+          <w:rFonts w:ascii="Verdana" w:hAnsi="Verdana"/>
+        </w:rPr>
+      </w:pPr>
+      <w:r>
+        <w:rPr>
+          <w:rFonts w:ascii="Verdana" w:hAnsi="Verdana"/>
+          <w:i/>
+          <w:iCs/>
+          <w:u w:val="single"/>
+        </w:rPr>
+        <w:t>As for the time series experiments</w:t>
+      </w:r>
+      <w:r>
+        <w:rPr>
+          <w:rFonts w:ascii="Verdana" w:hAnsi="Verdana"/>
+        </w:rPr>
+        <w:t xml:space="preserve">, during the sampling period, </w:t>
+      </w:r>
+      <w:r>
+        <w:rPr>
+          <w:rFonts w:ascii="Verdana" w:hAnsi="Verdana"/>
+        </w:rPr>
+        <w:t xml:space="preserve">it was noted </w:t>
+      </w:r>
+      <w:r>
+        <w:rPr>
+          <w:rFonts w:ascii="Verdana" w:hAnsi="Verdana"/>
+        </w:rPr>
+        <w:t xml:space="preserve">that the concentration of colored dissolved organic matter (CDOM) </w:t>
+      </w:r>
+      <w:r>
+        <w:rPr>
+          <w:rFonts w:ascii="Verdana" w:hAnsi="Verdana"/>
+        </w:rPr>
+        <w:t>was</w:t>
+      </w:r>
+      <w:r>
+        <w:rPr>
+          <w:rFonts w:ascii="Verdana" w:hAnsi="Verdana"/>
+        </w:rPr>
+        <w:t xml:space="preserve"> very high in </w:t>
+      </w:r>
+      <w:r>
+        <w:rPr>
+          <w:rFonts w:ascii="Verdana" w:hAnsi="Verdana"/>
+        </w:rPr>
+        <w:t xml:space="preserve">the </w:t>
+      </w:r>
+      <w:r>
+        <w:rPr>
+          <w:rFonts w:ascii="Verdana" w:hAnsi="Verdana"/>
+        </w:rPr>
+        <w:t xml:space="preserve">East as shown by </w:t>
+      </w:r>
+      <w:r>
+        <w:rPr>
+          <w:rFonts w:ascii="Verdana" w:hAnsi="Verdana"/>
+          <w:i/>
+          <w:iCs/>
+          <w:u w:val="single"/>
+        </w:rPr>
+        <w:t xml:space="preserve">the indicative index </w:t>
+      </w:r>
+      <w:r>
+        <w:rPr>
+          <w:rFonts w:ascii="Verdana" w:hAnsi="Verdana"/>
+          <w:i/>
+          <w:iCs/>
+          <w:u w:val="single"/>
+        </w:rPr>
+        <w:t>CDOM (</w:t>
+      </w:r>
+      <w:r>
+        <w:rPr>
+          <w:rFonts w:ascii="Verdana" w:hAnsi="Verdana"/>
+          <w:i/>
+          <w:iCs/>
+          <w:u w:val="single"/>
+        </w:rPr>
+        <w:t>250)</w:t>
+      </w:r>
+      <w:r>
+        <w:rPr>
+          <w:rFonts w:ascii="Verdana" w:hAnsi="Verdana"/>
+        </w:rPr>
+        <w:t xml:space="preserve">. </w:t>
+      </w:r>
+      <w:r>
+        <w:rPr>
+          <w:rFonts w:ascii="Verdana" w:hAnsi="Verdana"/>
+          <w:i/>
+          <w:iCs/>
+          <w:u w:val="single"/>
+        </w:rPr>
+        <w:t>CDOM is known as the main absorber of sunlight and a major factor determining the optical properties of coastal waters.</w:t>
+      </w:r>
+      <w:r>
+        <w:rPr>
+          <w:rFonts w:ascii="Verdana" w:hAnsi="Verdana"/>
+        </w:rPr>
+        <w:t xml:space="preserve"> CDOM can also serve as a source of nitrogen in marine waters. </w:t>
+      </w:r>
+      <w:r>
+        <w:rPr>
+          <w:rFonts w:ascii="Verdana" w:hAnsi="Verdana"/>
+        </w:rPr>
+        <w:t>There as well exist</w:t>
+      </w:r>
+      <w:r>
+        <w:rPr>
+          <w:rFonts w:ascii="Verdana" w:hAnsi="Verdana"/>
+        </w:rPr>
+        <w:t xml:space="preserve"> significant </w:t>
+      </w:r>
+      <w:r>
+        <w:rPr>
+          <w:rFonts w:ascii="Verdana" w:hAnsi="Verdana"/>
+          <w:i/>
+          <w:iCs/>
+          <w:u w:val="single"/>
+        </w:rPr>
+        <w:t>relationships of between CDOM and chl-a and salinity</w:t>
+      </w:r>
+      <w:r>
+        <w:rPr>
+          <w:rFonts w:ascii="Verdana" w:hAnsi="Verdana"/>
+        </w:rPr>
+        <w:t xml:space="preserve">. </w:t>
+      </w:r>
+    </w:p>
+    <w:p>
+      <w:pPr>
+        <w:spacing w:after="0"/>
+        <w:ind w:left="-540"/>
+        <w:rPr>
+          <w:rFonts w:ascii="Verdana" w:hAnsi="Verdana"/>
+        </w:rPr>
+      </w:pPr>
+      <w:r>
+        <w:rPr>
+          <w:rFonts w:ascii="Verdana" w:hAnsi="Verdana"/>
+        </w:rPr>
+        <w:t>It has been consistently observed that t</w:t>
+      </w:r>
+      <w:r>
+        <w:rPr>
+          <w:rFonts w:ascii="Verdana" w:hAnsi="Verdana"/>
+        </w:rPr>
+        <w:t>he quantity of CDOM show</w:t>
+      </w:r>
+      <w:r>
+        <w:rPr>
+          <w:rFonts w:ascii="Verdana" w:hAnsi="Verdana"/>
+        </w:rPr>
+        <w:t xml:space="preserve">s </w:t>
+      </w:r>
+      <w:r>
+        <w:rPr>
+          <w:rFonts w:ascii="Verdana" w:hAnsi="Verdana"/>
+        </w:rPr>
+        <w:t>a negative relationship with salinity (</w:t>
+      </w:r>
+      <w:r>
+        <w:rPr>
+          <w:rFonts w:ascii="Verdana" w:hAnsi="Verdana"/>
+        </w:rPr>
+        <w:t>i.e.,</w:t>
+      </w:r>
+      <w:r>
+        <w:rPr>
+          <w:rFonts w:ascii="Verdana" w:hAnsi="Verdana"/>
+        </w:rPr>
+        <w:t xml:space="preserve"> high concentrations were observed at low salinity</w:t>
+      </w:r>
+      <w:r>
+        <w:rPr>
+          <w:rFonts w:ascii="Verdana" w:hAnsi="Verdana"/>
+        </w:rPr>
+        <w:t>). This</w:t>
+      </w:r>
+      <w:r>
+        <w:rPr>
+          <w:rFonts w:ascii="Verdana" w:hAnsi="Verdana"/>
+        </w:rPr>
+        <w:t xml:space="preserve"> </w:t>
+      </w:r>
+      <w:r>
+        <w:rPr>
+          <w:rFonts w:ascii="Verdana" w:hAnsi="Verdana"/>
+        </w:rPr>
+        <w:t>is because high CDOM is usually associated with low salinity and CDOM is normally originated from freshwater sources.</w:t>
+      </w:r>
+    </w:p>
+    <w:p>
+      <w:pPr>
+        <w:spacing w:after="0"/>
+        <w:ind w:left="-540"/>
+        <w:rPr>
+          <w:rFonts w:ascii="Verdana" w:hAnsi="Verdana"/>
+          <w:u w:val="single"/>
+        </w:rPr>
+      </w:pPr>
+    </w:p>
+    <w:p>
+      <w:pPr>
+        <w:spacing w:after="0"/>
+        <w:ind w:left="-540"/>
+        <w:rPr>
+          <w:rFonts w:ascii="Verdana" w:hAnsi="Verdana"/>
+        </w:rPr>
+      </w:pPr>
+      <w:r>
+        <w:rPr>
+          <w:rFonts w:ascii="Verdana" w:hAnsi="Verdana"/>
+        </w:rPr>
+        <w:t>Low salinity and high CDOM might be some of the conditions necessary for high phytoplankton biomass development as pre-conditions of algal bloom especially toxic HAB.</w:t>
+      </w:r>
+    </w:p>
+    <w:p>
+      <w:pPr>
+        <w:spacing w:after="0"/>
+        <w:ind w:left="-540"/>
+        <w:rPr>
+          <w:rFonts w:ascii="Verdana" w:hAnsi="Verdana"/>
+          <w:u w:val="single"/>
+        </w:rPr>
+      </w:pPr>
+    </w:p>
+    <w:p>
+      <w:pPr>
+        <w:spacing w:after="0"/>
+        <w:ind w:left="-540"/>
+        <w:rPr>
+          <w:rFonts w:ascii="Verdana" w:hAnsi="Verdana"/>
+          <w:u w:val="single"/>
+        </w:rPr>
+      </w:pPr>
+      <w:r>
+        <w:rPr>
+          <w:rFonts w:ascii="Verdana" w:hAnsi="Verdana"/>
+          <w:u w:val="single"/>
+        </w:rPr>
+        <w:t>V. CONCLUSION</w:t>
+      </w:r>
+    </w:p>
+    <w:p>
+      <w:pPr>
+        <w:spacing w:after="0"/>
+        <w:ind w:left="-540"/>
+        <w:rPr>
+          <w:rFonts w:ascii="Verdana" w:hAnsi="Verdana"/>
+        </w:rPr>
+      </w:pPr>
+      <w:r>
+        <w:rPr>
+          <w:rFonts w:ascii="Verdana" w:hAnsi="Verdana"/>
+        </w:rPr>
+        <w:t xml:space="preserve">Circulation patterns driven by tides play an important role in determining the distribution of phytoplankton biomass and other environmental parameters. </w:t>
+      </w:r>
+    </w:p>
+    <w:p>
+      <w:pPr>
+        <w:spacing w:after="0"/>
+        <w:ind w:left="-540"/>
+        <w:rPr>
+          <w:rFonts w:ascii="Verdana" w:hAnsi="Verdana"/>
+        </w:rPr>
+      </w:pPr>
+      <w:r>
+        <w:rPr>
+          <w:rFonts w:ascii="Verdana" w:hAnsi="Verdana"/>
+        </w:rPr>
+        <w:t xml:space="preserve">Variability in the biomass could be determined by environmental parameters such as salinity and CDOM. The observed variability of environmental parameters in the present study suggested that the condition of this coastal system is subjected to multiple influences such as the input of terrestrial sources, atmospheric conditions, and tidal </w:t>
+      </w:r>
+      <w:r>
+        <w:rPr>
+          <w:rFonts w:ascii="Verdana" w:hAnsi="Verdana"/>
+        </w:rPr>
+        <w:t>currents. Characterization</w:t>
+      </w:r>
+      <w:r>
+        <w:rPr>
+          <w:rFonts w:ascii="Verdana" w:hAnsi="Verdana"/>
+        </w:rPr>
+        <w:t xml:space="preserve"> of these parameters could assist in the identification of trends, and the estimation of short and long-term implications of such changes for the environment and society. Moreover, such information could assist in detecting and mitigating HABs. </w:t>
+      </w:r>
+      <w:r>
+        <w:rPr>
+          <w:rFonts w:ascii="Verdana" w:hAnsi="Verdana"/>
+          <w:i/>
+          <w:iCs/>
+          <w:u w:val="single"/>
+        </w:rPr>
+        <w:t>With more data, algorithm could be fine-tuned to provide a means to interpret field populations and enhance the capability for detecting harmful species</w:t>
+      </w:r>
+      <w:r>
+        <w:rPr>
+          <w:rFonts w:ascii="Verdana" w:hAnsi="Verdana"/>
+        </w:rPr>
+        <w:t>.</w:t>
+      </w:r>
+    </w:p>
+    <w:p>
+      <w:pPr>
+        <w:spacing w:after="0"/>
+        <w:ind w:left="-540"/>
+        <w:rPr>
+          <w:rFonts w:ascii="Verdana" w:hAnsi="Verdana"/>
+          <w:u w:val="single"/>
+        </w:rPr>
+      </w:pPr>
+      <w:r>
+        <w:rPr>
+          <w:rFonts w:ascii="Verdana" w:hAnsi="Verdana"/>
+        </w:rPr>
+        <w:lastRenderedPageBreak/>
+        <w:t>2.</w:t>
       </w:r>
     </w:p>
     <w:sectPr>
@@ -1367,7 +1761,7 @@
       <w:lvlText w:val=""/>
       <w:lvlJc w:val="left"/>
       <w:pPr>
-        <w:ind w:left="720" w:hanging="360"/>
+        <w:ind w:left="360" w:hanging="360"/>
       </w:pPr>
       <w:rPr>
         <w:rFonts w:ascii="Symbol" w:hAnsi="Symbol" w:hint="default"/>
@@ -1379,7 +1773,7 @@
       <w:lvlText w:val="o"/>
       <w:lvlJc w:val="left"/>
       <w:pPr>
-        <w:ind w:left="1440" w:hanging="360"/>
+        <w:ind w:left="1080" w:hanging="360"/>
       </w:pPr>
       <w:rPr>
         <w:rFonts w:ascii="Courier New" w:hAnsi="Courier New" w:cs="Courier New" w:hint="default"/>
@@ -1391,7 +1785,7 @@
       <w:lvlText w:val=""/>
       <w:lvlJc w:val="left"/>
       <w:pPr>
-        <w:ind w:left="2160" w:hanging="360"/>
+        <w:ind w:left="1800" w:hanging="360"/>
       </w:pPr>
       <w:rPr>
         <w:rFonts w:ascii="Wingdings" w:hAnsi="Wingdings" w:hint="default"/>
@@ -1403,7 +1797,7 @@
       <w:lvlText w:val=""/>
       <w:lvlJc w:val="left"/>
       <w:pPr>
-        <w:ind w:left="2880" w:hanging="360"/>
+        <w:ind w:left="2520" w:hanging="360"/>
       </w:pPr>
       <w:rPr>
         <w:rFonts w:ascii="Symbol" w:hAnsi="Symbol" w:hint="default"/>
@@ -1415,7 +1809,7 @@
       <w:lvlText w:val="o"/>
       <w:lvlJc w:val="left"/>
       <w:pPr>
-        <w:ind w:left="3600" w:hanging="360"/>
+        <w:ind w:left="3240" w:hanging="360"/>
       </w:pPr>
       <w:rPr>
         <w:rFonts w:ascii="Courier New" w:hAnsi="Courier New" w:cs="Courier New" w:hint="default"/>
@@ -1427,7 +1821,7 @@
       <w:lvlText w:val=""/>
       <w:lvlJc w:val="left"/>
       <w:pPr>
-        <w:ind w:left="4320" w:hanging="360"/>
+        <w:ind w:left="3960" w:hanging="360"/>
       </w:pPr>
       <w:rPr>
         <w:rFonts w:ascii="Wingdings" w:hAnsi="Wingdings" w:hint="default"/>
@@ -1439,7 +1833,7 @@
       <w:lvlText w:val=""/>
       <w:lvlJc w:val="left"/>
       <w:pPr>
-        <w:ind w:left="5040" w:hanging="360"/>
+        <w:ind w:left="4680" w:hanging="360"/>
       </w:pPr>
       <w:rPr>
         <w:rFonts w:ascii="Symbol" w:hAnsi="Symbol" w:hint="default"/>
@@ -1451,7 +1845,7 @@
       <w:lvlText w:val="o"/>
       <w:lvlJc w:val="left"/>
       <w:pPr>
-        <w:ind w:left="5760" w:hanging="360"/>
+        <w:ind w:left="5400" w:hanging="360"/>
       </w:pPr>
       <w:rPr>
         <w:rFonts w:ascii="Courier New" w:hAnsi="Courier New" w:cs="Courier New" w:hint="default"/>
@@ -1463,7 +1857,7 @@
       <w:lvlText w:val=""/>
       <w:lvlJc w:val="left"/>
       <w:pPr>
-        <w:ind w:left="6480" w:hanging="360"/>
+        <w:ind w:left="6120" w:hanging="360"/>
       </w:pPr>
       <w:rPr>
         <w:rFonts w:ascii="Wingdings" w:hAnsi="Wingdings" w:hint="default"/>

</xml_diff>

<commit_message>
A few Modifs on the :books:
</commit_message>
<xml_diff>
--- a/Literature Review Articles/HABs/Monitoring/HAB Monitoring.docx
+++ b/Literature Review Articles/HABs/Monitoring/HAB Monitoring.docx
@@ -2009,21 +2009,7 @@
         <w:rPr>
           <w:rFonts w:ascii="Verdana" w:hAnsi="Verdana"/>
         </w:rPr>
-        <w:t xml:space="preserve">The data and imagery used in this manuscript are available on the </w:t>
-      </w:r>
-      <w:proofErr w:type="spellStart"/>
-      <w:r>
-        <w:rPr>
-          <w:rFonts w:ascii="Verdana" w:hAnsi="Verdana"/>
-        </w:rPr>
-        <w:t>EOLakeWatch</w:t>
-      </w:r>
-      <w:proofErr w:type="spellEnd"/>
-      <w:r>
-        <w:rPr>
-          <w:rFonts w:ascii="Verdana" w:hAnsi="Verdana"/>
-        </w:rPr>
-        <w:t xml:space="preserve"> portal at </w:t>
+        <w:t xml:space="preserve">The data and imagery used in this manuscript are available on the EOLakeWatch portal at </w:t>
       </w:r>
       <w:r>
         <w:rPr>
@@ -2180,19 +2166,11 @@
         </w:rPr>
         <w:t xml:space="preserve">To address the constantly deteriorating water quality, </w:t>
       </w:r>
-      <w:proofErr w:type="spellStart"/>
-      <w:r>
-        <w:rPr>
-          <w:rFonts w:ascii="Verdana" w:hAnsi="Verdana"/>
-        </w:rPr>
-        <w:t>EOLakeWatch</w:t>
-      </w:r>
-      <w:proofErr w:type="spellEnd"/>
-      <w:r>
-        <w:rPr>
-          <w:rFonts w:ascii="Verdana" w:hAnsi="Verdana"/>
-        </w:rPr>
-        <w:t xml:space="preserve"> was developed to deliver a suite of useful, easily interpretable, and accessible EO-derived products to support algal bloom monitoring on these three lakes. </w:t>
+      <w:r>
+        <w:rPr>
+          <w:rFonts w:ascii="Verdana" w:hAnsi="Verdana"/>
+        </w:rPr>
+        <w:t xml:space="preserve">EOLakeWatch was developed to deliver a suite of useful, easily interpretable, and accessible EO-derived products to support algal bloom monitoring on these three lakes. </w:t>
       </w:r>
     </w:p>
     <w:p>
@@ -2398,21 +2376,7 @@
         <w:rPr>
           <w:rFonts w:ascii="Verdana" w:hAnsi="Verdana"/>
         </w:rPr>
-        <w:t xml:space="preserve">To quantify </w:t>
-      </w:r>
-      <w:proofErr w:type="spellStart"/>
-      <w:r>
-        <w:rPr>
-          <w:rFonts w:ascii="Verdana" w:hAnsi="Verdana"/>
-        </w:rPr>
-        <w:t>spatio</w:t>
-      </w:r>
-      <w:proofErr w:type="spellEnd"/>
-      <w:r>
-        <w:rPr>
-          <w:rFonts w:ascii="Verdana" w:hAnsi="Verdana"/>
-        </w:rPr>
-        <w:t xml:space="preserve">-temporal trends, </w:t>
+        <w:t xml:space="preserve">To quantify spatio-temporal trends, </w:t>
       </w:r>
     </w:p>
     <w:p>
@@ -2518,49 +2482,7 @@
         <w:rPr>
           <w:rFonts w:ascii="Verdana" w:hAnsi="Verdana"/>
         </w:rPr>
-        <w:t>There is substantial evidence that the frequency and magnitude of harmful algal blooms (HABs) in coastal and inland waters around the world have been increasing, attributed in large part to cultural eutrophication, and climate change (</w:t>
-      </w:r>
-      <w:proofErr w:type="spellStart"/>
-      <w:r>
-        <w:rPr>
-          <w:rFonts w:ascii="Verdana" w:hAnsi="Verdana"/>
-        </w:rPr>
-        <w:t>Hallegraef</w:t>
-      </w:r>
-      <w:proofErr w:type="spellEnd"/>
-      <w:r>
-        <w:rPr>
-          <w:rFonts w:ascii="Verdana" w:hAnsi="Verdana"/>
-        </w:rPr>
-        <w:t xml:space="preserve">, 1993; </w:t>
-      </w:r>
-      <w:proofErr w:type="spellStart"/>
-      <w:r>
-        <w:rPr>
-          <w:rFonts w:ascii="Verdana" w:hAnsi="Verdana"/>
-        </w:rPr>
-        <w:t>Glibert</w:t>
-      </w:r>
-      <w:proofErr w:type="spellEnd"/>
-      <w:r>
-        <w:rPr>
-          <w:rFonts w:ascii="Verdana" w:hAnsi="Verdana"/>
-        </w:rPr>
-        <w:t xml:space="preserve"> et al., 2005; </w:t>
-      </w:r>
-      <w:proofErr w:type="spellStart"/>
-      <w:r>
-        <w:rPr>
-          <w:rFonts w:ascii="Verdana" w:hAnsi="Verdana"/>
-        </w:rPr>
-        <w:t>Paerl</w:t>
-      </w:r>
-      <w:proofErr w:type="spellEnd"/>
-      <w:r>
-        <w:rPr>
-          <w:rFonts w:ascii="Verdana" w:hAnsi="Verdana"/>
-        </w:rPr>
-        <w:t xml:space="preserve"> and Huisman, 2008; Heisler et al., 2008). Likewise, many freshwater systems in Canada have seen increases in HAB occurrences, </w:t>
+        <w:t xml:space="preserve">There is substantial evidence that the frequency and magnitude of harmful algal blooms (HABs) in coastal and inland waters around the world have been increasing, attributed in large part to cultural eutrophication, and climate change (Hallegraef, 1993; Glibert et al., 2005; Paerl and Huisman, 2008; Heisler et al., 2008). Likewise, many freshwater systems in Canada have seen increases in HAB occurrences, </w:t>
       </w:r>
     </w:p>
     <w:p>
@@ -3069,63 +2991,7 @@
         <w:rPr>
           <w:rFonts w:ascii="Verdana" w:hAnsi="Verdana"/>
         </w:rPr>
-        <w:t xml:space="preserve"> (several species of Microcystis and </w:t>
-      </w:r>
-      <w:proofErr w:type="spellStart"/>
-      <w:r>
-        <w:rPr>
-          <w:rFonts w:ascii="Verdana" w:hAnsi="Verdana"/>
-        </w:rPr>
-        <w:t>Planktothrix</w:t>
-      </w:r>
-      <w:proofErr w:type="spellEnd"/>
-      <w:r>
-        <w:rPr>
-          <w:rFonts w:ascii="Verdana" w:hAnsi="Verdana"/>
-        </w:rPr>
-        <w:t xml:space="preserve">) in the south basin, with the north basin exhibiting reduced taxonomic diversity with a predominance of the nitrogen-fixing cyanobacteria </w:t>
-      </w:r>
-      <w:proofErr w:type="spellStart"/>
-      <w:r>
-        <w:rPr>
-          <w:rFonts w:ascii="Verdana" w:hAnsi="Verdana"/>
-        </w:rPr>
-        <w:t>Aphanizomenon</w:t>
-      </w:r>
-      <w:proofErr w:type="spellEnd"/>
-      <w:r>
-        <w:rPr>
-          <w:rFonts w:ascii="Verdana" w:hAnsi="Verdana"/>
-        </w:rPr>
-        <w:t xml:space="preserve"> </w:t>
-      </w:r>
-      <w:proofErr w:type="spellStart"/>
-      <w:r>
-        <w:rPr>
-          <w:rFonts w:ascii="Verdana" w:hAnsi="Verdana"/>
-        </w:rPr>
-        <w:t>flosaquae</w:t>
-      </w:r>
-      <w:proofErr w:type="spellEnd"/>
-      <w:r>
-        <w:rPr>
-          <w:rFonts w:ascii="Verdana" w:hAnsi="Verdana"/>
-        </w:rPr>
-        <w:t xml:space="preserve"> and </w:t>
-      </w:r>
-      <w:proofErr w:type="spellStart"/>
-      <w:r>
-        <w:rPr>
-          <w:rFonts w:ascii="Verdana" w:hAnsi="Verdana"/>
-        </w:rPr>
-        <w:t>Dolichospermum</w:t>
-      </w:r>
-      <w:proofErr w:type="spellEnd"/>
-      <w:r>
-        <w:rPr>
-          <w:rFonts w:ascii="Verdana" w:hAnsi="Verdana"/>
-        </w:rPr>
-        <w:t xml:space="preserve"> spp. (Kling et al., 2011). </w:t>
+        <w:t xml:space="preserve"> (several species of Microcystis and Planktothrix) in the south basin, with the north basin exhibiting reduced taxonomic diversity with a predominance of the nitrogen-fixing cyanobacteria Aphanizomenon flosaquae and Dolichospermum spp. (Kling et al., 2011). </w:t>
       </w:r>
     </w:p>
     <w:p>
@@ -3143,21 +3009,7 @@
         <w:rPr>
           <w:rFonts w:ascii="Verdana" w:hAnsi="Verdana"/>
         </w:rPr>
-        <w:t>Through the Lake Winnipeg Basin Program (LWBP), ECCC has supported local stewardship action, monitoring, and research activities, to address the impacts of nutrient enrichment and inform watershed-based nutrient-reduction strategies. Targets have been set to reduce phosphorus levels by 50% in an effort to restore lake conditions to a pre-1990 state and reduce the frequency and severity of algal blooms (ECCC, 2013). Lake of the Woods (</w:t>
-      </w:r>
-      <w:proofErr w:type="spellStart"/>
-      <w:r>
-        <w:rPr>
-          <w:rFonts w:ascii="Verdana" w:hAnsi="Verdana"/>
-        </w:rPr>
-        <w:t>LoW</w:t>
-      </w:r>
-      <w:proofErr w:type="spellEnd"/>
-      <w:r>
-        <w:rPr>
-          <w:rFonts w:ascii="Verdana" w:hAnsi="Verdana"/>
-        </w:rPr>
-        <w:t>), is a hydrologically complex lake, consisting of an expansive, shallow and well-mixed bay to the south and a collection of deeper, occasionally stratified interconnected basins</w:t>
+        <w:t>Through the Lake Winnipeg Basin Program (LWBP), ECCC has supported local stewardship action, monitoring, and research activities, to address the impacts of nutrient enrichment and inform watershed-based nutrient-reduction strategies. Targets have been set to reduce phosphorus levels by 50% in an effort to restore lake conditions to a pre-1990 state and reduce the frequency and severity of algal blooms (ECCC, 2013). Lake of the Woods (LoW), is a hydrologically complex lake, consisting of an expansive, shallow and well-mixed bay to the south and a collection of deeper, occasionally stratified interconnected basins</w:t>
       </w:r>
       <w:r>
         <w:rPr>
@@ -3181,49 +3033,7 @@
         <w:rPr>
           <w:rFonts w:ascii="Verdana" w:hAnsi="Verdana"/>
         </w:rPr>
-        <w:t xml:space="preserve"> have typically been dominated by </w:t>
-      </w:r>
-      <w:proofErr w:type="spellStart"/>
-      <w:r>
-        <w:rPr>
-          <w:rFonts w:ascii="Verdana" w:hAnsi="Verdana"/>
-        </w:rPr>
-        <w:t>Aphanizomenon</w:t>
-      </w:r>
-      <w:proofErr w:type="spellEnd"/>
-      <w:r>
-        <w:rPr>
-          <w:rFonts w:ascii="Verdana" w:hAnsi="Verdana"/>
-        </w:rPr>
-        <w:t xml:space="preserve"> except in the deeper northern </w:t>
-      </w:r>
-      <w:proofErr w:type="spellStart"/>
-      <w:r>
-        <w:rPr>
-          <w:rFonts w:ascii="Verdana" w:hAnsi="Verdana"/>
-        </w:rPr>
-        <w:t>embayments</w:t>
-      </w:r>
-      <w:proofErr w:type="spellEnd"/>
-      <w:r>
-        <w:rPr>
-          <w:rFonts w:ascii="Verdana" w:hAnsi="Verdana"/>
-        </w:rPr>
-        <w:t xml:space="preserve">, where </w:t>
-      </w:r>
-      <w:proofErr w:type="spellStart"/>
-      <w:r>
-        <w:rPr>
-          <w:rFonts w:ascii="Verdana" w:hAnsi="Verdana"/>
-        </w:rPr>
-        <w:t>Dolichospermum</w:t>
-      </w:r>
-      <w:proofErr w:type="spellEnd"/>
-      <w:r>
-        <w:rPr>
-          <w:rFonts w:ascii="Verdana" w:hAnsi="Verdana"/>
-        </w:rPr>
-        <w:t xml:space="preserve"> often predominates (Watson and Kling, 2017). </w:t>
+        <w:t xml:space="preserve"> have typically been dominated by Aphanizomenon except in the deeper northern embayments, where Dolichospermum often predominates (Watson and Kling, 2017). </w:t>
       </w:r>
     </w:p>
     <w:p>
@@ -3302,21 +3112,7 @@
         <w:rPr>
           <w:rFonts w:ascii="Verdana" w:hAnsi="Verdana"/>
         </w:rPr>
-        <w:t xml:space="preserve">warming temperatures and legacy nutrients stored in sediments are postulated to have, so far, limited a full recovery of the lake (Paterson et al., 2017; </w:t>
-      </w:r>
-      <w:proofErr w:type="spellStart"/>
-      <w:r>
-        <w:rPr>
-          <w:rFonts w:ascii="Verdana" w:hAnsi="Verdana"/>
-        </w:rPr>
-        <w:t>Reavie</w:t>
-      </w:r>
-      <w:proofErr w:type="spellEnd"/>
-      <w:r>
-        <w:rPr>
-          <w:rFonts w:ascii="Verdana" w:hAnsi="Verdana"/>
-        </w:rPr>
-        <w:t xml:space="preserve"> et al., 2017). </w:t>
+        <w:t xml:space="preserve">warming temperatures and legacy nutrients stored in sediments are postulated to have, so far, limited a full recovery of the lake (Paterson et al., 2017; Reavie et al., 2017). </w:t>
       </w:r>
     </w:p>
     <w:p>
@@ -3361,35 +3157,7 @@
         <w:rPr>
           <w:rFonts w:ascii="Verdana" w:hAnsi="Verdana"/>
         </w:rPr>
-        <w:t xml:space="preserve">argets for the lake after the Minnesota portion of </w:t>
-      </w:r>
-      <w:proofErr w:type="spellStart"/>
-      <w:r>
-        <w:rPr>
-          <w:rFonts w:ascii="Verdana" w:hAnsi="Verdana"/>
-        </w:rPr>
-        <w:t>LoW</w:t>
-      </w:r>
-      <w:proofErr w:type="spellEnd"/>
-      <w:r>
-        <w:rPr>
-          <w:rFonts w:ascii="Verdana" w:hAnsi="Verdana"/>
-        </w:rPr>
-        <w:t xml:space="preserve"> was declared impaired for recreational use due to exceedances of eutrophication criteria (</w:t>
-      </w:r>
-      <w:proofErr w:type="spellStart"/>
-      <w:r>
-        <w:rPr>
-          <w:rFonts w:ascii="Verdana" w:hAnsi="Verdana"/>
-        </w:rPr>
-        <w:t>Heiskary</w:t>
-      </w:r>
-      <w:proofErr w:type="spellEnd"/>
-      <w:r>
-        <w:rPr>
-          <w:rFonts w:ascii="Verdana" w:hAnsi="Verdana"/>
-        </w:rPr>
-        <w:t xml:space="preserve"> and Wilson, 2008). Binational efforts in the 1970’s to reduce phosphorous loadings to the lake led to significant declines in phytoplankton biomass but since the early 2000’s, cyanobacteria blooms have once again become a recurring annual event, particularly across the western basin of LE. </w:t>
+        <w:t xml:space="preserve">argets for the lake after the Minnesota portion of LoW was declared impaired for recreational use due to exceedances of eutrophication criteria (Heiskary and Wilson, 2008). Binational efforts in the 1970’s to reduce phosphorous loadings to the lake led to significant declines in phytoplankton biomass but since the early 2000’s, cyanobacteria blooms have once again become a recurring annual event, particularly across the western basin of LE. </w:t>
       </w:r>
     </w:p>
     <w:p>
@@ -3425,21 +3193,7 @@
         <w:rPr>
           <w:rFonts w:ascii="Verdana" w:hAnsi="Verdana"/>
         </w:rPr>
-        <w:t>The algal bloom of 2014 led to the City of Toledo issuing a drinking water advisory to more than 400,000 residents due to the presence of unsafe levels of the toxin Microcystin (</w:t>
-      </w:r>
-      <w:proofErr w:type="spellStart"/>
-      <w:r>
-        <w:rPr>
-          <w:rFonts w:ascii="Verdana" w:hAnsi="Verdana"/>
-        </w:rPr>
-        <w:t>Jetoo</w:t>
-      </w:r>
-      <w:proofErr w:type="spellEnd"/>
-      <w:r>
-        <w:rPr>
-          <w:rFonts w:ascii="Verdana" w:hAnsi="Verdana"/>
-        </w:rPr>
-        <w:t xml:space="preserve"> et al., 2015). Renewed commitment to remedial action</w:t>
+        <w:t>The algal bloom of 2014 led to the City of Toledo issuing a drinking water advisory to more than 400,000 residents due to the presence of unsafe levels of the toxin Microcystin (Jetoo et al., 2015). Renewed commitment to remedial action</w:t>
       </w:r>
       <w:r>
         <w:rPr>
@@ -3487,63 +3241,7 @@
         <w:rPr>
           <w:rFonts w:ascii="Verdana" w:hAnsi="Verdana"/>
         </w:rPr>
-        <w:t xml:space="preserve"> collecting discrete water samples (</w:t>
-      </w:r>
-      <w:proofErr w:type="spellStart"/>
-      <w:r>
-        <w:rPr>
-          <w:rFonts w:ascii="Verdana" w:hAnsi="Verdana"/>
-        </w:rPr>
-        <w:t>Kutser</w:t>
-      </w:r>
-      <w:proofErr w:type="spellEnd"/>
-      <w:r>
-        <w:rPr>
-          <w:rFonts w:ascii="Verdana" w:hAnsi="Verdana"/>
-        </w:rPr>
-        <w:t xml:space="preserve"> et al., 2006; </w:t>
-      </w:r>
-      <w:proofErr w:type="spellStart"/>
-      <w:r>
-        <w:rPr>
-          <w:rFonts w:ascii="Verdana" w:hAnsi="Verdana"/>
-        </w:rPr>
-        <w:t>Reinart</w:t>
-      </w:r>
-      <w:proofErr w:type="spellEnd"/>
-      <w:r>
-        <w:rPr>
-          <w:rFonts w:ascii="Verdana" w:hAnsi="Verdana"/>
-        </w:rPr>
-        <w:t xml:space="preserve"> and </w:t>
-      </w:r>
-      <w:proofErr w:type="spellStart"/>
-      <w:r>
-        <w:rPr>
-          <w:rFonts w:ascii="Verdana" w:hAnsi="Verdana"/>
-        </w:rPr>
-        <w:t>Kutser</w:t>
-      </w:r>
-      <w:proofErr w:type="spellEnd"/>
-      <w:r>
-        <w:rPr>
-          <w:rFonts w:ascii="Verdana" w:hAnsi="Verdana"/>
-        </w:rPr>
-        <w:t xml:space="preserve">, 2006; </w:t>
-      </w:r>
-      <w:proofErr w:type="spellStart"/>
-      <w:r>
-        <w:rPr>
-          <w:rFonts w:ascii="Verdana" w:hAnsi="Verdana"/>
-        </w:rPr>
-        <w:t>Kahru</w:t>
-      </w:r>
-      <w:proofErr w:type="spellEnd"/>
-      <w:r>
-        <w:rPr>
-          <w:rFonts w:ascii="Verdana" w:hAnsi="Verdana"/>
-        </w:rPr>
-        <w:t xml:space="preserve"> et al., 2007). </w:t>
+        <w:t xml:space="preserve"> collecting discrete water samples (Kutser et al., 2006; Reinart and Kutser, 2006; Kahru et al., 2007). </w:t>
       </w:r>
     </w:p>
     <w:p>
@@ -3561,49 +3259,7 @@
         <w:rPr>
           <w:rFonts w:ascii="Verdana" w:hAnsi="Verdana"/>
         </w:rPr>
-        <w:t xml:space="preserve">Even with regular monitoring programs, reliable </w:t>
-      </w:r>
-      <w:proofErr w:type="spellStart"/>
-      <w:r>
-        <w:rPr>
-          <w:rFonts w:ascii="Verdana" w:hAnsi="Verdana"/>
-        </w:rPr>
-        <w:t>spatio</w:t>
-      </w:r>
-      <w:proofErr w:type="spellEnd"/>
-      <w:r>
-        <w:rPr>
-          <w:rFonts w:ascii="Verdana" w:hAnsi="Verdana"/>
-        </w:rPr>
-        <w:t xml:space="preserve">-temporal analyses are often hampered by fragmented datasets (Dove and </w:t>
-      </w:r>
-      <w:proofErr w:type="spellStart"/>
-      <w:r>
-        <w:rPr>
-          <w:rFonts w:ascii="Verdana" w:hAnsi="Verdana"/>
-        </w:rPr>
-        <w:t>Chapra</w:t>
-      </w:r>
-      <w:proofErr w:type="spellEnd"/>
-      <w:r>
-        <w:rPr>
-          <w:rFonts w:ascii="Verdana" w:hAnsi="Verdana"/>
-        </w:rPr>
-        <w:t xml:space="preserve">, 2015; </w:t>
-      </w:r>
-      <w:proofErr w:type="spellStart"/>
-      <w:r>
-        <w:rPr>
-          <w:rFonts w:ascii="Verdana" w:hAnsi="Verdana"/>
-        </w:rPr>
-        <w:t>Kratzer</w:t>
-      </w:r>
-      <w:proofErr w:type="spellEnd"/>
-      <w:r>
-        <w:rPr>
-          <w:rFonts w:ascii="Verdana" w:hAnsi="Verdana"/>
-        </w:rPr>
-        <w:t xml:space="preserve"> et al., 2019), while inconsistencies in the timing of surveys make multi-lake or multi-year comparisons a challenge. </w:t>
+        <w:t xml:space="preserve">Even with regular monitoring programs, reliable spatio-temporal analyses are often hampered by fragmented datasets (Dove and Chapra, 2015; Kratzer et al., 2019), while inconsistencies in the timing of surveys make multi-lake or multi-year comparisons a challenge. </w:t>
       </w:r>
     </w:p>
     <w:p>
@@ -3639,21 +3295,7 @@
         <w:rPr>
           <w:rFonts w:ascii="Verdana" w:hAnsi="Verdana"/>
         </w:rPr>
-        <w:t xml:space="preserve">Earth observation (EO) satellites providing multispectral observations of inland water </w:t>
-      </w:r>
-      <w:proofErr w:type="spellStart"/>
-      <w:r>
-        <w:rPr>
-          <w:rFonts w:ascii="Verdana" w:hAnsi="Verdana"/>
-        </w:rPr>
-        <w:t>colour</w:t>
-      </w:r>
-      <w:proofErr w:type="spellEnd"/>
-      <w:r>
-        <w:rPr>
-          <w:rFonts w:ascii="Verdana" w:hAnsi="Verdana"/>
-        </w:rPr>
-        <w:t xml:space="preserve"> enable </w:t>
+        <w:t xml:space="preserve">Earth observation (EO) satellites providing multispectral observations of inland water colour enable </w:t>
       </w:r>
       <w:r>
         <w:rPr>
@@ -3795,49 +3437,7 @@
         <w:rPr>
           <w:rFonts w:ascii="Verdana" w:hAnsi="Verdana"/>
         </w:rPr>
-        <w:t xml:space="preserve"> (Stumpf et al., 2016a), the U.S. Environmental Protection Agency (EPA) </w:t>
-      </w:r>
-      <w:proofErr w:type="spellStart"/>
-      <w:r>
-        <w:rPr>
-          <w:rFonts w:ascii="Verdana" w:hAnsi="Verdana"/>
-        </w:rPr>
-        <w:t>CyAN</w:t>
-      </w:r>
-      <w:proofErr w:type="spellEnd"/>
-      <w:r>
-        <w:rPr>
-          <w:rFonts w:ascii="Verdana" w:hAnsi="Verdana"/>
-        </w:rPr>
-        <w:t xml:space="preserve"> project (Schaeffer et al., 2018), </w:t>
-      </w:r>
-      <w:proofErr w:type="spellStart"/>
-      <w:r>
-        <w:rPr>
-          <w:rFonts w:ascii="Verdana" w:hAnsi="Verdana"/>
-        </w:rPr>
-        <w:t>CyanoTRACKER</w:t>
-      </w:r>
-      <w:proofErr w:type="spellEnd"/>
-      <w:r>
-        <w:rPr>
-          <w:rFonts w:ascii="Verdana" w:hAnsi="Verdana"/>
-        </w:rPr>
-        <w:t xml:space="preserve"> (Mishra et al., 2020) and </w:t>
-      </w:r>
-      <w:proofErr w:type="spellStart"/>
-      <w:r>
-        <w:rPr>
-          <w:rFonts w:ascii="Verdana" w:hAnsi="Verdana"/>
-        </w:rPr>
-        <w:t>CyanoLakes</w:t>
-      </w:r>
-      <w:proofErr w:type="spellEnd"/>
-      <w:r>
-        <w:rPr>
-          <w:rFonts w:ascii="Verdana" w:hAnsi="Verdana"/>
-        </w:rPr>
-        <w:t xml:space="preserve"> (Matthews, 2016). </w:t>
+        <w:t xml:space="preserve"> (Stumpf et al., 2016a), the U.S. Environmental Protection Agency (EPA) CyAN project (Schaeffer et al., 2018), CyanoTRACKER (Mishra et al., 2020) and CyanoLakes (Matthews, 2016). </w:t>
       </w:r>
     </w:p>
     <w:p>
@@ -3885,63 +3485,7 @@
         <w:rPr>
           <w:rFonts w:ascii="Verdana" w:hAnsi="Verdana"/>
         </w:rPr>
-        <w:t xml:space="preserve"> (</w:t>
-      </w:r>
-      <w:proofErr w:type="spellStart"/>
-      <w:r>
-        <w:rPr>
-          <w:rFonts w:ascii="Verdana" w:hAnsi="Verdana"/>
-        </w:rPr>
-        <w:t>CyaBI</w:t>
-      </w:r>
-      <w:proofErr w:type="spellEnd"/>
-      <w:r>
-        <w:rPr>
-          <w:rFonts w:ascii="Verdana" w:hAnsi="Verdana"/>
-        </w:rPr>
-        <w:t>) as a core eutrophication indicator to evaluate the current bloom status in relation to historical target conditions (</w:t>
-      </w:r>
-      <w:proofErr w:type="spellStart"/>
-      <w:r>
-        <w:rPr>
-          <w:rFonts w:ascii="Verdana" w:hAnsi="Verdana"/>
-        </w:rPr>
-        <w:t>Kahru</w:t>
-      </w:r>
-      <w:proofErr w:type="spellEnd"/>
-      <w:r>
-        <w:rPr>
-          <w:rFonts w:ascii="Verdana" w:hAnsi="Verdana"/>
-        </w:rPr>
-        <w:t xml:space="preserve"> and </w:t>
-      </w:r>
-      <w:proofErr w:type="spellStart"/>
-      <w:r>
-        <w:rPr>
-          <w:rFonts w:ascii="Verdana" w:hAnsi="Verdana"/>
-        </w:rPr>
-        <w:t>Elmgren</w:t>
-      </w:r>
-      <w:proofErr w:type="spellEnd"/>
-      <w:r>
-        <w:rPr>
-          <w:rFonts w:ascii="Verdana" w:hAnsi="Verdana"/>
-        </w:rPr>
-        <w:t xml:space="preserve">, 2014; </w:t>
-      </w:r>
-      <w:proofErr w:type="spellStart"/>
-      <w:r>
-        <w:rPr>
-          <w:rFonts w:ascii="Verdana" w:hAnsi="Verdana"/>
-        </w:rPr>
-        <w:t>Anttila</w:t>
-      </w:r>
-      <w:proofErr w:type="spellEnd"/>
-      <w:r>
-        <w:rPr>
-          <w:rFonts w:ascii="Verdana" w:hAnsi="Verdana"/>
-        </w:rPr>
-        <w:t xml:space="preserve"> et al., 2018). </w:t>
+        <w:t xml:space="preserve"> (CyaBI) as a core eutrophication indicator to evaluate the current bloom status in relation to historical target conditions (Kahru and Elmgren, 2014; Anttila et al., 2018). </w:t>
       </w:r>
     </w:p>
     <w:p>
@@ -3959,35 +3503,7 @@
         <w:rPr>
           <w:rFonts w:ascii="Verdana" w:hAnsi="Verdana"/>
         </w:rPr>
-        <w:t xml:space="preserve">In June 2020 ECCC launched </w:t>
-      </w:r>
-      <w:proofErr w:type="spellStart"/>
-      <w:r>
-        <w:rPr>
-          <w:rFonts w:ascii="Verdana" w:hAnsi="Verdana"/>
-        </w:rPr>
-        <w:t>EOLakeWatch</w:t>
-      </w:r>
-      <w:proofErr w:type="spellEnd"/>
-      <w:r>
-        <w:rPr>
-          <w:rFonts w:ascii="Verdana" w:hAnsi="Verdana"/>
-        </w:rPr>
-        <w:t xml:space="preserve"> to deliver a suite of EO-derived algal bloom products of value to water resource stakeholders and the public, and support inland water HAB monitoring and research activities. </w:t>
-      </w:r>
-      <w:proofErr w:type="spellStart"/>
-      <w:r>
-        <w:rPr>
-          <w:rFonts w:ascii="Verdana" w:hAnsi="Verdana"/>
-        </w:rPr>
-        <w:t>EOLakeWatch</w:t>
-      </w:r>
-      <w:proofErr w:type="spellEnd"/>
-      <w:r>
-        <w:rPr>
-          <w:rFonts w:ascii="Verdana" w:hAnsi="Verdana"/>
-        </w:rPr>
-        <w:t xml:space="preserve"> builds on ECCC’s previous work developing and validating algorithms for remote sensing of algal blooms (Binding et al., 2011, 2013, 2018, 2019) to transition to an operational service delivery. </w:t>
+        <w:t xml:space="preserve">In June 2020 ECCC launched EOLakeWatch to deliver a suite of EO-derived algal bloom products of value to water resource stakeholders and the public, and support inland water HAB monitoring and research activities. EOLakeWatch builds on ECCC’s previous work developing and validating algorithms for remote sensing of algal blooms (Binding et al., 2011, 2013, 2018, 2019) to transition to an operational service delivery. </w:t>
       </w:r>
     </w:p>
     <w:p>
@@ -4014,47 +3530,13 @@
           <w:iCs/>
           <w:u w:val="single"/>
         </w:rPr>
-        <w:t>near-</w:t>
-      </w:r>
-      <w:proofErr w:type="spellStart"/>
-      <w:r>
-        <w:rPr>
-          <w:rFonts w:ascii="Verdana" w:hAnsi="Verdana"/>
-          <w:i/>
-          <w:iCs/>
-          <w:u w:val="single"/>
-        </w:rPr>
-        <w:t>realtime</w:t>
-      </w:r>
-      <w:proofErr w:type="spellEnd"/>
-      <w:r>
-        <w:rPr>
-          <w:rFonts w:ascii="Verdana" w:hAnsi="Verdana"/>
-          <w:i/>
-          <w:iCs/>
-          <w:u w:val="single"/>
-        </w:rPr>
-        <w:t xml:space="preserve"> through a web-based data portal </w:t>
-      </w:r>
-      <w:r>
-        <w:rPr>
-          <w:rFonts w:ascii="Verdana" w:hAnsi="Verdana"/>
-        </w:rPr>
-        <w:t>(</w:t>
-      </w:r>
-      <w:proofErr w:type="spellStart"/>
-      <w:r>
-        <w:rPr>
-          <w:rFonts w:ascii="Verdana" w:hAnsi="Verdana"/>
-        </w:rPr>
-        <w:t>EOLakeWatch</w:t>
-      </w:r>
-      <w:proofErr w:type="spellEnd"/>
-      <w:r>
-        <w:rPr>
-          <w:rFonts w:ascii="Verdana" w:hAnsi="Verdana"/>
-        </w:rPr>
-        <w:t>, 2020)</w:t>
+        <w:t xml:space="preserve">near-realtime through a web-based data portal </w:t>
+      </w:r>
+      <w:r>
+        <w:rPr>
+          <w:rFonts w:ascii="Verdana" w:hAnsi="Verdana"/>
+        </w:rPr>
+        <w:t>(EOLakeWatch, 2020)</w:t>
       </w:r>
       <w:r>
         <w:rPr>
@@ -4709,21 +4191,7 @@
           <w:rFonts w:ascii="Verdana" w:hAnsi="Verdana"/>
         </w:rPr>
         <w:lastRenderedPageBreak/>
-        <w:t>Top-of-atmosphere spectral radiance (L(λ)), georeferenced and calibrated to geophysical units (W/m2 /</w:t>
-      </w:r>
-      <w:proofErr w:type="spellStart"/>
-      <w:r>
-        <w:rPr>
-          <w:rFonts w:ascii="Verdana" w:hAnsi="Verdana"/>
-        </w:rPr>
-        <w:t>sr</w:t>
-      </w:r>
-      <w:proofErr w:type="spellEnd"/>
-      <w:r>
-        <w:rPr>
-          <w:rFonts w:ascii="Verdana" w:hAnsi="Verdana"/>
-        </w:rPr>
-        <w:t xml:space="preserve">/µm), are subset to defined regions of interest for each lake. </w:t>
+        <w:t xml:space="preserve">Top-of-atmosphere spectral radiance (L(λ)), georeferenced and calibrated to geophysical units (W/m2 /sr/µm), are subset to defined regions of interest for each lake. </w:t>
       </w:r>
     </w:p>
     <w:p>
@@ -4793,21 +4261,7 @@
         <w:rPr>
           <w:rFonts w:ascii="Verdana" w:hAnsi="Verdana"/>
         </w:rPr>
-        <w:t>Chlorophyll retrieval algorithms exploiting the Red-NIR portion of the spectrum perform well in turbid eutrophic waters (</w:t>
-      </w:r>
-      <w:proofErr w:type="spellStart"/>
-      <w:r>
-        <w:rPr>
-          <w:rFonts w:ascii="Verdana" w:hAnsi="Verdana"/>
-        </w:rPr>
-        <w:t>Gilerson</w:t>
-      </w:r>
-      <w:proofErr w:type="spellEnd"/>
-      <w:r>
-        <w:rPr>
-          <w:rFonts w:ascii="Verdana" w:hAnsi="Verdana"/>
-        </w:rPr>
-        <w:t xml:space="preserve"> et al., 2010) and line-height algorithms such as the Maximum Chlorophyll Index (MCI: Gower et al., 2008), are particularly </w:t>
+        <w:t xml:space="preserve">Chlorophyll retrieval algorithms exploiting the Red-NIR portion of the spectrum perform well in turbid eutrophic waters (Gilerson et al., 2010) and line-height algorithms such as the Maximum Chlorophyll Index (MCI: Gower et al., 2008), are particularly </w:t>
       </w:r>
       <w:r>
         <w:rPr>
@@ -4854,14 +4308,7 @@
         <w:rPr>
           <w:rFonts w:ascii="Verdana" w:hAnsi="Verdana"/>
         </w:rPr>
-        <w:t xml:space="preserve">The MCI, quantifies a peak in radiance at 708 nm relative to a baseline interpolated between bands either side, capturing the red-edge reflectance feature associated with dense surface algal blooms. MCI, </w:t>
-      </w:r>
-      <w:proofErr w:type="spellStart"/>
-      <w:r>
-        <w:rPr>
-          <w:rFonts w:ascii="Verdana" w:hAnsi="Verdana"/>
-        </w:rPr>
-        <w:t>MCI</w:t>
+        <w:t>The MCI, quantifies a peak in radiance at 708 nm relative to a baseline interpolated between bands either side, capturing the red-edge reflectance feature associated with dense surface algal blooms. MCI, MCI</w:t>
       </w:r>
       <w:r>
         <w:rPr>
@@ -4873,28 +4320,7 @@
         <w:rPr>
           <w:rFonts w:ascii="Verdana" w:hAnsi="Verdana"/>
         </w:rPr>
-        <w:t>slope</w:t>
-      </w:r>
-      <w:proofErr w:type="spellEnd"/>
-      <w:r>
-        <w:rPr>
-          <w:rFonts w:ascii="Verdana" w:hAnsi="Verdana"/>
-        </w:rPr>
-        <w:t xml:space="preserve"> and Chlorophyll-a concentrations (Chla) are calculated according to </w:t>
-      </w:r>
-      <w:proofErr w:type="spellStart"/>
-      <w:r>
-        <w:rPr>
-          <w:rFonts w:ascii="Verdana" w:hAnsi="Verdana"/>
-        </w:rPr>
-        <w:t>Eqs</w:t>
-      </w:r>
-      <w:proofErr w:type="spellEnd"/>
-      <w:r>
-        <w:rPr>
-          <w:rFonts w:ascii="Verdana" w:hAnsi="Verdana"/>
-        </w:rPr>
-        <w:t xml:space="preserve">. (1), (2) and (3) respectively. </w:t>
+        <w:t xml:space="preserve">slope and Chlorophyll-a concentrations (Chla) are calculated according to Eqs. (1), (2) and (3) respectively. </w:t>
       </w:r>
     </w:p>
     <w:p>
@@ -4925,19 +4351,11 @@
           <w:rFonts w:ascii="Verdana" w:hAnsi="Verdana"/>
         </w:rPr>
       </w:pPr>
-      <w:proofErr w:type="spellStart"/>
-      <w:r>
-        <w:rPr>
-          <w:rFonts w:ascii="Verdana" w:hAnsi="Verdana"/>
-        </w:rPr>
-        <w:t>MCI_slope</w:t>
-      </w:r>
-      <w:proofErr w:type="spellEnd"/>
-      <w:r>
-        <w:rPr>
-          <w:rFonts w:ascii="Verdana" w:hAnsi="Verdana"/>
-        </w:rPr>
-        <w:t xml:space="preserve"> is used to mask extreme sediment events, which have been shown to lead to </w:t>
+      <w:r>
+        <w:rPr>
+          <w:rFonts w:ascii="Verdana" w:hAnsi="Verdana"/>
+        </w:rPr>
+        <w:t xml:space="preserve">MCI_slope is used to mask extreme sediment events, which have been shown to lead to </w:t>
       </w:r>
       <w:r>
         <w:rPr>
@@ -5256,21 +4674,7 @@
         <w:rPr>
           <w:rFonts w:ascii="Verdana" w:hAnsi="Verdana"/>
         </w:rPr>
-        <w:t xml:space="preserve"> basis when Chla is in excess of 10 </w:t>
-      </w:r>
-      <w:proofErr w:type="spellStart"/>
-      <w:r>
-        <w:rPr>
-          <w:rFonts w:ascii="Verdana" w:hAnsi="Verdana"/>
-        </w:rPr>
-        <w:t>μg</w:t>
-      </w:r>
-      <w:proofErr w:type="spellEnd"/>
-      <w:r>
-        <w:rPr>
-          <w:rFonts w:ascii="Verdana" w:hAnsi="Verdana"/>
-        </w:rPr>
-        <w:t xml:space="preserve">/L. </w:t>
+        <w:t xml:space="preserve"> basis when Chla is in excess of 10 μg/L. </w:t>
       </w:r>
       <w:r>
         <w:rPr>
@@ -5285,21 +4689,7 @@
         <w:rPr>
           <w:rFonts w:ascii="Verdana" w:hAnsi="Verdana"/>
         </w:rPr>
-        <w:t xml:space="preserve">, for relatively mild/low probabilities of adverse health effects, of 20,000 cells/mL (corresponding to 10 </w:t>
-      </w:r>
-      <w:proofErr w:type="spellStart"/>
-      <w:r>
-        <w:rPr>
-          <w:rFonts w:ascii="Verdana" w:hAnsi="Verdana"/>
-        </w:rPr>
-        <w:t>μg</w:t>
-      </w:r>
-      <w:proofErr w:type="spellEnd"/>
-      <w:r>
-        <w:rPr>
-          <w:rFonts w:ascii="Verdana" w:hAnsi="Verdana"/>
-        </w:rPr>
-        <w:t>/L of Chla under conditions of cyanobacterial dominance).</w:t>
+        <w:t>, for relatively mild/low probabilities of adverse health effects, of 20,000 cells/mL (corresponding to 10 μg/L of Chla under conditions of cyanobacterial dominance).</w:t>
       </w:r>
     </w:p>
     <w:p>
@@ -5457,21 +4847,7 @@
         <w:rPr>
           <w:rFonts w:ascii="Verdana" w:hAnsi="Verdana"/>
         </w:rPr>
-        <w:t xml:space="preserve"> Chla greater than 10 </w:t>
-      </w:r>
-      <w:proofErr w:type="spellStart"/>
-      <w:r>
-        <w:rPr>
-          <w:rFonts w:ascii="Verdana" w:hAnsi="Verdana"/>
-        </w:rPr>
-        <w:t>μg</w:t>
-      </w:r>
-      <w:proofErr w:type="spellEnd"/>
-      <w:r>
-        <w:rPr>
-          <w:rFonts w:ascii="Verdana" w:hAnsi="Verdana"/>
-        </w:rPr>
-        <w:t>/L). Bloom statistics are extracted on a daily basis on both the 14d_avg and daily composite images, as follows:</w:t>
+        <w:t xml:space="preserve"> Chla greater than 10 μg/L). Bloom statistics are extracted on a daily basis on both the 14d_avg and daily composite images, as follows:</w:t>
       </w:r>
     </w:p>
     <w:p>
@@ -5497,25 +4873,89 @@
           <w:b/>
           <w:bCs/>
         </w:rPr>
-        <w:t>Bloom Intensity (</w:t>
-      </w:r>
-      <w:proofErr w:type="spellStart"/>
+        <w:t>Bloom Intensity (μg/L</w:t>
+      </w:r>
       <w:r>
         <w:rPr>
           <w:rFonts w:ascii="Verdana" w:hAnsi="Verdana"/>
           <w:b/>
           <w:bCs/>
         </w:rPr>
-        <w:t>μg</w:t>
-      </w:r>
-      <w:proofErr w:type="spellEnd"/>
+        <w:t>)</w:t>
+      </w:r>
+      <w:r>
+        <w:rPr>
+          <w:rFonts w:ascii="Verdana" w:hAnsi="Verdana"/>
+        </w:rPr>
+        <w:t>: determined</w:t>
+      </w:r>
+      <w:r>
+        <w:rPr>
+          <w:rFonts w:ascii="Verdana" w:hAnsi="Verdana"/>
+        </w:rPr>
+        <w:t xml:space="preserve"> as the average Chla within the area flagged as in bloom. </w:t>
+      </w:r>
+    </w:p>
+    <w:p>
+      <w:pPr>
+        <w:pStyle w:val="ListParagraph"/>
+        <w:tabs>
+          <w:tab w:val="left" w:pos="-360"/>
+        </w:tabs>
+        <w:ind w:left="-360"/>
+        <w:rPr>
+          <w:rFonts w:ascii="Verdana" w:hAnsi="Verdana"/>
+        </w:rPr>
+      </w:pPr>
+      <w:r>
+        <w:rPr>
+          <w:rFonts w:ascii="Verdana" w:hAnsi="Verdana"/>
+        </w:rPr>
+        <w:t xml:space="preserve">• </w:t>
+      </w:r>
       <w:r>
         <w:rPr>
           <w:rFonts w:ascii="Verdana" w:hAnsi="Verdana"/>
           <w:b/>
           <w:bCs/>
         </w:rPr>
-        <w:t>/L</w:t>
+        <w:t>Bloom Extent (km2 or % of lake area)</w:t>
+      </w:r>
+      <w:r>
+        <w:rPr>
+          <w:rFonts w:ascii="Verdana" w:hAnsi="Verdana"/>
+        </w:rPr>
+        <w:t xml:space="preserve"> is measured as the total number of pixels flagged as in bloom. The number of bloom pixels multiplied by 0.09 (the 0.03 km × 0.03 km resolution of each pixel at nadir) gives the bloom extent in km</w:t>
+      </w:r>
+      <w:r>
+        <w:rPr>
+          <w:rFonts w:ascii="Verdana" w:hAnsi="Verdana"/>
+        </w:rPr>
+        <w:t>2.</w:t>
+      </w:r>
+      <w:r>
+        <w:rPr>
+          <w:rFonts w:ascii="Verdana" w:hAnsi="Verdana"/>
+        </w:rPr>
+        <w:t xml:space="preserve"> Dividing the number of bloom pixels by the total number of lake pixels gives the extent as a % of lake area. </w:t>
+      </w:r>
+    </w:p>
+    <w:p>
+      <w:pPr>
+        <w:pStyle w:val="ListParagraph"/>
+        <w:tabs>
+          <w:tab w:val="left" w:pos="-360"/>
+        </w:tabs>
+        <w:ind w:left="-360"/>
+        <w:rPr>
+          <w:rFonts w:ascii="Verdana" w:hAnsi="Verdana"/>
+        </w:rPr>
+      </w:pPr>
+      <w:r>
+        <w:rPr>
+          <w:rFonts w:ascii="Verdana" w:hAnsi="Verdana"/>
+        </w:rPr>
+        <w:t>•</w:t>
       </w:r>
       <w:r>
         <w:rPr>
@@ -5523,107 +4963,7 @@
           <w:b/>
           <w:bCs/>
         </w:rPr>
-        <w:t>)</w:t>
-      </w:r>
-      <w:r>
-        <w:rPr>
-          <w:rFonts w:ascii="Verdana" w:hAnsi="Verdana"/>
-        </w:rPr>
-        <w:t>: determined</w:t>
-      </w:r>
-      <w:r>
-        <w:rPr>
-          <w:rFonts w:ascii="Verdana" w:hAnsi="Verdana"/>
-        </w:rPr>
-        <w:t xml:space="preserve"> as the average Chla within the area flagged as in bloom. </w:t>
-      </w:r>
-    </w:p>
-    <w:p>
-      <w:pPr>
-        <w:pStyle w:val="ListParagraph"/>
-        <w:tabs>
-          <w:tab w:val="left" w:pos="-360"/>
-        </w:tabs>
-        <w:ind w:left="-360"/>
-        <w:rPr>
-          <w:rFonts w:ascii="Verdana" w:hAnsi="Verdana"/>
-        </w:rPr>
-      </w:pPr>
-      <w:r>
-        <w:rPr>
-          <w:rFonts w:ascii="Verdana" w:hAnsi="Verdana"/>
-        </w:rPr>
-        <w:t xml:space="preserve">• </w:t>
-      </w:r>
-      <w:r>
-        <w:rPr>
-          <w:rFonts w:ascii="Verdana" w:hAnsi="Verdana"/>
-          <w:b/>
-          <w:bCs/>
-        </w:rPr>
-        <w:t>Bloom Extent (km2 or % of lake area)</w:t>
-      </w:r>
-      <w:r>
-        <w:rPr>
-          <w:rFonts w:ascii="Verdana" w:hAnsi="Verdana"/>
-        </w:rPr>
-        <w:t xml:space="preserve"> is measured as the total number of pixels flagged as in bloom. The number of bloom pixels multiplied by 0.09 (the 0.03 km × 0.03 km resolution of each pixel at nadir) gives the bloom extent in km</w:t>
-      </w:r>
-      <w:r>
-        <w:rPr>
-          <w:rFonts w:ascii="Verdana" w:hAnsi="Verdana"/>
-        </w:rPr>
-        <w:t>2.</w:t>
-      </w:r>
-      <w:r>
-        <w:rPr>
-          <w:rFonts w:ascii="Verdana" w:hAnsi="Verdana"/>
-        </w:rPr>
-        <w:t xml:space="preserve"> Dividing the number of bloom pixels by the total number of lake pixels gives the extent as a % of lake area. </w:t>
-      </w:r>
-    </w:p>
-    <w:p>
-      <w:pPr>
-        <w:pStyle w:val="ListParagraph"/>
-        <w:tabs>
-          <w:tab w:val="left" w:pos="-360"/>
-        </w:tabs>
-        <w:ind w:left="-360"/>
-        <w:rPr>
-          <w:rFonts w:ascii="Verdana" w:hAnsi="Verdana"/>
-        </w:rPr>
-      </w:pPr>
-      <w:r>
-        <w:rPr>
-          <w:rFonts w:ascii="Verdana" w:hAnsi="Verdana"/>
-        </w:rPr>
-        <w:t>•</w:t>
-      </w:r>
-      <w:r>
-        <w:rPr>
-          <w:rFonts w:ascii="Verdana" w:hAnsi="Verdana"/>
-          <w:b/>
-          <w:bCs/>
-        </w:rPr>
-        <w:t xml:space="preserve"> Bloom Severity (</w:t>
-      </w:r>
-      <w:proofErr w:type="spellStart"/>
-      <w:r>
-        <w:rPr>
-          <w:rFonts w:ascii="Verdana" w:hAnsi="Verdana"/>
-          <w:b/>
-          <w:bCs/>
-        </w:rPr>
-        <w:t>μg</w:t>
-      </w:r>
-      <w:proofErr w:type="spellEnd"/>
-      <w:r>
-        <w:rPr>
-          <w:rFonts w:ascii="Verdana" w:hAnsi="Verdana"/>
-          <w:b/>
-          <w:bCs/>
-        </w:rPr>
-        <w:t>/L km</w:t>
+        <w:t xml:space="preserve"> Bloom Severity (μg/L km</w:t>
       </w:r>
       <w:r>
         <w:rPr>
@@ -5889,35 +5229,13 @@
         <w:rPr>
           <w:rFonts w:ascii="Verdana" w:hAnsi="Verdana"/>
         </w:rPr>
-        <w:t xml:space="preserve">. Bloom statistics variability is primarily due to bias introduced by data gaps originating from cloud cover and/or quality flag masking, as well as </w:t>
-      </w:r>
-      <w:proofErr w:type="spellStart"/>
-      <w:r>
-        <w:rPr>
-          <w:rFonts w:ascii="Verdana" w:hAnsi="Verdana"/>
-        </w:rPr>
-        <w:t>spatio</w:t>
-      </w:r>
-      <w:proofErr w:type="spellEnd"/>
-      <w:r>
-        <w:rPr>
-          <w:rFonts w:ascii="Verdana" w:hAnsi="Verdana"/>
-        </w:rPr>
-        <w:t xml:space="preserve">-temporal variations in surface bloom conditions brought about by advection, growth/senescence and wind driven mixing. Using a data coverage threshold to select useable images may be valuable; </w:t>
-      </w:r>
-      <w:proofErr w:type="spellStart"/>
-      <w:r>
-        <w:rPr>
-          <w:rFonts w:ascii="Verdana" w:hAnsi="Verdana"/>
-        </w:rPr>
-        <w:t>e.g</w:t>
-      </w:r>
-      <w:proofErr w:type="spellEnd"/>
-      <w:r>
-        <w:rPr>
-          <w:rFonts w:ascii="Verdana" w:hAnsi="Verdana"/>
-        </w:rPr>
-        <w:t xml:space="preserve"> say</w:t>
+        <w:t xml:space="preserve">. Bloom statistics variability is primarily due to bias introduced by data gaps originating from cloud cover and/or quality flag masking, as well as spatio-temporal variations in surface bloom conditions brought about by advection, growth/senescence and wind driven mixing. Using a data coverage threshold to select useable images may be valuable; </w:t>
+      </w:r>
+      <w:r>
+        <w:rPr>
+          <w:rFonts w:ascii="Verdana" w:hAnsi="Verdana"/>
+        </w:rPr>
+        <w:t>e.g say</w:t>
       </w:r>
       <w:r>
         <w:rPr>
@@ -6008,21 +5326,7 @@
         <w:rPr>
           <w:rFonts w:ascii="Verdana" w:hAnsi="Verdana"/>
         </w:rPr>
-        <w:t xml:space="preserve"> on </w:t>
-      </w:r>
-      <w:proofErr w:type="spellStart"/>
-      <w:r>
-        <w:rPr>
-          <w:rFonts w:ascii="Verdana" w:hAnsi="Verdana"/>
-        </w:rPr>
-        <w:t>LoW</w:t>
-      </w:r>
-      <w:proofErr w:type="spellEnd"/>
-      <w:r>
-        <w:rPr>
-          <w:rFonts w:ascii="Verdana" w:hAnsi="Verdana"/>
-        </w:rPr>
-        <w:t>, cloud-free images were more frequently captured in July and August</w:t>
+        <w:t xml:space="preserve"> on LoW, cloud-free images were more frequently captured in July and August</w:t>
       </w:r>
       <w:r>
         <w:rPr>
@@ -6157,35 +5461,7 @@
         <w:rPr>
           <w:rFonts w:ascii="Verdana" w:hAnsi="Verdana"/>
         </w:rPr>
-        <w:t xml:space="preserve"> can prevent the bloom from rising to the surface, resulting in potential underestimation of bloom intensity from satellites (Wynne et al., 2010; </w:t>
-      </w:r>
-      <w:proofErr w:type="spellStart"/>
-      <w:r>
-        <w:rPr>
-          <w:rFonts w:ascii="Verdana" w:hAnsi="Verdana"/>
-        </w:rPr>
-        <w:t>Kutser</w:t>
-      </w:r>
-      <w:proofErr w:type="spellEnd"/>
-      <w:r>
-        <w:rPr>
-          <w:rFonts w:ascii="Verdana" w:hAnsi="Verdana"/>
-        </w:rPr>
-        <w:t xml:space="preserve"> et al., 2008). Binding et al. (2018) showed the close agreement between daily lake-average surface Chla and wind speed in LW, suggesting that day-to-day variability in surface Chla seen by the satellite is driven primarily by the repeated mixing and resurfacing of algal material in response to intermittent periods of wind mixing. In LE, the early season high in bloom intensity (Fig. 5c) is driven by an isolated bloom in Sandusky Bay, a protected bay on the southern shore of Lake Erie (Davis et al., 2015). This is a small localized but intense bloom, with spatial extent limited to the Bay itself (an area approximately 143 km2 ). It is likely more protected from the wind, which, combined with differences in bloom community composition (</w:t>
-      </w:r>
-      <w:proofErr w:type="spellStart"/>
-      <w:r>
-        <w:rPr>
-          <w:rFonts w:ascii="Verdana" w:hAnsi="Verdana"/>
-        </w:rPr>
-        <w:t>Rinta</w:t>
-      </w:r>
-      <w:proofErr w:type="spellEnd"/>
-      <w:r>
-        <w:rPr>
-          <w:rFonts w:ascii="Verdana" w:hAnsi="Verdana"/>
-        </w:rPr>
-        <w:t>-Kanto and Wilhelm, 2006; Davis et al., 2015; Binding et al., 2019) results in bloom intensity showing little dependence on wind mixing (and so much less daily variability) compared with the exposed open lake bloom of later in the summer</w:t>
+        <w:t xml:space="preserve"> can prevent the bloom from rising to the surface, resulting in potential underestimation of bloom intensity from satellites (Wynne et al., 2010; Kutser et al., 2008). Binding et al. (2018) showed the close agreement between daily lake-average surface Chla and wind speed in LW, suggesting that day-to-day variability in surface Chla seen by the satellite is driven primarily by the repeated mixing and resurfacing of algal material in response to intermittent periods of wind mixing. In LE, the early season high in bloom intensity (Fig. 5c) is driven by an isolated bloom in Sandusky Bay, a protected bay on the southern shore of Lake Erie (Davis et al., 2015). This is a small localized but intense bloom, with spatial extent limited to the Bay itself (an area approximately 143 km2 ). It is likely more protected from the wind, which, combined with differences in bloom community composition (Rinta-Kanto and Wilhelm, 2006; Davis et al., 2015; Binding et al., 2019) results in bloom intensity showing little dependence on wind mixing (and so much less daily variability) compared with the exposed open lake bloom of later in the summer</w:t>
       </w:r>
       <w:r>
         <w:rPr>
@@ -7204,224 +6480,14 @@
         <w:rPr>
           <w:rFonts w:ascii="Verdana" w:hAnsi="Verdana"/>
         </w:rPr>
-        <w:t xml:space="preserve">with unprecedented frequency and spatial coverage. </w:t>
-      </w:r>
-      <w:proofErr w:type="spellStart"/>
-      <w:r>
-        <w:rPr>
-          <w:rFonts w:ascii="Verdana" w:hAnsi="Verdana"/>
-        </w:rPr>
-        <w:t>EOLakeWatch</w:t>
-      </w:r>
-      <w:proofErr w:type="spellEnd"/>
-      <w:r>
-        <w:rPr>
-          <w:rFonts w:ascii="Verdana" w:hAnsi="Verdana"/>
-        </w:rPr>
-        <w:t xml:space="preserve"> products go a long way to address existing spatial and temporal limitations in ground based monitoring capabilities, delivering frequent, large-scale synoptic observations of lake-wide algal bloom conditions. Mapped bloom products allow for the identification of areas of potential concern, enabling efficiencies in the allocation of field sampling resources and targeted remedial action in areas at higher risk of negative environmental, health or economic impacts. There is both documented and anecdotal evidence of changes in bloom phenology with warming lake temperatures (</w:t>
-      </w:r>
-      <w:proofErr w:type="spellStart"/>
-      <w:r>
-        <w:rPr>
-          <w:rFonts w:ascii="Verdana" w:hAnsi="Verdana"/>
-        </w:rPr>
-        <w:t>Vadadi-Fülop</w:t>
-      </w:r>
-      <w:proofErr w:type="spellEnd"/>
-      <w:r>
-        <w:rPr>
-          <w:rFonts w:ascii="Verdana" w:hAnsi="Verdana"/>
-        </w:rPr>
-        <w:t xml:space="preserve"> ¨ and Hufnagel, 2014; Palmer et al., 2015). Knowledge of the timing of peak bloom severity therefore offers additional improvements in the efficacy of in-lake bloom monitoring programs; existing annual surveys risk capturing peak bloom conditions some years but not others, and as such introducing significant uncertainty in temporal trend assessments from in situ datasets. The frequency of monitoring products afforded by EO therefore allow for </w:t>
+        <w:t xml:space="preserve">with unprecedented frequency and spatial coverage. EOLakeWatch products go a long way to address existing spatial and temporal limitations in ground based monitoring capabilities, delivering frequent, large-scale synoptic observations of lake-wide algal bloom conditions. Mapped bloom products allow for the identification of areas of potential concern, enabling efficiencies in the allocation of field sampling resources and targeted remedial action in areas at higher risk of negative environmental, health or economic impacts. There is both documented and anecdotal evidence of changes in bloom phenology with warming lake temperatures (Vadadi-Fülop ¨ and Hufnagel, 2014; Palmer et al., 2015). Knowledge of the timing of peak bloom severity therefore offers additional improvements in the efficacy of in-lake bloom monitoring programs; existing annual surveys risk capturing peak bloom conditions some years but not others, and as such introducing significant uncertainty in temporal trend assessments from in situ datasets. The frequency of monitoring products afforded by EO therefore allow for </w:t>
       </w:r>
       <w:r>
         <w:rPr>
           <w:rFonts w:ascii="Verdana" w:hAnsi="Verdana"/>
         </w:rPr>
         <w:lastRenderedPageBreak/>
-        <w:t xml:space="preserve">robust objective inter-annual and inter-lake comparisons of bloom conditions. Delivery of near-real-time decision-ready information on bloom conditions to stakeholders provides opportunities to mitigate potential detrimental impacts to recreational and drinking waters. Image products can also be integrated into hydro-ecological models to deliver both short-term (Wynne et al., 2013; </w:t>
-      </w:r>
-      <w:proofErr w:type="spellStart"/>
-      <w:r>
-        <w:rPr>
-          <w:rFonts w:ascii="Verdana" w:hAnsi="Verdana"/>
-        </w:rPr>
-        <w:t>Soontiens</w:t>
-      </w:r>
-      <w:proofErr w:type="spellEnd"/>
-      <w:r>
-        <w:rPr>
-          <w:rFonts w:ascii="Verdana" w:hAnsi="Verdana"/>
-        </w:rPr>
-        <w:t xml:space="preserve"> et al., 2019) and seasonal (Stumpf et al., 2016a) algal bloom forecasting capabilities. Although cyanobacterial concentrations are often positively correlated with </w:t>
-      </w:r>
-      <w:proofErr w:type="spellStart"/>
-      <w:r>
-        <w:rPr>
-          <w:rFonts w:ascii="Verdana" w:hAnsi="Verdana"/>
-        </w:rPr>
-        <w:t>microcystins</w:t>
-      </w:r>
-      <w:proofErr w:type="spellEnd"/>
-      <w:r>
-        <w:rPr>
-          <w:rFonts w:ascii="Verdana" w:hAnsi="Verdana"/>
-        </w:rPr>
-        <w:t xml:space="preserve"> (</w:t>
-      </w:r>
-      <w:proofErr w:type="spellStart"/>
-      <w:r>
-        <w:rPr>
-          <w:rFonts w:ascii="Verdana" w:hAnsi="Verdana"/>
-        </w:rPr>
-        <w:t>Paerl</w:t>
-      </w:r>
-      <w:proofErr w:type="spellEnd"/>
-      <w:r>
-        <w:rPr>
-          <w:rFonts w:ascii="Verdana" w:hAnsi="Verdana"/>
-        </w:rPr>
-        <w:t xml:space="preserve"> and Otten, 2013), the same measure of bloom severity on each lake may not necessarily translate to a comparable risk of bloom toxicity due to seasonal and between-lake variability in phytoplankton community composition and toxigenicity. On Lake Winnipeg, microcystin concentrations in offshore blooms are typically well below recreational and drinking water quality guidelines (</w:t>
-      </w:r>
-      <w:proofErr w:type="spellStart"/>
-      <w:r>
-        <w:rPr>
-          <w:rFonts w:ascii="Verdana" w:hAnsi="Verdana"/>
-        </w:rPr>
-        <w:t>L´evesque</w:t>
-      </w:r>
-      <w:proofErr w:type="spellEnd"/>
-      <w:r>
-        <w:rPr>
-          <w:rFonts w:ascii="Verdana" w:hAnsi="Verdana"/>
-        </w:rPr>
-        <w:t xml:space="preserve"> and Page, 2011). Widespread blooms across southern waters of </w:t>
-      </w:r>
-      <w:proofErr w:type="spellStart"/>
-      <w:r>
-        <w:rPr>
-          <w:rFonts w:ascii="Verdana" w:hAnsi="Verdana"/>
-        </w:rPr>
-        <w:t>LoW</w:t>
-      </w:r>
-      <w:proofErr w:type="spellEnd"/>
-      <w:r>
-        <w:rPr>
-          <w:rFonts w:ascii="Verdana" w:hAnsi="Verdana"/>
-        </w:rPr>
-        <w:t xml:space="preserve"> typically dominated by </w:t>
-      </w:r>
-      <w:proofErr w:type="spellStart"/>
-      <w:r>
-        <w:rPr>
-          <w:rFonts w:ascii="Verdana" w:hAnsi="Verdana"/>
-        </w:rPr>
-        <w:t>Aphanizomenon</w:t>
-      </w:r>
-      <w:proofErr w:type="spellEnd"/>
-      <w:r>
-        <w:rPr>
-          <w:rFonts w:ascii="Verdana" w:hAnsi="Verdana"/>
-        </w:rPr>
-        <w:t xml:space="preserve"> </w:t>
-      </w:r>
-      <w:proofErr w:type="spellStart"/>
-      <w:r>
-        <w:rPr>
-          <w:rFonts w:ascii="Verdana" w:hAnsi="Verdana"/>
-        </w:rPr>
-        <w:t>flos</w:t>
-      </w:r>
-      <w:proofErr w:type="spellEnd"/>
-      <w:r>
-        <w:rPr>
-          <w:rFonts w:ascii="Verdana" w:hAnsi="Verdana"/>
-        </w:rPr>
-        <w:t xml:space="preserve">-aquae have recorded consistently low microcystin concentrations (Watson and Kling, 2017; </w:t>
-      </w:r>
-      <w:proofErr w:type="spellStart"/>
-      <w:r>
-        <w:rPr>
-          <w:rFonts w:ascii="Verdana" w:hAnsi="Verdana"/>
-        </w:rPr>
-        <w:t>Zastepa</w:t>
-      </w:r>
-      <w:proofErr w:type="spellEnd"/>
-      <w:r>
-        <w:rPr>
-          <w:rFonts w:ascii="Verdana" w:hAnsi="Verdana"/>
-        </w:rPr>
-        <w:t xml:space="preserve"> et al., 2017). In contrast, blooms on Lake Erie have been shown to carry significant recurring risk of toxicity with Microcystis and </w:t>
-      </w:r>
-      <w:proofErr w:type="spellStart"/>
-      <w:r>
-        <w:rPr>
-          <w:rFonts w:ascii="Verdana" w:hAnsi="Verdana"/>
-        </w:rPr>
-        <w:t>Planktothrix</w:t>
-      </w:r>
-      <w:proofErr w:type="spellEnd"/>
-      <w:r>
-        <w:rPr>
-          <w:rFonts w:ascii="Verdana" w:hAnsi="Verdana"/>
-        </w:rPr>
-        <w:t xml:space="preserve"> considered the main toxin producers on the lake (</w:t>
-      </w:r>
-      <w:proofErr w:type="spellStart"/>
-      <w:r>
-        <w:rPr>
-          <w:rFonts w:ascii="Verdana" w:hAnsi="Verdana"/>
-        </w:rPr>
-        <w:t>RintaKanto</w:t>
-      </w:r>
-      <w:proofErr w:type="spellEnd"/>
-      <w:r>
-        <w:rPr>
-          <w:rFonts w:ascii="Verdana" w:hAnsi="Verdana"/>
-        </w:rPr>
-        <w:t xml:space="preserve"> and Wilhelm, 2006; </w:t>
-      </w:r>
-      <w:proofErr w:type="spellStart"/>
-      <w:r>
-        <w:rPr>
-          <w:rFonts w:ascii="Verdana" w:hAnsi="Verdana"/>
-        </w:rPr>
-        <w:t>Rinta-Kantoa</w:t>
-      </w:r>
-      <w:proofErr w:type="spellEnd"/>
-      <w:r>
-        <w:rPr>
-          <w:rFonts w:ascii="Verdana" w:hAnsi="Verdana"/>
-        </w:rPr>
-        <w:t xml:space="preserve"> et al., 2009; Steffen et al., 2014). Cyanobacterial toxins cannot be directly measured by remote sensing due to the lack of any discernible optical signature, and therefore any potential for bloom toxicity determination from space would rely upon proxy-based approaches (Stumpf et al., 2016b). Nevertheless, the combination of bloom indices presented here can help guide the spatial and temporal prioritization of sampling to determine the risk of bloom toxicity. Of note is the fact the date of peak bloom intensity does not necessarily coincide with the date of peak bloom extent, which may have implications for determining the timing of potential toxicity risk. HABs serve as key indicators of a lake’s response to anthropogenic eutrophication, while often also responding to a suite of other watershed, climate, and in-lake drivers (Dale and </w:t>
-      </w:r>
-      <w:proofErr w:type="spellStart"/>
-      <w:r>
-        <w:rPr>
-          <w:rFonts w:ascii="Verdana" w:hAnsi="Verdana"/>
-        </w:rPr>
-        <w:t>Beyeler</w:t>
-      </w:r>
-      <w:proofErr w:type="spellEnd"/>
-      <w:r>
-        <w:rPr>
-          <w:rFonts w:ascii="Verdana" w:hAnsi="Verdana"/>
-        </w:rPr>
-        <w:t xml:space="preserve">, 2001; Clark et al., 2017). Although cyanobacterial blooms are fundamentally promoted by nutrient loading, climate plays a large role in the </w:t>
-      </w:r>
-      <w:proofErr w:type="spellStart"/>
-      <w:r>
-        <w:rPr>
-          <w:rFonts w:ascii="Verdana" w:hAnsi="Verdana"/>
-        </w:rPr>
-        <w:t>spatio</w:t>
-      </w:r>
-      <w:proofErr w:type="spellEnd"/>
-      <w:r>
-        <w:rPr>
-          <w:rFonts w:ascii="Verdana" w:hAnsi="Verdana"/>
-        </w:rPr>
-        <w:t>-temporal dynamics of blooms in these lakes (Michalak et al., 2013; Watson et al., 2016; Binding et al., 2018), influencing the timing and concentrations of nutrient loads, lake ice cover, frequency and intensity of storm events,</w:t>
+        <w:t>robust objective inter-annual and inter-lake comparisons of bloom conditions. Delivery of near-real-time decision-ready information on bloom conditions to stakeholders provides opportunities to mitigate potential detrimental impacts to recreational and drinking waters. Image products can also be integrated into hydro-ecological models to deliver both short-term (Wynne et al., 2013; Soontiens et al., 2019) and seasonal (Stumpf et al., 2016a) algal bloom forecasting capabilities. Although cyanobacterial concentrations are often positively correlated with microcystins (Paerl and Otten, 2013), the same measure of bloom severity on each lake may not necessarily translate to a comparable risk of bloom toxicity due to seasonal and between-lake variability in phytoplankton community composition and toxigenicity. On Lake Winnipeg, microcystin concentrations in offshore blooms are typically well below recreational and drinking water quality guidelines (L´evesque and Page, 2011). Widespread blooms across southern waters of LoW typically dominated by Aphanizomenon flos-aquae have recorded consistently low microcystin concentrations (Watson and Kling, 2017; Zastepa et al., 2017). In contrast, blooms on Lake Erie have been shown to carry significant recurring risk of toxicity with Microcystis and Planktothrix considered the main toxin producers on the lake (RintaKanto and Wilhelm, 2006; Rinta-Kantoa et al., 2009; Steffen et al., 2014). Cyanobacterial toxins cannot be directly measured by remote sensing due to the lack of any discernible optical signature, and therefore any potential for bloom toxicity determination from space would rely upon proxy-based approaches (Stumpf et al., 2016b). Nevertheless, the combination of bloom indices presented here can help guide the spatial and temporal prioritization of sampling to determine the risk of bloom toxicity. Of note is the fact the date of peak bloom intensity does not necessarily coincide with the date of peak bloom extent, which may have implications for determining the timing of potential toxicity risk. HABs serve as key indicators of a lake’s response to anthropogenic eutrophication, while often also responding to a suite of other watershed, climate, and in-lake drivers (Dale and Beyeler, 2001; Clark et al., 2017). Although cyanobacterial blooms are fundamentally promoted by nutrient loading, climate plays a large role in the spatio-temporal dynamics of blooms in these lakes (Michalak et al., 2013; Watson et al., 2016; Binding et al., 2018), influencing the timing and concentrations of nutrient loads, lake ice cover, frequency and intensity of storm events,</w:t>
       </w:r>
       <w:r>
         <w:rPr>
@@ -7434,77 +6500,7 @@
           <w:rFonts w:ascii="Verdana" w:hAnsi="Verdana"/>
         </w:rPr>
         <w:lastRenderedPageBreak/>
-        <w:t xml:space="preserve">inconsistencies in the relative importance of select environmental drivers of bloom severity. Variance among the derived bloom indices is shown here to be significant (i.e. the most extensive bloom was not necessarily the longest or most intensive), demonstrating the need for indices to be used in combination or for a single bloom indicator to capture the effects of variable bloom duration, extent and intensity. Collectively, the bloom indices presented here deliver a thorough assessment of bloom conditions, providing consistent, objective metrics with which to carry out analyses of bloom drivers. Satellite earth observations of blooms have been integral in determining phosphorus load targets required to reduce cyanobacteria blooms on Lake Erie (Stumpf et al., 2016a; Baker et al., 2019). </w:t>
-      </w:r>
-      <w:proofErr w:type="spellStart"/>
-      <w:r>
-        <w:rPr>
-          <w:rFonts w:ascii="Verdana" w:hAnsi="Verdana"/>
-        </w:rPr>
-        <w:t>EOLakeWatch</w:t>
-      </w:r>
-      <w:proofErr w:type="spellEnd"/>
-      <w:r>
-        <w:rPr>
-          <w:rFonts w:ascii="Verdana" w:hAnsi="Verdana"/>
-        </w:rPr>
-        <w:t xml:space="preserve"> products have also been integral in the development and validation of coupled hydrodynamic-ecosystem models used in </w:t>
-      </w:r>
-      <w:proofErr w:type="spellStart"/>
-      <w:r>
-        <w:rPr>
-          <w:rFonts w:ascii="Verdana" w:hAnsi="Verdana"/>
-        </w:rPr>
-        <w:t>scenariobased</w:t>
-      </w:r>
-      <w:proofErr w:type="spellEnd"/>
-      <w:r>
-        <w:rPr>
-          <w:rFonts w:ascii="Verdana" w:hAnsi="Verdana"/>
-        </w:rPr>
-        <w:t xml:space="preserve"> modeling to support ECCC’s </w:t>
-      </w:r>
-      <w:proofErr w:type="spellStart"/>
-      <w:r>
-        <w:rPr>
-          <w:rFonts w:ascii="Verdana" w:hAnsi="Verdana"/>
-        </w:rPr>
-        <w:t>LoW</w:t>
-      </w:r>
-      <w:proofErr w:type="spellEnd"/>
-      <w:r>
-        <w:rPr>
-          <w:rFonts w:ascii="Verdana" w:hAnsi="Verdana"/>
-        </w:rPr>
-        <w:t xml:space="preserve"> nutrient target setting (</w:t>
-      </w:r>
-      <w:proofErr w:type="spellStart"/>
-      <w:r>
-        <w:rPr>
-          <w:rFonts w:ascii="Verdana" w:hAnsi="Verdana"/>
-        </w:rPr>
-        <w:t>Valipour</w:t>
-      </w:r>
-      <w:proofErr w:type="spellEnd"/>
-      <w:r>
-        <w:rPr>
-          <w:rFonts w:ascii="Verdana" w:hAnsi="Verdana"/>
-        </w:rPr>
-        <w:t xml:space="preserve"> et al., 2020). The remote sensing indices reported here now provide a comprehensive suite of algal bloom metrics for monitoring the effectiveness of implemented nutrient management practices and guiding adaptive management frameworks across multiple watersheds. The science and end-user products delivered through </w:t>
-      </w:r>
-      <w:proofErr w:type="spellStart"/>
-      <w:r>
-        <w:rPr>
-          <w:rFonts w:ascii="Verdana" w:hAnsi="Verdana"/>
-        </w:rPr>
-        <w:t>EOLakeWatch</w:t>
-      </w:r>
-      <w:proofErr w:type="spellEnd"/>
-      <w:r>
-        <w:rPr>
-          <w:rFonts w:ascii="Verdana" w:hAnsi="Verdana"/>
-        </w:rPr>
-        <w:t xml:space="preserve"> directly support the Government of Canada’s water-resource management mandate and contribute to binational and intergovernmental agreements such as the Canada-Ontario Agreement on Great Lakes Quality and Ecosystem Health, Great Lakes Water Quality Agreement (GLWQA), and Canada–Manitoba Memorandum of Understanding Respecting Lake Winnipeg and the Lake Winnipeg Basin (ECCC, 2018). The Canadian Environmental Sustainability Indicators (CESI) program provides data and information on key environmental issues, including water quality, and is the prime instrument to track Canada’s progress on the Federal Sustainable Development Strategy (ECCC, 2013). Adoption of a reliable remote sensing algal bloom indicator and associated target connected to ecosystem management goals would go a long way to addressing the existing scarcity of in situ HAB indicators. </w:t>
+        <w:t xml:space="preserve">inconsistencies in the relative importance of select environmental drivers of bloom severity. Variance among the derived bloom indices is shown here to be significant (i.e. the most extensive bloom was not necessarily the longest or most intensive), demonstrating the need for indices to be used in combination or for a single bloom indicator to capture the effects of variable bloom duration, extent and intensity. Collectively, the bloom indices presented here deliver a thorough assessment of bloom conditions, providing consistent, objective metrics with which to carry out analyses of bloom drivers. Satellite earth observations of blooms have been integral in determining phosphorus load targets required to reduce cyanobacteria blooms on Lake Erie (Stumpf et al., 2016a; Baker et al., 2019). EOLakeWatch products have also been integral in the development and validation of coupled hydrodynamic-ecosystem models used in scenariobased modeling to support ECCC’s LoW nutrient target setting (Valipour et al., 2020). The remote sensing indices reported here now provide a comprehensive suite of algal bloom metrics for monitoring the effectiveness of implemented nutrient management practices and guiding adaptive management frameworks across multiple watersheds. The science and end-user products delivered through EOLakeWatch directly support the Government of Canada’s water-resource management mandate and contribute to binational and intergovernmental agreements such as the Canada-Ontario Agreement on Great Lakes Quality and Ecosystem Health, Great Lakes Water Quality Agreement (GLWQA), and Canada–Manitoba Memorandum of Understanding Respecting Lake Winnipeg and the Lake Winnipeg Basin (ECCC, 2018). The Canadian Environmental Sustainability Indicators (CESI) program provides data and information on key environmental issues, including water quality, and is the prime instrument to track Canada’s progress on the Federal Sustainable Development Strategy (ECCC, 2013). Adoption of a reliable remote sensing algal bloom indicator and associated target connected to ecosystem management goals would go a long way to addressing the existing scarcity of in situ HAB indicators. </w:t>
       </w:r>
     </w:p>
     <w:p>
@@ -7564,203 +6560,21 @@
         <w:rPr>
           <w:rFonts w:ascii="Verdana" w:hAnsi="Verdana"/>
         </w:rPr>
-        <w:t xml:space="preserve">A central requirement for a robust ecological indicator is a consistent and continuous time series of observations. It would be beneficial, therefore, to fill the data gap over the years 2012–15 between the MERIS and OLCI missions in order to more reliably determine temporal trends and lake responses to anthropogenic and environmental drivers. Equivalent algal bloom indices derived from NASA’s Moderate Resolution Imaging Spectroradiometer (MODIS), which has neither the same spatial resolution nor the same spectral band properties, are feasible, but require significant validation efforts to ensure continuity in bloom reporting. Moving forward, EO satellite missions are entering a phase of unprecedented data availability; with the launch of the sentinel-3B in 2018 (and future launch of 3C and 3D), the added coverage provided by a constellation of identical sensors will provide exceptional observation capabilities. Furthermore, additional imagery from the Sentinel-2 </w:t>
-      </w:r>
-      <w:proofErr w:type="spellStart"/>
-      <w:r>
-        <w:rPr>
-          <w:rFonts w:ascii="Verdana" w:hAnsi="Verdana"/>
-        </w:rPr>
-        <w:t>MultiSpectral</w:t>
-      </w:r>
-      <w:proofErr w:type="spellEnd"/>
-      <w:r>
-        <w:rPr>
-          <w:rFonts w:ascii="Verdana" w:hAnsi="Verdana"/>
-        </w:rPr>
-        <w:t xml:space="preserve"> Instrument (MSI), with spatial resolution of 10–30 m, has the potential to enhance monitoring of small, localized bloom events and nearshore processes. A benefit of the MCI algorithm as the </w:t>
+        <w:t xml:space="preserve">A central requirement for a robust ecological indicator is a consistent and continuous time series of observations. It would be beneficial, therefore, to fill the data gap over the years 2012–15 between the MERIS and OLCI missions in order to more reliably determine temporal trends and lake responses to anthropogenic and environmental drivers. Equivalent algal bloom indices derived from NASA’s Moderate Resolution Imaging Spectroradiometer (MODIS), which has neither the same spatial resolution nor the same spectral band properties, are feasible, but require significant validation efforts to ensure continuity in bloom reporting. Moving forward, EO satellite missions are entering a phase of unprecedented data availability; with the launch of the sentinel-3B in 2018 (and future launch of 3C and 3D), the added coverage provided by a constellation of identical sensors will provide exceptional observation capabilities. Furthermore, additional imagery from the Sentinel-2 MultiSpectral Instrument (MSI), with spatial resolution of 10–30 m, has the potential to enhance monitoring of small, localized bloom events and nearshore processes. A benefit of the MCI algorithm as the </w:t>
       </w:r>
       <w:r>
         <w:rPr>
           <w:rFonts w:ascii="Verdana" w:hAnsi="Verdana"/>
         </w:rPr>
         <w:lastRenderedPageBreak/>
-        <w:t xml:space="preserve">basis of </w:t>
-      </w:r>
-      <w:proofErr w:type="spellStart"/>
-      <w:r>
-        <w:rPr>
-          <w:rFonts w:ascii="Verdana" w:hAnsi="Verdana"/>
-        </w:rPr>
-        <w:t>EOLakeWatch</w:t>
-      </w:r>
-      <w:proofErr w:type="spellEnd"/>
-      <w:r>
-        <w:rPr>
-          <w:rFonts w:ascii="Verdana" w:hAnsi="Verdana"/>
-        </w:rPr>
-        <w:t xml:space="preserve"> products is the availability of those required wavebands on the MSI allowing the retrieval of consistent chlorophyll and bloom products from this higher resolution imagery. However, the considerable variance documented in bloom indices extracted from daily imagery, brought about by both cloud-induced data gaps and the natural dynamic nature of blooms, highlights the need for frequent observations in order to reliably document any seasonal and long-term trends. We advise caution, therefore, in interpreting time-series observations using satellites such as Landsat and Sentinel-2 MSI with considerably reduced revisit times of 16 and 10 days respectively (Ho et al., 2017; Feng et al., 2020). While offering clear advantages of increased spatial resolution, reduced image frequency may risk misclassifying bloom severity compared with near daily observations offered by OLCI. There are several sources of potential uncertainty in the satellite retrievals presented, which should be considered when interpreting the derived bloom indices. The threshold for when increased algal biomass constitutes a bloom has been long-debated. While the guideline level of 20,000 cyanobacterial cells per ml (corresponding to 10 </w:t>
-      </w:r>
-      <w:proofErr w:type="spellStart"/>
-      <w:r>
-        <w:rPr>
-          <w:rFonts w:ascii="Verdana" w:hAnsi="Verdana"/>
-        </w:rPr>
-        <w:t>μg</w:t>
-      </w:r>
-      <w:proofErr w:type="spellEnd"/>
-      <w:r>
-        <w:rPr>
-          <w:rFonts w:ascii="Verdana" w:hAnsi="Verdana"/>
-        </w:rPr>
-        <w:t xml:space="preserve">/L of Chla) set by the World Health Organization (Falconer et al., 1999) is often adopted, variation in this threshold used for defining the bloom on a pixel by pixel basis will clearly have significant impact on derived bloom statistics. For example, the LE bloom extent determined here is in agreement with that of Stumpf et al. (2012) which also reported the peak bloom extent of 2011 to be in excess of 5000 km2 using the MERIS Cyanobacteria Index (CI). The nominal threshold of the CI equivalent to 20,000 cells/mL (Davis et al., 2019) is consistent with that used here. In contrast, Sayers et al. (2019a) reported substantially lower LE algal bloom extent, which can be explained by the different threshold of Chla (concentrations greater than 18 </w:t>
-      </w:r>
-      <w:proofErr w:type="spellStart"/>
-      <w:r>
-        <w:rPr>
-          <w:rFonts w:ascii="Verdana" w:hAnsi="Verdana"/>
-        </w:rPr>
-        <w:t>μg</w:t>
-      </w:r>
-      <w:proofErr w:type="spellEnd"/>
-      <w:r>
-        <w:rPr>
-          <w:rFonts w:ascii="Verdana" w:hAnsi="Verdana"/>
-        </w:rPr>
-        <w:t xml:space="preserve">/L) they adopted to define bloom conditions. Furthermore, it’s acknowledged that use of a rolling average product will reduce the detection of extremes in bloom indices and high frequency variability. For example, peak bloom extent reported here for LW was on average 18% lower than shown in Binding et al. (2018) for the 2002–2011 period, due to the fact our previous study </w:t>
-      </w:r>
-      <w:proofErr w:type="spellStart"/>
-      <w:r>
-        <w:rPr>
-          <w:rFonts w:ascii="Verdana" w:hAnsi="Verdana"/>
-        </w:rPr>
-        <w:t>analysed</w:t>
-      </w:r>
-      <w:proofErr w:type="spellEnd"/>
-      <w:r>
-        <w:rPr>
-          <w:rFonts w:ascii="Verdana" w:hAnsi="Verdana"/>
-        </w:rPr>
-        <w:t xml:space="preserve"> only whole-lake cloud-free daily images rather than the continuous 14-day rolling averages used here. As additional data sources are included in the processing stream (e.g. Sentinel 3-B OLCI and successors), the minimum number of days required to generate a composite image with complete lake-wide coverage will decrease, thus enabling better detection of real high-frequency bloom variability while minimizing cloud related artifacts. Satellite coverage is considerably greater than is afforded by ground sampling alone but image frequency will undoubtedly result in some bloom occurrences being missed during periods of prolonged cloud cover, a limitation that can be alleviated by integrating image products with statistical (</w:t>
-      </w:r>
-      <w:proofErr w:type="spellStart"/>
-      <w:r>
-        <w:rPr>
-          <w:rFonts w:ascii="Verdana" w:hAnsi="Verdana"/>
-        </w:rPr>
-        <w:t>Obenour</w:t>
-      </w:r>
-      <w:proofErr w:type="spellEnd"/>
-      <w:r>
-        <w:rPr>
-          <w:rFonts w:ascii="Verdana" w:hAnsi="Verdana"/>
-        </w:rPr>
-        <w:t xml:space="preserve"> et al., 2014) or physical (</w:t>
-      </w:r>
-      <w:proofErr w:type="spellStart"/>
-      <w:r>
-        <w:rPr>
-          <w:rFonts w:ascii="Verdana" w:hAnsi="Verdana"/>
-        </w:rPr>
-        <w:t>Soontiens</w:t>
-      </w:r>
-      <w:proofErr w:type="spellEnd"/>
-      <w:r>
-        <w:rPr>
-          <w:rFonts w:ascii="Verdana" w:hAnsi="Verdana"/>
-        </w:rPr>
-        <w:t xml:space="preserve"> et al., 2019) models. The relationship between Chla and MCI (Eq. (3)) was first developed for </w:t>
-      </w:r>
-      <w:proofErr w:type="spellStart"/>
-      <w:r>
-        <w:rPr>
-          <w:rFonts w:ascii="Verdana" w:hAnsi="Verdana"/>
-        </w:rPr>
-        <w:t>LoW</w:t>
-      </w:r>
-      <w:proofErr w:type="spellEnd"/>
-      <w:r>
-        <w:rPr>
-          <w:rFonts w:ascii="Verdana" w:hAnsi="Verdana"/>
-        </w:rPr>
-        <w:t xml:space="preserve"> (Binding et al., 2011) and has been shown to be broadly consistent for all three lakes (Binding et al., 2018, 2019). Nevertheless, one of the largest sources of uncertainty in the relationship between Chla and satellite-measured MCI is the variability of local inherent optical properties (IOPs) of the dissolved and particulate materials that contribute to the remote sensing reflectance signal. Cyanobacteria blooms often exhibit unique backscatter and absorption features </w:t>
+        <w:t xml:space="preserve">basis of EOLakeWatch products is the availability of those required wavebands on the MSI allowing the retrieval of consistent chlorophyll and bloom products from this higher resolution imagery. However, the considerable variance documented in bloom indices extracted from daily imagery, brought about by both cloud-induced data gaps and the natural dynamic nature of blooms, highlights the need for frequent observations in order to reliably document any seasonal and long-term trends. We advise caution, therefore, in interpreting time-series observations using satellites such as Landsat and Sentinel-2 MSI with considerably reduced revisit times of 16 and 10 days respectively (Ho et al., 2017; Feng et al., 2020). While offering clear advantages of increased spatial resolution, reduced image frequency may risk misclassifying bloom severity compared with near daily observations offered by OLCI. There are several sources of potential uncertainty in the satellite retrievals presented, which should be considered when interpreting the derived bloom indices. The threshold for when increased algal biomass constitutes a bloom has been long-debated. While the guideline level of 20,000 cyanobacterial cells per ml (corresponding to 10 μg/L of Chla) set by the World Health Organization (Falconer et al., 1999) is often adopted, variation in this threshold used for defining the bloom on a pixel by pixel basis will clearly have significant impact on derived bloom statistics. For example, the LE bloom extent determined here is in agreement with that of Stumpf et al. (2012) which also reported the peak bloom extent of 2011 to be in excess of 5000 km2 using the MERIS Cyanobacteria Index (CI). The nominal threshold of the CI equivalent to 20,000 cells/mL (Davis et al., 2019) is consistent with that used here. In contrast, Sayers et al. (2019a) reported substantially lower LE algal bloom extent, which can be explained by the different threshold of Chla (concentrations greater than 18 μg/L) they adopted to define bloom conditions. Furthermore, it’s acknowledged that use of a rolling average product will reduce the detection of extremes in bloom indices and high frequency variability. For example, peak bloom extent reported here for LW was on average 18% lower than shown in Binding et al. (2018) for the 2002–2011 period, due to the fact our previous study analysed only whole-lake cloud-free daily images rather than the continuous 14-day rolling averages used here. As additional data sources are included in the processing stream (e.g. Sentinel 3-B OLCI and successors), the minimum number of days required to generate a composite image with complete lake-wide coverage will decrease, thus enabling better detection of real high-frequency bloom variability while minimizing cloud related artifacts. Satellite coverage is considerably greater than is afforded by ground sampling alone but image frequency will undoubtedly result in some bloom occurrences being missed during periods of prolonged cloud cover, a limitation that can be alleviated by integrating image products with statistical (Obenour et al., 2014) or physical (Soontiens et al., 2019) models. The relationship between Chla and MCI (Eq. (3)) was first developed for LoW (Binding et al., 2011) and has been shown to be broadly consistent for all three lakes (Binding et al., 2018, 2019). Nevertheless, one of the largest sources of uncertainty in the relationship between Chla and satellite-measured MCI is the variability of local inherent optical properties (IOPs) of the dissolved and particulate materials that contribute to the remote sensing reflectance signal. Cyanobacteria blooms often exhibit unique backscatter and absorption features </w:t>
       </w:r>
       <w:r>
         <w:rPr>
           <w:rFonts w:ascii="Verdana" w:hAnsi="Verdana"/>
         </w:rPr>
         <w:lastRenderedPageBreak/>
-        <w:t>due to the presence of gas vacuoles (Matthews and Bernard, 2013), colonial aggregation (</w:t>
-      </w:r>
-      <w:proofErr w:type="spellStart"/>
-      <w:r>
-        <w:rPr>
-          <w:rFonts w:ascii="Verdana" w:hAnsi="Verdana"/>
-        </w:rPr>
-        <w:t>Paerl</w:t>
-      </w:r>
-      <w:proofErr w:type="spellEnd"/>
-      <w:r>
-        <w:rPr>
-          <w:rFonts w:ascii="Verdana" w:hAnsi="Verdana"/>
-        </w:rPr>
-        <w:t xml:space="preserve"> and </w:t>
-      </w:r>
-      <w:proofErr w:type="spellStart"/>
-      <w:r>
-        <w:rPr>
-          <w:rFonts w:ascii="Verdana" w:hAnsi="Verdana"/>
-        </w:rPr>
-        <w:t>Ustach</w:t>
-      </w:r>
-      <w:proofErr w:type="spellEnd"/>
-      <w:r>
-        <w:rPr>
-          <w:rFonts w:ascii="Verdana" w:hAnsi="Verdana"/>
-        </w:rPr>
-        <w:t xml:space="preserve">, 1982), or variable pigmentation (Stomp et al., 2007). As such, diversity in phytoplankton community compositions can result in highly variable optical properties as reported in Lake Erie (Binding et al., 2008; O’Donnell et al., 2010; Moore et al., 2017; Sayers et al., 2019b) with significant impact on chlorophyll retrieval algorithms (Binding et al., 2019). Such variability in IOPs may introduce seasonal and/or between-lake bias in derived chlorophyll. Furthermore, the Chl-MCI relationship is known to move towards saturation at Chla ~ 300 </w:t>
-      </w:r>
-      <w:proofErr w:type="spellStart"/>
-      <w:r>
-        <w:rPr>
-          <w:rFonts w:ascii="Verdana" w:hAnsi="Verdana"/>
-        </w:rPr>
-        <w:t>μg</w:t>
-      </w:r>
-      <w:proofErr w:type="spellEnd"/>
-      <w:r>
-        <w:rPr>
-          <w:rFonts w:ascii="Verdana" w:hAnsi="Verdana"/>
-        </w:rPr>
-        <w:t>/L (Binding et al., 2013; Zeng and Binding, 2019), therefore products derived from a linear algorithm may underestimate Chla at extremely high concentrations. Advances in retrieval algorithms brought about by optical water type classifications (Neil et al., 2019), machine-learning (</w:t>
-      </w:r>
-      <w:proofErr w:type="spellStart"/>
-      <w:r>
-        <w:rPr>
-          <w:rFonts w:ascii="Verdana" w:hAnsi="Verdana"/>
-        </w:rPr>
-        <w:t>Pahlevan</w:t>
-      </w:r>
-      <w:proofErr w:type="spellEnd"/>
-      <w:r>
-        <w:rPr>
-          <w:rFonts w:ascii="Verdana" w:hAnsi="Verdana"/>
-        </w:rPr>
-        <w:t xml:space="preserve"> et al., 2020), or hyperspectral imaging (</w:t>
-      </w:r>
-      <w:proofErr w:type="spellStart"/>
-      <w:r>
-        <w:rPr>
-          <w:rFonts w:ascii="Verdana" w:hAnsi="Verdana"/>
-        </w:rPr>
-        <w:t>Giardino</w:t>
-      </w:r>
-      <w:proofErr w:type="spellEnd"/>
-      <w:r>
-        <w:rPr>
-          <w:rFonts w:ascii="Verdana" w:hAnsi="Verdana"/>
-        </w:rPr>
-        <w:t xml:space="preserve"> et al., 2019) provide promise in reducing the uncertainty in derived chlorophyll concentrations moving forward.</w:t>
+        <w:t>due to the presence of gas vacuoles (Matthews and Bernard, 2013), colonial aggregation (Paerl and Ustach, 1982), or variable pigmentation (Stomp et al., 2007). As such, diversity in phytoplankton community compositions can result in highly variable optical properties as reported in Lake Erie (Binding et al., 2008; O’Donnell et al., 2010; Moore et al., 2017; Sayers et al., 2019b) with significant impact on chlorophyll retrieval algorithms (Binding et al., 2019). Such variability in IOPs may introduce seasonal and/or between-lake bias in derived chlorophyll. Furthermore, the Chl-MCI relationship is known to move towards saturation at Chla ~ 300 μg/L (Binding et al., 2013; Zeng and Binding, 2019), therefore products derived from a linear algorithm may underestimate Chla at extremely high concentrations. Advances in retrieval algorithms brought about by optical water type classifications (Neil et al., 2019), machine-learning (Pahlevan et al., 2020), or hyperspectral imaging (Giardino et al., 2019) provide promise in reducing the uncertainty in derived chlorophyll concentrations moving forward.</w:t>
       </w:r>
     </w:p>
     <w:p>
@@ -7810,21 +6624,7 @@
         <w:rPr>
           <w:rFonts w:ascii="Verdana" w:hAnsi="Verdana"/>
         </w:rPr>
-        <w:t xml:space="preserve">Products emanating from </w:t>
-      </w:r>
-      <w:proofErr w:type="spellStart"/>
-      <w:r>
-        <w:rPr>
-          <w:rFonts w:ascii="Verdana" w:hAnsi="Verdana"/>
-        </w:rPr>
-        <w:t>EOLakeWatch</w:t>
-      </w:r>
-      <w:proofErr w:type="spellEnd"/>
-      <w:r>
-        <w:rPr>
-          <w:rFonts w:ascii="Verdana" w:hAnsi="Verdana"/>
-        </w:rPr>
-        <w:t xml:space="preserve"> have advanced significantly Canadian inland water algal bloom monitoring capabilities, making fit</w:t>
+        <w:t>Products emanating from EOLakeWatch have advanced significantly Canadian inland water algal bloom monitoring capabilities, making fit</w:t>
       </w:r>
       <w:r>
         <w:rPr>
@@ -7836,35 +6636,7 @@
         <w:rPr>
           <w:rFonts w:ascii="Verdana" w:hAnsi="Verdana"/>
         </w:rPr>
-        <w:t xml:space="preserve">for-purpose end-user products accessible to a wide range of stakeholders in support of lake water quality management. Collectively, the suite of satellite-derived indices developed for three turbid eutrophic lakes, provide objective and consistent measures of bloom conditions that are vital for comprehensive algal bloom monitoring and research. Such products have been integral in providing near-real-time observations of bloom conditions, identifying areas of potential concern, documenting </w:t>
-      </w:r>
-      <w:proofErr w:type="spellStart"/>
-      <w:r>
-        <w:rPr>
-          <w:rFonts w:ascii="Verdana" w:hAnsi="Verdana"/>
-        </w:rPr>
-        <w:t>spatio</w:t>
-      </w:r>
-      <w:proofErr w:type="spellEnd"/>
-      <w:r>
-        <w:rPr>
-          <w:rFonts w:ascii="Verdana" w:hAnsi="Verdana"/>
-        </w:rPr>
-        <w:t xml:space="preserve">-temporal trends, improving understanding of environmental drivers of blooms, as well as guiding, and monitoring the effectiveness of, nutrient management actions. Future advancement of </w:t>
-      </w:r>
-      <w:proofErr w:type="spellStart"/>
-      <w:r>
-        <w:rPr>
-          <w:rFonts w:ascii="Verdana" w:hAnsi="Verdana"/>
-        </w:rPr>
-        <w:t>EOLakeWatch</w:t>
-      </w:r>
-      <w:proofErr w:type="spellEnd"/>
-      <w:r>
-        <w:rPr>
-          <w:rFonts w:ascii="Verdana" w:hAnsi="Verdana"/>
-        </w:rPr>
-        <w:t xml:space="preserve"> operations, including the expansion of geographic coverage and delivery of an enhanced suite of EO-derived water quality products, promises to augment further opportunities for the integration of EO technologies into Canadian federal solutions for national water quality monitoring, science, and management. Such expansion would enable more comprehensive and more cost-effective large-scale water quality monitoring across Canada. In some regions, EO may be an invaluable complement to in situ monitoring programs, providing synoptic views not possible with </w:t>
+        <w:t xml:space="preserve">for-purpose end-user products accessible to a wide range of stakeholders in support of lake water quality management. Collectively, the suite of satellite-derived indices developed for three turbid eutrophic lakes, provide objective and consistent measures of bloom conditions that are vital for comprehensive algal bloom monitoring and research. Such products have been integral in providing near-real-time observations of bloom conditions, identifying areas of potential concern, documenting spatio-temporal trends, improving understanding of environmental drivers of blooms, as well as guiding, and monitoring the effectiveness of, nutrient management actions. Future advancement of EOLakeWatch operations, including the expansion of geographic coverage and delivery of an enhanced suite of EO-derived water quality products, promises to augment further opportunities for the integration of EO technologies into Canadian federal solutions for national water quality monitoring, science, and management. Such expansion would enable more comprehensive and more cost-effective large-scale water quality monitoring across Canada. In some regions, EO may be an invaluable complement to in situ monitoring programs, providing synoptic views not possible with </w:t>
       </w:r>
       <w:r>
         <w:rPr>
@@ -7950,9 +6722,8 @@
           <w:bCs/>
           <w:u w:val="single"/>
         </w:rPr>
-        <w:t xml:space="preserve">HABs) in </w:t>
-      </w:r>
-      <w:proofErr w:type="spellStart"/>
+        <w:t>HABs) in Taihu Lake based on GOCI Images</w:t>
+      </w:r>
       <w:r>
         <w:rPr>
           <w:rFonts w:ascii="Verdana" w:hAnsi="Verdana"/>
@@ -7960,63 +6731,927 @@
           <w:bCs/>
           <w:u w:val="single"/>
         </w:rPr>
-        <w:t>Taihu</w:t>
-      </w:r>
-      <w:proofErr w:type="spellEnd"/>
+        <w:t xml:space="preserve"> – Nice intro</w:t>
+      </w:r>
+    </w:p>
+    <w:p>
+      <w:pPr>
+        <w:pStyle w:val="ListParagraph"/>
+        <w:tabs>
+          <w:tab w:val="left" w:pos="-360"/>
+        </w:tabs>
+        <w:ind w:left="0"/>
+        <w:rPr>
+          <w:rFonts w:ascii="Verdana" w:hAnsi="Verdana"/>
+        </w:rPr>
+      </w:pPr>
+      <w:r>
+        <w:rPr>
+          <w:rFonts w:ascii="Verdana" w:hAnsi="Verdana"/>
+        </w:rPr>
+        <w:t>T</w:t>
+      </w:r>
+      <w:r>
+        <w:rPr>
+          <w:rFonts w:ascii="Verdana" w:hAnsi="Verdana"/>
+        </w:rPr>
+        <w:t>he linear mixing model (LMM) and the normalized difference vegetation index (NDVI) threshold method are combined to extract the HAB area from GOCI images with 500-m spatial resolution</w:t>
+      </w:r>
+      <w:r>
+        <w:rPr>
+          <w:rFonts w:ascii="Verdana" w:hAnsi="Verdana"/>
+        </w:rPr>
+        <w:t>.</w:t>
+      </w:r>
+    </w:p>
+    <w:p>
+      <w:pPr>
+        <w:pStyle w:val="ListParagraph"/>
+        <w:tabs>
+          <w:tab w:val="left" w:pos="-360"/>
+        </w:tabs>
+        <w:ind w:left="0"/>
+        <w:rPr>
+          <w:rFonts w:ascii="Verdana" w:hAnsi="Verdana"/>
+        </w:rPr>
+      </w:pPr>
+      <w:r>
+        <w:rPr>
+          <w:rFonts w:ascii="Verdana" w:hAnsi="Verdana"/>
+        </w:rPr>
+        <w:t>The results show that when the NDVI threshold is 0.1, the area error of HABs is the smallest when the extracted HAB pixels mask the decomposition results of mixed pixels</w:t>
+      </w:r>
+      <w:r>
+        <w:rPr>
+          <w:rFonts w:ascii="Verdana" w:hAnsi="Verdana"/>
+        </w:rPr>
+        <w:t xml:space="preserve">. </w:t>
+      </w:r>
+      <w:r>
+        <w:rPr>
+          <w:rFonts w:ascii="Verdana" w:hAnsi="Verdana"/>
+        </w:rPr>
+        <w:t>Compared with the NDVI threshold method and LMM method, the inversion accuracy is greatly improved, and the accuracy is stable in different regions. It can provide technical support for the decision-making and assessment of HAB ecological disasters.</w:t>
+      </w:r>
+    </w:p>
+    <w:p>
+      <w:pPr>
+        <w:pStyle w:val="ListParagraph"/>
+        <w:tabs>
+          <w:tab w:val="left" w:pos="-360"/>
+        </w:tabs>
+        <w:ind w:left="0"/>
+        <w:rPr>
+          <w:rFonts w:ascii="Verdana" w:hAnsi="Verdana"/>
+        </w:rPr>
+      </w:pPr>
+    </w:p>
+    <w:p>
+      <w:pPr>
+        <w:pStyle w:val="ListParagraph"/>
+        <w:tabs>
+          <w:tab w:val="left" w:pos="-360"/>
+        </w:tabs>
+        <w:ind w:left="0"/>
+        <w:rPr>
+          <w:rFonts w:ascii="Verdana" w:hAnsi="Verdana"/>
+        </w:rPr>
+      </w:pPr>
       <w:r>
         <w:rPr>
           <w:rFonts w:ascii="Verdana" w:hAnsi="Verdana"/>
           <w:b/>
           <w:bCs/>
-          <w:u w:val="single"/>
-        </w:rPr>
-        <w:t xml:space="preserve"> Lake based on GOCI Images</w:t>
-      </w:r>
-    </w:p>
-    <w:p>
-      <w:pPr>
-        <w:pStyle w:val="ListParagraph"/>
-        <w:tabs>
-          <w:tab w:val="left" w:pos="-360"/>
-        </w:tabs>
-        <w:ind w:left="0"/>
-      </w:pPr>
-      <w:r>
-        <w:t>T</w:t>
-      </w:r>
-      <w:r>
-        <w:t>he linear mixing model (LMM) and the normalized difference vegetation index (NDVI) threshold method are combined to extract the HAB area from GOCI images with 500-m spatial resolution</w:t>
-      </w:r>
-      <w:r>
-        <w:t>.</w:t>
-      </w:r>
-    </w:p>
-    <w:p>
-      <w:pPr>
-        <w:pStyle w:val="ListParagraph"/>
-        <w:tabs>
-          <w:tab w:val="left" w:pos="-360"/>
-        </w:tabs>
-        <w:ind w:left="0"/>
+        </w:rPr>
+        <w:t>Method</w:t>
+      </w:r>
+      <w:r>
+        <w:rPr>
+          <w:rFonts w:ascii="Verdana" w:hAnsi="Verdana"/>
+        </w:rPr>
+        <w:t xml:space="preserve"> </w:t>
+      </w:r>
+    </w:p>
+    <w:p>
+      <w:pPr>
+        <w:pStyle w:val="ListParagraph"/>
+        <w:numPr>
+          <w:ilvl w:val="0"/>
+          <w:numId w:val="26"/>
+        </w:numPr>
+        <w:tabs>
+          <w:tab w:val="left" w:pos="-360"/>
+        </w:tabs>
+        <w:rPr>
+          <w:rFonts w:ascii="Verdana" w:hAnsi="Verdana"/>
+        </w:rPr>
+      </w:pPr>
+      <w:r>
         <w:rPr>
           <w:rFonts w:ascii="Verdana" w:hAnsi="Verdana"/>
           <w:b/>
           <w:bCs/>
-          <w:u w:val="single"/>
-        </w:rPr>
-      </w:pPr>
-      <w:r>
-        <w:t>The results show that when the NDVI threshold is 0.1, the area error of HABs is the smallest when the extracted HAB pixels mask the decomposition results of mixed pixels;</w:t>
-      </w:r>
-    </w:p>
-    <w:p>
-      <w:pPr>
-        <w:tabs>
-          <w:tab w:val="left" w:pos="-360"/>
-        </w:tabs>
-        <w:ind w:left="-360"/>
-        <w:rPr>
-          <w:rFonts w:ascii="Verdana" w:hAnsi="Verdana"/>
+        </w:rPr>
+        <w:t>NDVI</w:t>
+      </w:r>
+    </w:p>
+    <w:p>
+      <w:pPr>
+        <w:pStyle w:val="ListParagraph"/>
+        <w:tabs>
+          <w:tab w:val="left" w:pos="-360"/>
+        </w:tabs>
+        <w:ind w:left="0"/>
+        <w:rPr>
+          <w:rFonts w:ascii="Verdana" w:hAnsi="Verdana"/>
+        </w:rPr>
+      </w:pPr>
+      <w:r>
+        <w:rPr>
+          <w:rFonts w:ascii="Verdana" w:hAnsi="Verdana"/>
+        </w:rPr>
+        <w:t>Since</w:t>
+      </w:r>
+      <w:r>
+        <w:rPr>
+          <w:rFonts w:ascii="Verdana" w:hAnsi="Verdana"/>
+        </w:rPr>
+        <w:t xml:space="preserve"> the spectral characteristics of the HABs are similar to those of vegetation, the information of HABs can be extracted effectively according to NDVI (Oyama et al. 2015; Shi et al. 2019). NDVI is defined as the normalized ratio of the red band and the near-infrared band (Norris and Walker 2020), </w:t>
+      </w:r>
+      <w:r>
+        <w:rPr>
+          <w:rFonts w:ascii="Verdana" w:hAnsi="Verdana"/>
+        </w:rPr>
+        <w:t>i.e.</w:t>
+      </w:r>
+      <w:r>
+        <w:rPr>
+          <w:rFonts w:ascii="Verdana" w:hAnsi="Verdana"/>
+        </w:rPr>
+        <w:t xml:space="preserve">: </w:t>
+      </w:r>
+    </w:p>
+    <w:p>
+      <w:pPr>
+        <w:pStyle w:val="ListParagraph"/>
+        <w:tabs>
+          <w:tab w:val="left" w:pos="-360"/>
+        </w:tabs>
+        <w:ind w:left="0"/>
+        <w:rPr>
+          <w:rFonts w:ascii="Verdana" w:hAnsi="Verdana"/>
+        </w:rPr>
+      </w:pPr>
+    </w:p>
+    <w:p>
+      <w:pPr>
+        <w:pStyle w:val="ListParagraph"/>
+        <w:tabs>
+          <w:tab w:val="left" w:pos="-360"/>
+        </w:tabs>
+        <w:ind w:left="0"/>
+        <w:jc w:val="center"/>
+        <w:rPr>
+          <w:rFonts w:ascii="Verdana" w:hAnsi="Verdana"/>
+        </w:rPr>
+      </w:pPr>
+      <w:r>
+        <w:rPr>
+          <w:rFonts w:ascii="Verdana" w:eastAsiaTheme="minorEastAsia" w:hAnsi="Verdana"/>
+        </w:rPr>
+        <w:t xml:space="preserve">NDVI = </w:t>
+      </w:r>
+      <m:oMath>
+        <m:f>
+          <m:fPr>
+            <m:type m:val="skw"/>
+            <m:ctrlPr>
+              <w:rPr>
+                <w:rFonts w:ascii="Cambria Math" w:hAnsi="Cambria Math"/>
+                <w:i/>
+              </w:rPr>
+            </m:ctrlPr>
+          </m:fPr>
+          <m:num>
+            <m:r>
+              <w:rPr>
+                <w:rFonts w:ascii="Cambria Math" w:hAnsi="Cambria Math"/>
+              </w:rPr>
+              <m:t>NIR+RED</m:t>
+            </m:r>
+          </m:num>
+          <m:den>
+            <m:r>
+              <w:rPr>
+                <w:rFonts w:ascii="Cambria Math" w:hAnsi="Cambria Math"/>
+              </w:rPr>
+              <m:t>NIR-RED</m:t>
+            </m:r>
+          </m:den>
+        </m:f>
+      </m:oMath>
+      <w:r>
+        <w:rPr>
+          <w:rFonts w:ascii="Verdana" w:eastAsiaTheme="minorEastAsia" w:hAnsi="Verdana"/>
+        </w:rPr>
+        <w:t xml:space="preserve">  …………………...(i)</w:t>
+      </w:r>
+    </w:p>
+    <w:p>
+      <w:pPr>
+        <w:pStyle w:val="ListParagraph"/>
+        <w:tabs>
+          <w:tab w:val="left" w:pos="-360"/>
+        </w:tabs>
+        <w:ind w:left="0"/>
+        <w:rPr>
+          <w:rFonts w:ascii="Verdana" w:hAnsi="Verdana"/>
+        </w:rPr>
+      </w:pPr>
+    </w:p>
+    <w:p>
+      <w:pPr>
+        <w:pStyle w:val="ListParagraph"/>
+        <w:tabs>
+          <w:tab w:val="left" w:pos="-360"/>
+        </w:tabs>
+        <w:ind w:left="0"/>
+        <w:rPr>
+          <w:rFonts w:ascii="Verdana" w:hAnsi="Verdana"/>
+        </w:rPr>
+      </w:pPr>
+      <w:r>
+        <w:rPr>
+          <w:rFonts w:ascii="Verdana" w:hAnsi="Verdana"/>
+        </w:rPr>
+        <w:t>W</w:t>
+      </w:r>
+      <w:r>
+        <w:rPr>
+          <w:rFonts w:ascii="Verdana" w:hAnsi="Verdana"/>
+        </w:rPr>
+        <w:t>here</w:t>
+      </w:r>
+      <w:r>
+        <w:rPr>
+          <w:rFonts w:ascii="Verdana" w:hAnsi="Verdana"/>
+        </w:rPr>
+        <w:t>:</w:t>
+      </w:r>
+    </w:p>
+    <w:p>
+      <w:pPr>
+        <w:pStyle w:val="ListParagraph"/>
+        <w:tabs>
+          <w:tab w:val="left" w:pos="-360"/>
+        </w:tabs>
+        <w:ind w:left="0"/>
+        <w:rPr>
+          <w:rFonts w:ascii="Verdana" w:hAnsi="Verdana"/>
+        </w:rPr>
+      </w:pPr>
+      <w:r>
+        <w:rPr>
+          <w:rFonts w:ascii="Verdana" w:hAnsi="Verdana"/>
+        </w:rPr>
+        <w:t>NIR and</w:t>
+      </w:r>
+      <w:r>
+        <w:rPr>
+          <w:rFonts w:ascii="Verdana" w:hAnsi="Verdana"/>
+        </w:rPr>
+        <w:t xml:space="preserve"> </w:t>
+      </w:r>
+      <w:r>
+        <w:rPr>
+          <w:rFonts w:ascii="Verdana" w:hAnsi="Verdana"/>
+        </w:rPr>
+        <w:t>Red represent the reflectance of the near-infrared band and red band, respectively for the Landsat8 OLI im</w:t>
+      </w:r>
+      <w:r>
+        <w:rPr>
+          <w:rFonts w:ascii="Verdana" w:hAnsi="Verdana"/>
+        </w:rPr>
+        <w:t>a</w:t>
+      </w:r>
+      <w:r>
+        <w:rPr>
+          <w:rFonts w:ascii="Verdana" w:hAnsi="Verdana"/>
+        </w:rPr>
+        <w:t>ge, they represent the reflectance of band 5 (865 nm) and band 4 (655 nm), respectively According to the band settings of Landsat8 OLI, the information of HABs is extracted by the threshold method using the NDVI model, and the discriminant equation is as follows:</w:t>
+      </w:r>
+    </w:p>
+    <w:p>
+      <w:pPr>
+        <w:pStyle w:val="ListParagraph"/>
+        <w:tabs>
+          <w:tab w:val="left" w:pos="-360"/>
+        </w:tabs>
+        <w:ind w:left="0"/>
+        <w:rPr>
+          <w:rFonts w:ascii="Verdana" w:hAnsi="Verdana"/>
+        </w:rPr>
+      </w:pPr>
+    </w:p>
+    <w:p>
+      <w:pPr>
+        <w:pStyle w:val="ListParagraph"/>
+        <w:tabs>
+          <w:tab w:val="left" w:pos="-360"/>
+        </w:tabs>
+        <w:ind w:left="0"/>
+        <w:jc w:val="center"/>
+        <w:rPr>
+          <w:rFonts w:ascii="Verdana" w:hAnsi="Verdana"/>
+        </w:rPr>
+      </w:pPr>
+      <w:r>
+        <w:rPr>
+          <w:rFonts w:ascii="Verdana" w:hAnsi="Verdana"/>
+        </w:rPr>
+        <w:t>NDVI &gt; NDV</w:t>
+      </w:r>
+      <w:r>
+        <w:rPr>
+          <w:rFonts w:ascii="Verdana" w:hAnsi="Verdana"/>
+        </w:rPr>
+        <w:t>I</w:t>
+      </w:r>
+      <w:r>
+        <w:rPr>
+          <w:rFonts w:ascii="Verdana" w:hAnsi="Verdana"/>
+          <w:vertAlign w:val="subscript"/>
+        </w:rPr>
+        <w:t>t</w:t>
+      </w:r>
+      <w:r>
+        <w:rPr>
+          <w:rFonts w:ascii="Verdana" w:hAnsi="Verdana"/>
+        </w:rPr>
+        <w:t xml:space="preserve"> </w:t>
+      </w:r>
+      <w:r>
+        <w:rPr>
+          <w:rFonts w:ascii="Verdana" w:eastAsiaTheme="minorEastAsia" w:hAnsi="Verdana"/>
+        </w:rPr>
+        <w:t>…………………...(i</w:t>
+      </w:r>
+      <w:r>
+        <w:rPr>
+          <w:rFonts w:ascii="Verdana" w:eastAsiaTheme="minorEastAsia" w:hAnsi="Verdana"/>
+        </w:rPr>
+        <w:t>i</w:t>
+      </w:r>
+      <w:r>
+        <w:rPr>
+          <w:rFonts w:ascii="Verdana" w:eastAsiaTheme="minorEastAsia" w:hAnsi="Verdana"/>
+        </w:rPr>
+        <w:t>)</w:t>
+      </w:r>
+    </w:p>
+    <w:p>
+      <w:pPr>
+        <w:pStyle w:val="ListParagraph"/>
+        <w:tabs>
+          <w:tab w:val="left" w:pos="-360"/>
+        </w:tabs>
+        <w:ind w:left="0"/>
+        <w:rPr>
+          <w:rFonts w:ascii="Verdana" w:hAnsi="Verdana"/>
+        </w:rPr>
+      </w:pPr>
+    </w:p>
+    <w:p>
+      <w:pPr>
+        <w:pStyle w:val="ListParagraph"/>
+        <w:tabs>
+          <w:tab w:val="left" w:pos="-360"/>
+        </w:tabs>
+        <w:ind w:left="0"/>
+        <w:rPr>
+          <w:rFonts w:ascii="Verdana" w:hAnsi="Verdana"/>
+        </w:rPr>
+      </w:pPr>
+    </w:p>
+    <w:p>
+      <w:pPr>
+        <w:pStyle w:val="ListParagraph"/>
+        <w:tabs>
+          <w:tab w:val="left" w:pos="-360"/>
+        </w:tabs>
+        <w:ind w:left="0"/>
+        <w:rPr>
+          <w:rFonts w:ascii="Verdana" w:hAnsi="Verdana"/>
+        </w:rPr>
+      </w:pPr>
+      <w:r>
+        <w:rPr>
+          <w:rFonts w:ascii="Verdana" w:hAnsi="Verdana"/>
+        </w:rPr>
+        <w:t xml:space="preserve">In Eq. 2, </w:t>
+      </w:r>
+      <w:r>
+        <w:rPr>
+          <w:rFonts w:ascii="Verdana" w:hAnsi="Verdana"/>
+        </w:rPr>
+        <w:t>NDV</w:t>
+      </w:r>
+      <w:r>
+        <w:rPr>
+          <w:rFonts w:ascii="Verdana" w:hAnsi="Verdana"/>
+        </w:rPr>
+        <w:t>I</w:t>
+      </w:r>
+      <w:r>
+        <w:rPr>
+          <w:rFonts w:ascii="Verdana" w:hAnsi="Verdana"/>
+          <w:vertAlign w:val="subscript"/>
+        </w:rPr>
+        <w:t>t</w:t>
+      </w:r>
+      <w:r>
+        <w:rPr>
+          <w:rFonts w:ascii="Verdana" w:hAnsi="Verdana"/>
+        </w:rPr>
+        <w:t xml:space="preserve"> </w:t>
+      </w:r>
+      <w:r>
+        <w:rPr>
+          <w:rFonts w:ascii="Verdana" w:hAnsi="Verdana"/>
+        </w:rPr>
+        <w:t>represents the threshold value of NDVI. To ensure the accuracy of the HABs, the threshold value is determined by human–computer interaction. When the NDVI value is greater than the threshold value, the pixels are considered as HAB pixels</w:t>
+      </w:r>
+      <w:r>
+        <w:rPr>
+          <w:rFonts w:ascii="Verdana" w:hAnsi="Verdana"/>
+        </w:rPr>
+        <w:t>.</w:t>
+      </w:r>
+    </w:p>
+    <w:p>
+      <w:pPr>
+        <w:pStyle w:val="ListParagraph"/>
+        <w:tabs>
+          <w:tab w:val="left" w:pos="-360"/>
+        </w:tabs>
+        <w:ind w:left="0"/>
+        <w:rPr>
+          <w:rFonts w:ascii="Verdana" w:hAnsi="Verdana"/>
+        </w:rPr>
+      </w:pPr>
+    </w:p>
+    <w:p>
+      <w:pPr>
+        <w:pStyle w:val="ListParagraph"/>
+        <w:numPr>
+          <w:ilvl w:val="0"/>
+          <w:numId w:val="26"/>
+        </w:numPr>
+        <w:tabs>
+          <w:tab w:val="left" w:pos="-360"/>
+        </w:tabs>
+        <w:rPr>
+          <w:rFonts w:ascii="Verdana" w:hAnsi="Verdana"/>
+          <w:b/>
+          <w:bCs/>
+          <w:u w:val="single"/>
+        </w:rPr>
+      </w:pPr>
+      <w:r>
+        <w:rPr>
+          <w:rFonts w:ascii="Verdana" w:hAnsi="Verdana"/>
+          <w:b/>
+          <w:bCs/>
+        </w:rPr>
+        <w:t xml:space="preserve">LMM method </w:t>
+      </w:r>
+    </w:p>
+    <w:p>
+      <w:pPr>
+        <w:tabs>
+          <w:tab w:val="left" w:pos="-360"/>
+        </w:tabs>
+        <w:rPr>
+          <w:rFonts w:ascii="Verdana" w:hAnsi="Verdana"/>
+        </w:rPr>
+      </w:pPr>
+      <w:r>
+        <w:rPr>
+          <w:rFonts w:ascii="Verdana" w:hAnsi="Verdana"/>
+        </w:rPr>
+        <w:t>As a</w:t>
+      </w:r>
+      <w:r>
+        <w:rPr>
+          <w:rFonts w:ascii="Verdana" w:hAnsi="Verdana"/>
+        </w:rPr>
+        <w:t xml:space="preserve"> method of mixed pixel decomposition, </w:t>
+      </w:r>
+      <w:r>
+        <w:rPr>
+          <w:rFonts w:ascii="Verdana" w:hAnsi="Verdana"/>
+        </w:rPr>
+        <w:t>it</w:t>
+      </w:r>
+      <w:r>
+        <w:rPr>
+          <w:rFonts w:ascii="Verdana" w:hAnsi="Verdana"/>
+        </w:rPr>
+        <w:t xml:space="preserve"> the reflectance of a pixel in a certain band is a linear combination of the endmember (pixel containing only one kind of feature information) reflectance of the component pixel with the proportion of its pixel area as the weight coefficient (Lyit and Genc 2011). </w:t>
+      </w:r>
+    </w:p>
+    <w:p>
+      <w:pPr>
+        <w:tabs>
+          <w:tab w:val="left" w:pos="-360"/>
+        </w:tabs>
+        <w:rPr>
+          <w:rFonts w:ascii="Verdana" w:hAnsi="Verdana"/>
+        </w:rPr>
+      </w:pPr>
+    </w:p>
+    <w:p>
+      <w:pPr>
+        <w:tabs>
+          <w:tab w:val="left" w:pos="-360"/>
+        </w:tabs>
+        <w:rPr>
+          <w:rFonts w:ascii="Verdana" w:hAnsi="Verdana"/>
+        </w:rPr>
+      </w:pPr>
+      <w:r>
+        <w:rPr>
+          <w:rFonts w:ascii="Verdana" w:hAnsi="Verdana"/>
+        </w:rPr>
+        <w:lastRenderedPageBreak/>
+        <w:t xml:space="preserve">The mathematical expression of LMM </w:t>
+      </w:r>
+      <w:r>
+        <w:rPr>
+          <w:rFonts w:ascii="Verdana" w:hAnsi="Verdana"/>
+        </w:rPr>
+        <w:t>was expressed</w:t>
+      </w:r>
+      <w:r>
+        <w:rPr>
+          <w:rFonts w:ascii="Verdana" w:hAnsi="Verdana"/>
+        </w:rPr>
+        <w:t xml:space="preserve"> as follows (Kim et al. 2020; Meng et al. 2007): </w:t>
+      </w:r>
+    </w:p>
+    <w:p>
+      <w:pPr>
+        <w:tabs>
+          <w:tab w:val="left" w:pos="-360"/>
+        </w:tabs>
+        <w:rPr>
+          <w:rFonts w:ascii="Verdana" w:hAnsi="Verdana"/>
+        </w:rPr>
+      </w:pPr>
+      <w:r>
+        <w:rPr>
+          <w:noProof/>
+        </w:rPr>
+        <w:drawing>
+          <wp:anchor distT="0" distB="0" distL="114300" distR="114300" simplePos="0" relativeHeight="251662336" behindDoc="0" locked="0" layoutInCell="1" allowOverlap="1" wp14:anchorId="5EF31C98" wp14:editId="716E9077">
+            <wp:simplePos x="0" y="0"/>
+            <wp:positionH relativeFrom="margin">
+              <wp:posOffset>1387475</wp:posOffset>
+            </wp:positionH>
+            <wp:positionV relativeFrom="paragraph">
+              <wp:posOffset>6350</wp:posOffset>
+            </wp:positionV>
+            <wp:extent cx="3484880" cy="771525"/>
+            <wp:effectExtent l="0" t="0" r="1270" b="9525"/>
+            <wp:wrapThrough wrapText="bothSides">
+              <wp:wrapPolygon edited="0">
+                <wp:start x="0" y="0"/>
+                <wp:lineTo x="0" y="21333"/>
+                <wp:lineTo x="21490" y="21333"/>
+                <wp:lineTo x="21490" y="0"/>
+                <wp:lineTo x="0" y="0"/>
+              </wp:wrapPolygon>
+            </wp:wrapThrough>
+            <wp:docPr id="9" name="Picture 9"/>
+            <wp:cNvGraphicFramePr>
+              <a:graphicFrameLocks xmlns:a="http://schemas.openxmlformats.org/drawingml/2006/main" noChangeAspect="1"/>
+            </wp:cNvGraphicFramePr>
+            <a:graphic xmlns:a="http://schemas.openxmlformats.org/drawingml/2006/main">
+              <a:graphicData uri="http://schemas.openxmlformats.org/drawingml/2006/picture">
+                <pic:pic xmlns:pic="http://schemas.openxmlformats.org/drawingml/2006/picture">
+                  <pic:nvPicPr>
+                    <pic:cNvPr id="1" name=""/>
+                    <pic:cNvPicPr/>
+                  </pic:nvPicPr>
+                  <pic:blipFill>
+                    <a:blip r:embed="rId12">
+                      <a:extLst>
+                        <a:ext uri="{28A0092B-C50C-407E-A947-70E740481C1C}">
+                          <a14:useLocalDpi xmlns:a14="http://schemas.microsoft.com/office/drawing/2010/main" val="0"/>
+                        </a:ext>
+                      </a:extLst>
+                    </a:blip>
+                    <a:stretch>
+                      <a:fillRect/>
+                    </a:stretch>
+                  </pic:blipFill>
+                  <pic:spPr>
+                    <a:xfrm>
+                      <a:off x="0" y="0"/>
+                      <a:ext cx="3484880" cy="771525"/>
+                    </a:xfrm>
+                    <a:prstGeom prst="rect">
+                      <a:avLst/>
+                    </a:prstGeom>
+                  </pic:spPr>
+                </pic:pic>
+              </a:graphicData>
+            </a:graphic>
+            <wp14:sizeRelH relativeFrom="page">
+              <wp14:pctWidth>0</wp14:pctWidth>
+            </wp14:sizeRelH>
+            <wp14:sizeRelV relativeFrom="page">
+              <wp14:pctHeight>0</wp14:pctHeight>
+            </wp14:sizeRelV>
+          </wp:anchor>
+        </w:drawing>
+      </w:r>
+    </w:p>
+    <w:p>
+      <w:pPr>
+        <w:tabs>
+          <w:tab w:val="left" w:pos="-360"/>
+        </w:tabs>
+        <w:rPr>
+          <w:rFonts w:ascii="Verdana" w:hAnsi="Verdana"/>
+        </w:rPr>
+      </w:pPr>
+    </w:p>
+    <w:p>
+      <w:pPr>
+        <w:tabs>
+          <w:tab w:val="left" w:pos="-360"/>
+        </w:tabs>
+        <w:rPr>
+          <w:rFonts w:ascii="Verdana" w:hAnsi="Verdana"/>
+        </w:rPr>
+      </w:pPr>
+    </w:p>
+    <w:p>
+      <w:pPr>
+        <w:tabs>
+          <w:tab w:val="left" w:pos="-360"/>
+        </w:tabs>
+        <w:rPr>
+          <w:rFonts w:ascii="Verdana" w:hAnsi="Verdana"/>
+        </w:rPr>
+      </w:pPr>
+      <w:r>
+        <w:rPr>
+          <w:rFonts w:ascii="Verdana" w:hAnsi="Verdana"/>
+        </w:rPr>
+        <w:t>W</w:t>
+      </w:r>
+      <w:r>
+        <w:rPr>
+          <w:rFonts w:ascii="Verdana" w:hAnsi="Verdana"/>
+        </w:rPr>
+        <w:t>here</w:t>
+      </w:r>
+      <w:r>
+        <w:rPr>
+          <w:rFonts w:ascii="Verdana" w:hAnsi="Verdana"/>
+        </w:rPr>
+        <w:t>:</w:t>
+      </w:r>
+      <w:r>
+        <w:rPr>
+          <w:rFonts w:ascii="Verdana" w:hAnsi="Verdana"/>
+        </w:rPr>
+        <w:t xml:space="preserve"> </w:t>
+      </w:r>
+    </w:p>
+    <w:p>
+      <w:pPr>
+        <w:tabs>
+          <w:tab w:val="left" w:pos="-360"/>
+        </w:tabs>
+        <w:rPr>
+          <w:rFonts w:ascii="Verdana" w:hAnsi="Verdana"/>
+        </w:rPr>
+      </w:pPr>
+      <w:r>
+        <w:rPr>
+          <w:rFonts w:ascii="Verdana" w:hAnsi="Verdana"/>
+        </w:rPr>
+        <w:t xml:space="preserve">Riλ is the reflectance of the i-th pixel in the λ band (known); </w:t>
+      </w:r>
+    </w:p>
+    <w:p>
+      <w:pPr>
+        <w:tabs>
+          <w:tab w:val="left" w:pos="-360"/>
+        </w:tabs>
+        <w:rPr>
+          <w:rFonts w:ascii="Verdana" w:hAnsi="Verdana"/>
+        </w:rPr>
+      </w:pPr>
+      <w:r>
+        <w:rPr>
+          <w:rFonts w:ascii="Verdana" w:hAnsi="Verdana"/>
+        </w:rPr>
+        <w:t>fki is the ratio (to be determined) of the area of the k</w:t>
+      </w:r>
+    </w:p>
+    <w:p>
+      <w:pPr>
+        <w:tabs>
+          <w:tab w:val="left" w:pos="-360"/>
+        </w:tabs>
+        <w:rPr>
+          <w:rFonts w:ascii="Verdana" w:hAnsi="Verdana"/>
+        </w:rPr>
+      </w:pPr>
+      <w:r>
+        <w:rPr>
+          <w:rFonts w:ascii="Verdana" w:hAnsi="Verdana"/>
+        </w:rPr>
+        <w:t>LMM separates Riλ from the mixed pixels and extracts the average reflectance Ckλ of each endmember. By solving the linear equation, the area ratio fki of the endmember in the pixel is inversely solved, so that all the pixels are decomposed into the components of these basic components.</w:t>
+      </w:r>
+    </w:p>
+    <w:p>
+      <w:pPr>
+        <w:pStyle w:val="ListParagraph"/>
+        <w:numPr>
+          <w:ilvl w:val="0"/>
+          <w:numId w:val="26"/>
+        </w:numPr>
+        <w:tabs>
+          <w:tab w:val="left" w:pos="-360"/>
+        </w:tabs>
+        <w:rPr>
+          <w:rFonts w:ascii="Verdana" w:hAnsi="Verdana"/>
+          <w:b/>
+          <w:bCs/>
+          <w:u w:val="single"/>
+        </w:rPr>
+      </w:pPr>
+      <w:r>
+        <w:rPr>
+          <w:rFonts w:ascii="Verdana" w:hAnsi="Verdana"/>
+          <w:b/>
+          <w:bCs/>
+          <w:u w:val="single"/>
+        </w:rPr>
+        <w:t>Pure pixel selection</w:t>
+      </w:r>
+    </w:p>
+    <w:p>
+      <w:pPr>
+        <w:tabs>
+          <w:tab w:val="left" w:pos="-360"/>
+        </w:tabs>
+        <w:rPr>
+          <w:rFonts w:ascii="Verdana" w:hAnsi="Verdana"/>
+        </w:rPr>
+      </w:pPr>
+      <w:r>
+        <w:rPr>
+          <w:rFonts w:ascii="Verdana" w:hAnsi="Verdana"/>
+        </w:rPr>
+        <w:t xml:space="preserve">The pixels in the whole lake area can be simplified into three regions: </w:t>
+      </w:r>
+    </w:p>
+    <w:p>
+      <w:pPr>
+        <w:pStyle w:val="ListParagraph"/>
+        <w:numPr>
+          <w:ilvl w:val="0"/>
+          <w:numId w:val="27"/>
+        </w:numPr>
+        <w:tabs>
+          <w:tab w:val="left" w:pos="-360"/>
+        </w:tabs>
+        <w:spacing w:after="0" w:line="240" w:lineRule="auto"/>
+        <w:rPr>
+          <w:rFonts w:ascii="Verdana" w:hAnsi="Verdana"/>
+        </w:rPr>
+      </w:pPr>
+      <w:r>
+        <w:rPr>
+          <w:rFonts w:ascii="Verdana" w:hAnsi="Verdana"/>
+        </w:rPr>
+        <w:t>P</w:t>
+      </w:r>
+      <w:r>
+        <w:rPr>
+          <w:rFonts w:ascii="Verdana" w:hAnsi="Verdana"/>
+        </w:rPr>
+        <w:t>ure water body pixels,</w:t>
+      </w:r>
+    </w:p>
+    <w:p>
+      <w:pPr>
+        <w:pStyle w:val="ListParagraph"/>
+        <w:numPr>
+          <w:ilvl w:val="0"/>
+          <w:numId w:val="27"/>
+        </w:numPr>
+        <w:tabs>
+          <w:tab w:val="left" w:pos="-360"/>
+        </w:tabs>
+        <w:spacing w:after="0" w:line="240" w:lineRule="auto"/>
+        <w:rPr>
+          <w:rFonts w:ascii="Verdana" w:hAnsi="Verdana"/>
+        </w:rPr>
+      </w:pPr>
+      <w:r>
+        <w:rPr>
+          <w:rFonts w:ascii="Verdana" w:hAnsi="Verdana"/>
+        </w:rPr>
+        <w:t>P</w:t>
+      </w:r>
+      <w:r>
+        <w:rPr>
+          <w:rFonts w:ascii="Verdana" w:hAnsi="Verdana"/>
+        </w:rPr>
+        <w:t>ure HAB pixels</w:t>
+      </w:r>
+    </w:p>
+    <w:p>
+      <w:pPr>
+        <w:pStyle w:val="ListParagraph"/>
+        <w:numPr>
+          <w:ilvl w:val="0"/>
+          <w:numId w:val="27"/>
+        </w:numPr>
+        <w:tabs>
+          <w:tab w:val="left" w:pos="-360"/>
+        </w:tabs>
+        <w:spacing w:after="0" w:line="240" w:lineRule="auto"/>
+        <w:rPr>
+          <w:rFonts w:ascii="Verdana" w:hAnsi="Verdana"/>
+        </w:rPr>
+      </w:pPr>
+      <w:r>
+        <w:rPr>
+          <w:rFonts w:ascii="Verdana" w:hAnsi="Verdana"/>
+        </w:rPr>
+        <w:t>M</w:t>
+      </w:r>
+      <w:r>
+        <w:rPr>
+          <w:rFonts w:ascii="Verdana" w:hAnsi="Verdana"/>
+        </w:rPr>
+        <w:t>ixed pixels of water and HABs.</w:t>
+      </w:r>
+    </w:p>
+    <w:p>
+      <w:pPr>
+        <w:tabs>
+          <w:tab w:val="left" w:pos="-360"/>
+        </w:tabs>
+        <w:rPr>
+          <w:rFonts w:ascii="Verdana" w:hAnsi="Verdana"/>
+        </w:rPr>
+      </w:pPr>
+      <w:r>
+        <w:rPr>
+          <w:rFonts w:ascii="Verdana" w:hAnsi="Verdana"/>
+        </w:rPr>
+        <w:t>The specific methods for the selection of the two types of pure pixels are as follows: The HAB area is selected by visual judgment, and the pixel with the highest NDVI value is selected as the HAB pixel; in the lake area, the pixel with the lowest DN value or the sum of reflectance values is selected as the pure water pixel (10 minimum pixels can be selected for the average in specific operation)</w:t>
+      </w:r>
+    </w:p>
+    <w:p>
+      <w:pPr>
+        <w:tabs>
+          <w:tab w:val="left" w:pos="-360"/>
+        </w:tabs>
+        <w:rPr>
+          <w:rFonts w:ascii="Verdana" w:hAnsi="Verdana"/>
+        </w:rPr>
+      </w:pPr>
+    </w:p>
+    <w:p>
+      <w:pPr>
+        <w:tabs>
+          <w:tab w:val="left" w:pos="-360"/>
+        </w:tabs>
+        <w:rPr>
+          <w:rFonts w:ascii="Verdana" w:hAnsi="Verdana"/>
+        </w:rPr>
+      </w:pPr>
+    </w:p>
+    <w:p>
+      <w:pPr>
+        <w:tabs>
+          <w:tab w:val="left" w:pos="-360"/>
+        </w:tabs>
+        <w:rPr>
+          <w:rFonts w:ascii="Verdana" w:hAnsi="Verdana"/>
+          <w:b/>
+          <w:bCs/>
+          <w:u w:val="single"/>
         </w:rPr>
       </w:pPr>
     </w:p>
@@ -8069,7 +7704,7 @@
           <w:rFonts w:ascii="Verdana" w:hAnsi="Verdana"/>
         </w:rPr>
       </w:pPr>
-      <w:hyperlink r:id="rId12" w:history="1">
+      <w:hyperlink r:id="rId13" w:history="1">
         <w:r>
           <w:rPr>
             <w:rStyle w:val="Hyperlink"/>
@@ -8169,6 +7804,7 @@
           <w:sz w:val="27"/>
           <w:szCs w:val="27"/>
         </w:rPr>
+        <w:lastRenderedPageBreak/>
         <w:t>Given the importance of knowing how these blooms affect aquatic life, remote sensing techniques using a variety of available imagery have been developed. The southern Benguela in South Africa is one rich area for fishing that algal blooms threaten. Variation in chlorophyll is one major variable in algal blooms in the area</w:t>
       </w:r>
       <w:r>
@@ -8191,7 +7827,7 @@
         </w:rPr>
         <w:t>using the </w:t>
       </w:r>
-      <w:hyperlink r:id="rId13" w:history="1">
+      <w:hyperlink r:id="rId14" w:history="1">
         <w:r>
           <w:rPr>
             <w:rStyle w:val="Hyperlink"/>
@@ -8396,7 +8032,6 @@
         <w:rPr>
           <w:noProof/>
         </w:rPr>
-        <w:lastRenderedPageBreak/>
         <w:drawing>
           <wp:inline distT="0" distB="0" distL="0" distR="0" wp14:anchorId="67A81654" wp14:editId="2EF00AE2">
             <wp:extent cx="6000750" cy="3273425"/>
@@ -8413,7 +8048,7 @@
                     <pic:cNvPicPr/>
                   </pic:nvPicPr>
                   <pic:blipFill>
-                    <a:blip r:embed="rId14"/>
+                    <a:blip r:embed="rId15"/>
                     <a:stretch>
                       <a:fillRect/>
                     </a:stretch>
@@ -8499,7 +8134,17 @@
           <w:sz w:val="22"/>
           <w:szCs w:val="22"/>
         </w:rPr>
-        <w:t>Challenges in oceanic observations have been seen particularly in coastal environments, where band-ratios algorithms, which work best with sensors in open ocean water, are less accurate in coastal regions, particularly in the detection of chlorophyll a (Chl-a). This is why Sentinel-3’s OLCI system provides a major upgrade to scientific capabilities in detecting this important chemical that relates to major algal blooms. In particular</w:t>
+        <w:t xml:space="preserve">Challenges in oceanic observations have been seen particularly in coastal environments, where band-ratios algorithms, which work best with sensors in open </w:t>
+      </w:r>
+      <w:r>
+        <w:rPr>
+          <w:rFonts w:ascii="Verdana" w:hAnsi="Verdana" w:cs="Segoe UI"/>
+          <w:color w:val="3A3A3A"/>
+          <w:sz w:val="22"/>
+          <w:szCs w:val="22"/>
+        </w:rPr>
+        <w:lastRenderedPageBreak/>
+        <w:t>ocean water, are less accurate in coastal regions, particularly in the detection of chlorophyll a (Chl-a). This is why Sentinel-3’s OLCI system provides a major upgrade to scientific capabilities in detecting this important chemical that relates to major algal blooms. In particular</w:t>
       </w:r>
       <w:r>
         <w:rPr>
@@ -8718,7 +8363,6 @@
         </w:rPr>
         <w:t>Increased spatial and spectral range of hyperspectral sensors on airborne instruments, such as MASTER, HICO, and AVIRIS data, have also enabled better differentiation of algal species in smaller, inland bodies of water. One study in Pinto Lake California demonstrated that </w:t>
       </w:r>
-      <w:proofErr w:type="spellStart"/>
       <w:r>
         <w:rPr>
           <w:rStyle w:val="Emphasis"/>
@@ -8730,7 +8374,6 @@
         </w:rPr>
         <w:t>Aphanizomenon</w:t>
       </w:r>
-      <w:proofErr w:type="spellEnd"/>
       <w:r>
         <w:rPr>
           <w:rFonts w:ascii="Verdana" w:hAnsi="Verdana" w:cs="Segoe UI"/>
@@ -8849,7 +8492,6 @@
           <w:sz w:val="22"/>
           <w:szCs w:val="22"/>
         </w:rPr>
-        <w:lastRenderedPageBreak/>
         <w:t>Given that algal blooms are best covered within different parts of the electromagnetic spectrum, seasonal variation, resolution, and other parametric factors, combining multiple imagery using spatial-temporal analysis and image merging and interpolation techniques to best estimate and determine algal bloom regions. Older systems, such as AVHRR and CZCS, are also available, while also providing historical data. Sea surface and water surface temperatures, along with Chl-a, have also been used to capture existing data and have shown a strong link to algal growth. Thus, systems that can integrate such key parameters and utilize multiple and historical data could, in the future, best predict how algal blooms may grow and affect different regions.</w:t>
       </w:r>
       <w:bookmarkStart w:id="4" w:name="_ftnref5"/>
@@ -8996,7 +8638,7 @@
         </w:rPr>
         <w:t> For more information on the use of Sentinel-3 OLCI for algal blooms, see:  </w:t>
       </w:r>
-      <w:hyperlink r:id="rId15" w:tgtFrame="_blank" w:history="1">
+      <w:hyperlink r:id="rId16" w:tgtFrame="_blank" w:history="1">
         <w:r>
           <w:rPr>
             <w:rStyle w:val="Hyperlink"/>
@@ -9087,49 +8729,9 @@
           <w:sz w:val="22"/>
           <w:szCs w:val="22"/>
         </w:rPr>
-        <w:t xml:space="preserve"> For more on detection issues raised by remote sensing literature on algal blooms, see:  </w:t>
-      </w:r>
-      <w:proofErr w:type="spellStart"/>
-      <w:r>
-        <w:rPr>
-          <w:rFonts w:ascii="Verdana" w:hAnsi="Verdana" w:cs="Segoe UI"/>
-          <w:color w:val="3A3A3A"/>
-          <w:sz w:val="22"/>
-          <w:szCs w:val="22"/>
-        </w:rPr>
-        <w:t>Blondeau-Patissier</w:t>
-      </w:r>
-      <w:proofErr w:type="spellEnd"/>
-      <w:r>
-        <w:rPr>
-          <w:rFonts w:ascii="Verdana" w:hAnsi="Verdana" w:cs="Segoe UI"/>
-          <w:color w:val="3A3A3A"/>
-          <w:sz w:val="22"/>
-          <w:szCs w:val="22"/>
-        </w:rPr>
-        <w:t xml:space="preserve">, D., Gower, J.F.R., Dekker, A.G., </w:t>
-      </w:r>
-      <w:proofErr w:type="spellStart"/>
-      <w:r>
-        <w:rPr>
-          <w:rFonts w:ascii="Verdana" w:hAnsi="Verdana" w:cs="Segoe UI"/>
-          <w:color w:val="3A3A3A"/>
-          <w:sz w:val="22"/>
-          <w:szCs w:val="22"/>
-        </w:rPr>
-        <w:t>Phinn</w:t>
-      </w:r>
-      <w:proofErr w:type="spellEnd"/>
-      <w:r>
-        <w:rPr>
-          <w:rFonts w:ascii="Verdana" w:hAnsi="Verdana" w:cs="Segoe UI"/>
-          <w:color w:val="3A3A3A"/>
-          <w:sz w:val="22"/>
-          <w:szCs w:val="22"/>
-        </w:rPr>
-        <w:t>, S.R., et al. (2014) </w:t>
-      </w:r>
-      <w:hyperlink r:id="rId16" w:tgtFrame="_blank" w:history="1">
+        <w:t> For more on detection issues raised by remote sensing literature on algal blooms, see:  Blondeau-Patissier, D., Gower, J.F.R., Dekker, A.G., Phinn, S.R., et al. (2014) </w:t>
+      </w:r>
+      <w:hyperlink r:id="rId17" w:tgtFrame="_blank" w:history="1">
         <w:r>
           <w:rPr>
             <w:rStyle w:val="Hyperlink"/>
@@ -9171,7 +8773,7 @@
         </w:rPr>
         <w:t>. [Online] 123, 123–144. Available from: doi:</w:t>
       </w:r>
-      <w:hyperlink r:id="rId17" w:history="1">
+      <w:hyperlink r:id="rId18" w:history="1">
         <w:r>
           <w:rPr>
             <w:rStyle w:val="Hyperlink"/>
@@ -9262,29 +8864,9 @@
           <w:sz w:val="22"/>
           <w:szCs w:val="22"/>
         </w:rPr>
-        <w:t xml:space="preserve"> For more on improvements in inland environments, see:  Palmer, S.C.J., </w:t>
-      </w:r>
-      <w:proofErr w:type="spellStart"/>
-      <w:r>
-        <w:rPr>
-          <w:rFonts w:ascii="Verdana" w:hAnsi="Verdana" w:cs="Segoe UI"/>
-          <w:color w:val="3A3A3A"/>
-          <w:sz w:val="22"/>
-          <w:szCs w:val="22"/>
-        </w:rPr>
-        <w:t>Kutser</w:t>
-      </w:r>
-      <w:proofErr w:type="spellEnd"/>
-      <w:r>
-        <w:rPr>
-          <w:rFonts w:ascii="Verdana" w:hAnsi="Verdana" w:cs="Segoe UI"/>
-          <w:color w:val="3A3A3A"/>
-          <w:sz w:val="22"/>
-          <w:szCs w:val="22"/>
-        </w:rPr>
-        <w:t>, T. &amp; Hunter, P.D. (2015) </w:t>
-      </w:r>
-      <w:hyperlink r:id="rId18" w:tgtFrame="_blank" w:history="1">
+        <w:t> For more on improvements in inland environments, see:  Palmer, S.C.J., Kutser, T. &amp; Hunter, P.D. (2015) </w:t>
+      </w:r>
+      <w:hyperlink r:id="rId19" w:tgtFrame="_blank" w:history="1">
         <w:r>
           <w:rPr>
             <w:rStyle w:val="Hyperlink"/>
@@ -9294,7 +8876,19 @@
             <w:szCs w:val="22"/>
             <w:bdr w:val="none" w:sz="0" w:space="0" w:color="auto" w:frame="1"/>
           </w:rPr>
-          <w:t>Remote sensing of inland waters: Challenges, progress and future directions</w:t>
+          <w:t xml:space="preserve">Remote sensing of inland waters: Challenges, progress and </w:t>
+        </w:r>
+        <w:r>
+          <w:rPr>
+            <w:rStyle w:val="Hyperlink"/>
+            <w:rFonts w:ascii="Verdana" w:hAnsi="Verdana" w:cs="Segoe UI"/>
+            <w:color w:val="006699"/>
+            <w:sz w:val="22"/>
+            <w:szCs w:val="22"/>
+            <w:bdr w:val="none" w:sz="0" w:space="0" w:color="auto" w:frame="1"/>
+          </w:rPr>
+          <w:lastRenderedPageBreak/>
+          <w:t>future directions</w:t>
         </w:r>
       </w:hyperlink>
       <w:r>
@@ -9395,49 +8989,9 @@
           <w:sz w:val="22"/>
           <w:szCs w:val="22"/>
         </w:rPr>
-        <w:t xml:space="preserve"> For more on the use of hyperspectral imagery, see:  </w:t>
-      </w:r>
-      <w:proofErr w:type="spellStart"/>
-      <w:r>
-        <w:rPr>
-          <w:rFonts w:ascii="Verdana" w:hAnsi="Verdana" w:cs="Segoe UI"/>
-          <w:color w:val="3A3A3A"/>
-          <w:sz w:val="22"/>
-          <w:szCs w:val="22"/>
-        </w:rPr>
-        <w:t>Kudela</w:t>
-      </w:r>
-      <w:proofErr w:type="spellEnd"/>
-      <w:r>
-        <w:rPr>
-          <w:rFonts w:ascii="Verdana" w:hAnsi="Verdana" w:cs="Segoe UI"/>
-          <w:color w:val="3A3A3A"/>
-          <w:sz w:val="22"/>
-          <w:szCs w:val="22"/>
-        </w:rPr>
-        <w:t xml:space="preserve">, R.M., Palacios, S.L., </w:t>
-      </w:r>
-      <w:proofErr w:type="spellStart"/>
-      <w:r>
-        <w:rPr>
-          <w:rFonts w:ascii="Verdana" w:hAnsi="Verdana" w:cs="Segoe UI"/>
-          <w:color w:val="3A3A3A"/>
-          <w:sz w:val="22"/>
-          <w:szCs w:val="22"/>
-        </w:rPr>
-        <w:t>Austerberry</w:t>
-      </w:r>
-      <w:proofErr w:type="spellEnd"/>
-      <w:r>
-        <w:rPr>
-          <w:rFonts w:ascii="Verdana" w:hAnsi="Verdana" w:cs="Segoe UI"/>
-          <w:color w:val="3A3A3A"/>
-          <w:sz w:val="22"/>
-          <w:szCs w:val="22"/>
-        </w:rPr>
-        <w:t>, D.C., Accorsi, E.K., et al. (2015) </w:t>
-      </w:r>
-      <w:hyperlink r:id="rId19" w:tgtFrame="_blank" w:history="1">
+        <w:t> For more on the use of hyperspectral imagery, see:  Kudela, R.M., Palacios, S.L., Austerberry, D.C., Accorsi, E.K., et al. (2015) </w:t>
+      </w:r>
+      <w:hyperlink r:id="rId20" w:tgtFrame="_blank" w:history="1">
         <w:r>
           <w:rPr>
             <w:rStyle w:val="Hyperlink"/>
@@ -9550,7 +9104,7 @@
         </w:rPr>
         <w:t> For more on integrative systems approach to remote sensing of algal blooms, see:  Shen, L., Xu, H. &amp; Guo, X. (2012) </w:t>
       </w:r>
-      <w:hyperlink r:id="rId20" w:tgtFrame="_blank" w:history="1">
+      <w:hyperlink r:id="rId21" w:tgtFrame="_blank" w:history="1">
         <w:r>
           <w:rPr>
             <w:rStyle w:val="Hyperlink"/>
@@ -9592,7 +9146,7 @@
         </w:rPr>
         <w:t>. [Online] 12 (12), 7778–7803. Available from: doi:</w:t>
       </w:r>
-      <w:hyperlink r:id="rId21" w:history="1">
+      <w:hyperlink r:id="rId22" w:history="1">
         <w:r>
           <w:rPr>
             <w:rStyle w:val="Hyperlink"/>
@@ -9653,7 +9207,7 @@
           <w:color w:val="3A3A3A"/>
         </w:rPr>
       </w:pPr>
-      <w:hyperlink r:id="rId22" w:history="1">
+      <w:hyperlink r:id="rId23" w:history="1">
         <w:r>
           <w:rPr>
             <w:rStyle w:val="Hyperlink"/>
@@ -9679,7 +9233,7 @@
           <w:color w:val="3A3A3A"/>
         </w:rPr>
       </w:pPr>
-      <w:hyperlink r:id="rId23" w:tgtFrame="_blank" w:history="1">
+      <w:hyperlink r:id="rId24" w:tgtFrame="_blank" w:history="1">
         <w:r>
           <w:rPr>
             <w:rStyle w:val="Hyperlink"/>
@@ -9690,6 +9244,162 @@
           <w:t>Blooms and Scums in Lake Erie</w:t>
         </w:r>
       </w:hyperlink>
+    </w:p>
+    <w:p>
+      <w:pPr>
+        <w:shd w:val="clear" w:color="auto" w:fill="FBFBFB"/>
+        <w:spacing w:after="0" w:line="240" w:lineRule="auto"/>
+        <w:ind w:left="1080"/>
+        <w:rPr>
+          <w:rFonts w:ascii="Verdana" w:hAnsi="Verdana" w:cs="Segoe UI"/>
+          <w:color w:val="3A3A3A"/>
+        </w:rPr>
+      </w:pPr>
+    </w:p>
+    <w:p>
+      <w:pPr>
+        <w:pStyle w:val="ListParagraph"/>
+        <w:numPr>
+          <w:ilvl w:val="0"/>
+          <w:numId w:val="19"/>
+        </w:numPr>
+        <w:tabs>
+          <w:tab w:val="left" w:pos="-360"/>
+          <w:tab w:val="left" w:pos="3825"/>
+        </w:tabs>
+        <w:rPr>
+          <w:rFonts w:ascii="Verdana" w:hAnsi="Verdana"/>
+          <w:b/>
+          <w:bCs/>
+          <w:u w:val="single"/>
+        </w:rPr>
+      </w:pPr>
+      <w:r>
+        <w:rPr>
+          <w:rFonts w:ascii="Verdana" w:hAnsi="Verdana"/>
+          <w:b/>
+          <w:bCs/>
+          <w:u w:val="single"/>
+        </w:rPr>
+        <w:t>Harmful Algal Blooms Threaten the Health of Peri</w:t>
+      </w:r>
+      <w:r>
+        <w:rPr>
+          <w:rFonts w:ascii="Verdana" w:hAnsi="Verdana"/>
+          <w:b/>
+          <w:bCs/>
+          <w:u w:val="single"/>
+        </w:rPr>
+        <w:noBreakHyphen/>
+        <w:t>Urban Fisher Communities: A Case Study in Kisumu Bay, Lake Victoria, Kenya</w:t>
+      </w:r>
+    </w:p>
+    <w:p>
+      <w:pPr>
+        <w:pStyle w:val="ListParagraph"/>
+        <w:tabs>
+          <w:tab w:val="left" w:pos="-360"/>
+          <w:tab w:val="left" w:pos="3825"/>
+        </w:tabs>
+        <w:ind w:left="0"/>
+        <w:rPr>
+          <w:rFonts w:ascii="Verdana" w:hAnsi="Verdana"/>
+          <w:b/>
+          <w:bCs/>
+          <w:u w:val="single"/>
+        </w:rPr>
+      </w:pPr>
+    </w:p>
+    <w:p>
+      <w:pPr>
+        <w:pStyle w:val="ListParagraph"/>
+        <w:tabs>
+          <w:tab w:val="left" w:pos="-360"/>
+          <w:tab w:val="left" w:pos="3825"/>
+        </w:tabs>
+        <w:ind w:left="0"/>
+      </w:pPr>
+    </w:p>
+    <w:p>
+      <w:pPr>
+        <w:pStyle w:val="ListParagraph"/>
+        <w:tabs>
+          <w:tab w:val="left" w:pos="-360"/>
+          <w:tab w:val="left" w:pos="3825"/>
+        </w:tabs>
+        <w:ind w:left="0"/>
+        <w:rPr>
+          <w:rFonts w:ascii="Verdana" w:hAnsi="Verdana"/>
+        </w:rPr>
+      </w:pPr>
+      <w:r>
+        <w:rPr>
+          <w:noProof/>
+        </w:rPr>
+        <w:drawing>
+          <wp:anchor distT="0" distB="0" distL="114300" distR="114300" simplePos="0" relativeHeight="251663360" behindDoc="0" locked="0" layoutInCell="1" allowOverlap="1" wp14:anchorId="4CE672FD" wp14:editId="5F926543">
+            <wp:simplePos x="0" y="0"/>
+            <wp:positionH relativeFrom="margin">
+              <wp:align>center</wp:align>
+            </wp:positionH>
+            <wp:positionV relativeFrom="paragraph">
+              <wp:posOffset>246440</wp:posOffset>
+            </wp:positionV>
+            <wp:extent cx="5600700" cy="4038600"/>
+            <wp:effectExtent l="0" t="0" r="0" b="0"/>
+            <wp:wrapThrough wrapText="bothSides">
+              <wp:wrapPolygon edited="0">
+                <wp:start x="0" y="0"/>
+                <wp:lineTo x="0" y="21498"/>
+                <wp:lineTo x="21527" y="21498"/>
+                <wp:lineTo x="21527" y="0"/>
+                <wp:lineTo x="0" y="0"/>
+              </wp:wrapPolygon>
+            </wp:wrapThrough>
+            <wp:docPr id="10" name="Picture 10"/>
+            <wp:cNvGraphicFramePr>
+              <a:graphicFrameLocks xmlns:a="http://schemas.openxmlformats.org/drawingml/2006/main" noChangeAspect="1"/>
+            </wp:cNvGraphicFramePr>
+            <a:graphic xmlns:a="http://schemas.openxmlformats.org/drawingml/2006/main">
+              <a:graphicData uri="http://schemas.openxmlformats.org/drawingml/2006/picture">
+                <pic:pic xmlns:pic="http://schemas.openxmlformats.org/drawingml/2006/picture">
+                  <pic:nvPicPr>
+                    <pic:cNvPr id="1" name=""/>
+                    <pic:cNvPicPr/>
+                  </pic:nvPicPr>
+                  <pic:blipFill>
+                    <a:blip r:embed="rId25">
+                      <a:extLst>
+                        <a:ext uri="{28A0092B-C50C-407E-A947-70E740481C1C}">
+                          <a14:useLocalDpi xmlns:a14="http://schemas.microsoft.com/office/drawing/2010/main" val="0"/>
+                        </a:ext>
+                      </a:extLst>
+                    </a:blip>
+                    <a:stretch>
+                      <a:fillRect/>
+                    </a:stretch>
+                  </pic:blipFill>
+                  <pic:spPr>
+                    <a:xfrm>
+                      <a:off x="0" y="0"/>
+                      <a:ext cx="5600700" cy="4038600"/>
+                    </a:xfrm>
+                    <a:prstGeom prst="rect">
+                      <a:avLst/>
+                    </a:prstGeom>
+                  </pic:spPr>
+                </pic:pic>
+              </a:graphicData>
+            </a:graphic>
+            <wp14:sizeRelH relativeFrom="page">
+              <wp14:pctWidth>0</wp14:pctWidth>
+            </wp14:sizeRelH>
+            <wp14:sizeRelV relativeFrom="page">
+              <wp14:pctHeight>0</wp14:pctHeight>
+            </wp14:sizeRelV>
+          </wp:anchor>
+        </w:drawing>
+      </w:r>
     </w:p>
     <w:p>
       <w:pPr>
@@ -11205,6 +10915,96 @@
     </w:lvl>
   </w:abstractNum>
   <w:abstractNum w:abstractNumId="14" w15:restartNumberingAfterBreak="0">
+    <w:nsid w:val="54A21DF2"/>
+    <w:multiLevelType w:val="hybridMultilevel"/>
+    <w:tmpl w:val="D9C600A2"/>
+    <w:lvl w:ilvl="0" w:tplc="8E78F4E8">
+      <w:start w:val="1"/>
+      <w:numFmt w:val="lowerRoman"/>
+      <w:lvlText w:val="(%1)"/>
+      <w:lvlJc w:val="left"/>
+      <w:pPr>
+        <w:ind w:left="1440" w:hanging="1080"/>
+      </w:pPr>
+      <w:rPr>
+        <w:rFonts w:hint="default"/>
+        <w:b/>
+      </w:rPr>
+    </w:lvl>
+    <w:lvl w:ilvl="1" w:tplc="04090019" w:tentative="1">
+      <w:start w:val="1"/>
+      <w:numFmt w:val="lowerLetter"/>
+      <w:lvlText w:val="%2."/>
+      <w:lvlJc w:val="left"/>
+      <w:pPr>
+        <w:ind w:left="1440" w:hanging="360"/>
+      </w:pPr>
+    </w:lvl>
+    <w:lvl w:ilvl="2" w:tplc="0409001B" w:tentative="1">
+      <w:start w:val="1"/>
+      <w:numFmt w:val="lowerRoman"/>
+      <w:lvlText w:val="%3."/>
+      <w:lvlJc w:val="right"/>
+      <w:pPr>
+        <w:ind w:left="2160" w:hanging="180"/>
+      </w:pPr>
+    </w:lvl>
+    <w:lvl w:ilvl="3" w:tplc="0409000F" w:tentative="1">
+      <w:start w:val="1"/>
+      <w:numFmt w:val="decimal"/>
+      <w:lvlText w:val="%4."/>
+      <w:lvlJc w:val="left"/>
+      <w:pPr>
+        <w:ind w:left="2880" w:hanging="360"/>
+      </w:pPr>
+    </w:lvl>
+    <w:lvl w:ilvl="4" w:tplc="04090019" w:tentative="1">
+      <w:start w:val="1"/>
+      <w:numFmt w:val="lowerLetter"/>
+      <w:lvlText w:val="%5."/>
+      <w:lvlJc w:val="left"/>
+      <w:pPr>
+        <w:ind w:left="3600" w:hanging="360"/>
+      </w:pPr>
+    </w:lvl>
+    <w:lvl w:ilvl="5" w:tplc="0409001B" w:tentative="1">
+      <w:start w:val="1"/>
+      <w:numFmt w:val="lowerRoman"/>
+      <w:lvlText w:val="%6."/>
+      <w:lvlJc w:val="right"/>
+      <w:pPr>
+        <w:ind w:left="4320" w:hanging="180"/>
+      </w:pPr>
+    </w:lvl>
+    <w:lvl w:ilvl="6" w:tplc="0409000F" w:tentative="1">
+      <w:start w:val="1"/>
+      <w:numFmt w:val="decimal"/>
+      <w:lvlText w:val="%7."/>
+      <w:lvlJc w:val="left"/>
+      <w:pPr>
+        <w:ind w:left="5040" w:hanging="360"/>
+      </w:pPr>
+    </w:lvl>
+    <w:lvl w:ilvl="7" w:tplc="04090019" w:tentative="1">
+      <w:start w:val="1"/>
+      <w:numFmt w:val="lowerLetter"/>
+      <w:lvlText w:val="%8."/>
+      <w:lvlJc w:val="left"/>
+      <w:pPr>
+        <w:ind w:left="5760" w:hanging="360"/>
+      </w:pPr>
+    </w:lvl>
+    <w:lvl w:ilvl="8" w:tplc="0409001B" w:tentative="1">
+      <w:start w:val="1"/>
+      <w:numFmt w:val="lowerRoman"/>
+      <w:lvlText w:val="%9."/>
+      <w:lvlJc w:val="right"/>
+      <w:pPr>
+        <w:ind w:left="6480" w:hanging="180"/>
+      </w:pPr>
+    </w:lvl>
+  </w:abstractNum>
+  <w:abstractNum w:abstractNumId="15" w15:restartNumberingAfterBreak="0">
     <w:nsid w:val="5A3D17E5"/>
     <w:multiLevelType w:val="hybridMultilevel"/>
     <w:tmpl w:val="9F32B6F4"/>
@@ -11317,7 +11117,7 @@
       </w:rPr>
     </w:lvl>
   </w:abstractNum>
-  <w:abstractNum w:abstractNumId="15" w15:restartNumberingAfterBreak="0">
+  <w:abstractNum w:abstractNumId="16" w15:restartNumberingAfterBreak="0">
     <w:nsid w:val="5B2F6E68"/>
     <w:multiLevelType w:val="hybridMultilevel"/>
     <w:tmpl w:val="93187DFE"/>
@@ -11406,7 +11206,7 @@
       </w:pPr>
     </w:lvl>
   </w:abstractNum>
-  <w:abstractNum w:abstractNumId="16" w15:restartNumberingAfterBreak="0">
+  <w:abstractNum w:abstractNumId="17" w15:restartNumberingAfterBreak="0">
     <w:nsid w:val="629252AF"/>
     <w:multiLevelType w:val="hybridMultilevel"/>
     <w:tmpl w:val="F9340212"/>
@@ -11492,7 +11292,7 @@
       </w:pPr>
     </w:lvl>
   </w:abstractNum>
-  <w:abstractNum w:abstractNumId="17" w15:restartNumberingAfterBreak="0">
+  <w:abstractNum w:abstractNumId="18" w15:restartNumberingAfterBreak="0">
     <w:nsid w:val="63916EB6"/>
     <w:multiLevelType w:val="hybridMultilevel"/>
     <w:tmpl w:val="2822E6D8"/>
@@ -11605,7 +11405,93 @@
       </w:rPr>
     </w:lvl>
   </w:abstractNum>
-  <w:abstractNum w:abstractNumId="18" w15:restartNumberingAfterBreak="0">
+  <w:abstractNum w:abstractNumId="19" w15:restartNumberingAfterBreak="0">
+    <w:nsid w:val="67336B86"/>
+    <w:multiLevelType w:val="hybridMultilevel"/>
+    <w:tmpl w:val="828A666A"/>
+    <w:lvl w:ilvl="0" w:tplc="0409000F">
+      <w:start w:val="1"/>
+      <w:numFmt w:val="decimal"/>
+      <w:lvlText w:val="%1."/>
+      <w:lvlJc w:val="left"/>
+      <w:pPr>
+        <w:ind w:left="720" w:hanging="360"/>
+      </w:pPr>
+    </w:lvl>
+    <w:lvl w:ilvl="1" w:tplc="04090019" w:tentative="1">
+      <w:start w:val="1"/>
+      <w:numFmt w:val="lowerLetter"/>
+      <w:lvlText w:val="%2."/>
+      <w:lvlJc w:val="left"/>
+      <w:pPr>
+        <w:ind w:left="1440" w:hanging="360"/>
+      </w:pPr>
+    </w:lvl>
+    <w:lvl w:ilvl="2" w:tplc="0409001B" w:tentative="1">
+      <w:start w:val="1"/>
+      <w:numFmt w:val="lowerRoman"/>
+      <w:lvlText w:val="%3."/>
+      <w:lvlJc w:val="right"/>
+      <w:pPr>
+        <w:ind w:left="2160" w:hanging="180"/>
+      </w:pPr>
+    </w:lvl>
+    <w:lvl w:ilvl="3" w:tplc="0409000F" w:tentative="1">
+      <w:start w:val="1"/>
+      <w:numFmt w:val="decimal"/>
+      <w:lvlText w:val="%4."/>
+      <w:lvlJc w:val="left"/>
+      <w:pPr>
+        <w:ind w:left="2880" w:hanging="360"/>
+      </w:pPr>
+    </w:lvl>
+    <w:lvl w:ilvl="4" w:tplc="04090019" w:tentative="1">
+      <w:start w:val="1"/>
+      <w:numFmt w:val="lowerLetter"/>
+      <w:lvlText w:val="%5."/>
+      <w:lvlJc w:val="left"/>
+      <w:pPr>
+        <w:ind w:left="3600" w:hanging="360"/>
+      </w:pPr>
+    </w:lvl>
+    <w:lvl w:ilvl="5" w:tplc="0409001B" w:tentative="1">
+      <w:start w:val="1"/>
+      <w:numFmt w:val="lowerRoman"/>
+      <w:lvlText w:val="%6."/>
+      <w:lvlJc w:val="right"/>
+      <w:pPr>
+        <w:ind w:left="4320" w:hanging="180"/>
+      </w:pPr>
+    </w:lvl>
+    <w:lvl w:ilvl="6" w:tplc="0409000F" w:tentative="1">
+      <w:start w:val="1"/>
+      <w:numFmt w:val="decimal"/>
+      <w:lvlText w:val="%7."/>
+      <w:lvlJc w:val="left"/>
+      <w:pPr>
+        <w:ind w:left="5040" w:hanging="360"/>
+      </w:pPr>
+    </w:lvl>
+    <w:lvl w:ilvl="7" w:tplc="04090019" w:tentative="1">
+      <w:start w:val="1"/>
+      <w:numFmt w:val="lowerLetter"/>
+      <w:lvlText w:val="%8."/>
+      <w:lvlJc w:val="left"/>
+      <w:pPr>
+        <w:ind w:left="5760" w:hanging="360"/>
+      </w:pPr>
+    </w:lvl>
+    <w:lvl w:ilvl="8" w:tplc="0409001B" w:tentative="1">
+      <w:start w:val="1"/>
+      <w:numFmt w:val="lowerRoman"/>
+      <w:lvlText w:val="%9."/>
+      <w:lvlJc w:val="right"/>
+      <w:pPr>
+        <w:ind w:left="6480" w:hanging="180"/>
+      </w:pPr>
+    </w:lvl>
+  </w:abstractNum>
+  <w:abstractNum w:abstractNumId="20" w15:restartNumberingAfterBreak="0">
     <w:nsid w:val="6737082D"/>
     <w:multiLevelType w:val="hybridMultilevel"/>
     <w:tmpl w:val="CF9AF1C8"/>
@@ -11718,7 +11604,7 @@
       </w:rPr>
     </w:lvl>
   </w:abstractNum>
-  <w:abstractNum w:abstractNumId="19" w15:restartNumberingAfterBreak="0">
+  <w:abstractNum w:abstractNumId="21" w15:restartNumberingAfterBreak="0">
     <w:nsid w:val="69745004"/>
     <w:multiLevelType w:val="hybridMultilevel"/>
     <w:tmpl w:val="C3F2981C"/>
@@ -11807,7 +11693,7 @@
       </w:pPr>
     </w:lvl>
   </w:abstractNum>
-  <w:abstractNum w:abstractNumId="20" w15:restartNumberingAfterBreak="0">
+  <w:abstractNum w:abstractNumId="22" w15:restartNumberingAfterBreak="0">
     <w:nsid w:val="6BAF5551"/>
     <w:multiLevelType w:val="hybridMultilevel"/>
     <w:tmpl w:val="9E5C9F9E"/>
@@ -11893,7 +11779,7 @@
       </w:pPr>
     </w:lvl>
   </w:abstractNum>
-  <w:abstractNum w:abstractNumId="21" w15:restartNumberingAfterBreak="0">
+  <w:abstractNum w:abstractNumId="23" w15:restartNumberingAfterBreak="0">
     <w:nsid w:val="6C2C2553"/>
     <w:multiLevelType w:val="hybridMultilevel"/>
     <w:tmpl w:val="4266A48E"/>
@@ -12006,7 +11892,7 @@
       </w:rPr>
     </w:lvl>
   </w:abstractNum>
-  <w:abstractNum w:abstractNumId="22" w15:restartNumberingAfterBreak="0">
+  <w:abstractNum w:abstractNumId="24" w15:restartNumberingAfterBreak="0">
     <w:nsid w:val="764F10D7"/>
     <w:multiLevelType w:val="hybridMultilevel"/>
     <w:tmpl w:val="B3D44BA0"/>
@@ -12095,7 +11981,7 @@
       </w:pPr>
     </w:lvl>
   </w:abstractNum>
-  <w:abstractNum w:abstractNumId="23" w15:restartNumberingAfterBreak="0">
+  <w:abstractNum w:abstractNumId="25" w15:restartNumberingAfterBreak="0">
     <w:nsid w:val="7AB248C4"/>
     <w:multiLevelType w:val="hybridMultilevel"/>
     <w:tmpl w:val="7C5081CC"/>
@@ -12184,7 +12070,7 @@
       </w:pPr>
     </w:lvl>
   </w:abstractNum>
-  <w:abstractNum w:abstractNumId="24" w15:restartNumberingAfterBreak="0">
+  <w:abstractNum w:abstractNumId="26" w15:restartNumberingAfterBreak="0">
     <w:nsid w:val="7BAA06B1"/>
     <w:multiLevelType w:val="hybridMultilevel"/>
     <w:tmpl w:val="ADA4F218"/>
@@ -12270,20 +12156,133 @@
       </w:pPr>
     </w:lvl>
   </w:abstractNum>
+  <w:abstractNum w:abstractNumId="27" w15:restartNumberingAfterBreak="0">
+    <w:nsid w:val="7EF72685"/>
+    <w:multiLevelType w:val="hybridMultilevel"/>
+    <w:tmpl w:val="EAFC6D62"/>
+    <w:lvl w:ilvl="0" w:tplc="04090001">
+      <w:start w:val="1"/>
+      <w:numFmt w:val="bullet"/>
+      <w:lvlText w:val=""/>
+      <w:lvlJc w:val="left"/>
+      <w:pPr>
+        <w:ind w:left="2520" w:hanging="360"/>
+      </w:pPr>
+      <w:rPr>
+        <w:rFonts w:ascii="Symbol" w:hAnsi="Symbol" w:hint="default"/>
+      </w:rPr>
+    </w:lvl>
+    <w:lvl w:ilvl="1" w:tplc="04090003" w:tentative="1">
+      <w:start w:val="1"/>
+      <w:numFmt w:val="bullet"/>
+      <w:lvlText w:val="o"/>
+      <w:lvlJc w:val="left"/>
+      <w:pPr>
+        <w:ind w:left="3240" w:hanging="360"/>
+      </w:pPr>
+      <w:rPr>
+        <w:rFonts w:ascii="Courier New" w:hAnsi="Courier New" w:cs="Courier New" w:hint="default"/>
+      </w:rPr>
+    </w:lvl>
+    <w:lvl w:ilvl="2" w:tplc="04090005" w:tentative="1">
+      <w:start w:val="1"/>
+      <w:numFmt w:val="bullet"/>
+      <w:lvlText w:val=""/>
+      <w:lvlJc w:val="left"/>
+      <w:pPr>
+        <w:ind w:left="3960" w:hanging="360"/>
+      </w:pPr>
+      <w:rPr>
+        <w:rFonts w:ascii="Wingdings" w:hAnsi="Wingdings" w:hint="default"/>
+      </w:rPr>
+    </w:lvl>
+    <w:lvl w:ilvl="3" w:tplc="04090001" w:tentative="1">
+      <w:start w:val="1"/>
+      <w:numFmt w:val="bullet"/>
+      <w:lvlText w:val=""/>
+      <w:lvlJc w:val="left"/>
+      <w:pPr>
+        <w:ind w:left="4680" w:hanging="360"/>
+      </w:pPr>
+      <w:rPr>
+        <w:rFonts w:ascii="Symbol" w:hAnsi="Symbol" w:hint="default"/>
+      </w:rPr>
+    </w:lvl>
+    <w:lvl w:ilvl="4" w:tplc="04090003" w:tentative="1">
+      <w:start w:val="1"/>
+      <w:numFmt w:val="bullet"/>
+      <w:lvlText w:val="o"/>
+      <w:lvlJc w:val="left"/>
+      <w:pPr>
+        <w:ind w:left="5400" w:hanging="360"/>
+      </w:pPr>
+      <w:rPr>
+        <w:rFonts w:ascii="Courier New" w:hAnsi="Courier New" w:cs="Courier New" w:hint="default"/>
+      </w:rPr>
+    </w:lvl>
+    <w:lvl w:ilvl="5" w:tplc="04090005" w:tentative="1">
+      <w:start w:val="1"/>
+      <w:numFmt w:val="bullet"/>
+      <w:lvlText w:val=""/>
+      <w:lvlJc w:val="left"/>
+      <w:pPr>
+        <w:ind w:left="6120" w:hanging="360"/>
+      </w:pPr>
+      <w:rPr>
+        <w:rFonts w:ascii="Wingdings" w:hAnsi="Wingdings" w:hint="default"/>
+      </w:rPr>
+    </w:lvl>
+    <w:lvl w:ilvl="6" w:tplc="04090001" w:tentative="1">
+      <w:start w:val="1"/>
+      <w:numFmt w:val="bullet"/>
+      <w:lvlText w:val=""/>
+      <w:lvlJc w:val="left"/>
+      <w:pPr>
+        <w:ind w:left="6840" w:hanging="360"/>
+      </w:pPr>
+      <w:rPr>
+        <w:rFonts w:ascii="Symbol" w:hAnsi="Symbol" w:hint="default"/>
+      </w:rPr>
+    </w:lvl>
+    <w:lvl w:ilvl="7" w:tplc="04090003" w:tentative="1">
+      <w:start w:val="1"/>
+      <w:numFmt w:val="bullet"/>
+      <w:lvlText w:val="o"/>
+      <w:lvlJc w:val="left"/>
+      <w:pPr>
+        <w:ind w:left="7560" w:hanging="360"/>
+      </w:pPr>
+      <w:rPr>
+        <w:rFonts w:ascii="Courier New" w:hAnsi="Courier New" w:cs="Courier New" w:hint="default"/>
+      </w:rPr>
+    </w:lvl>
+    <w:lvl w:ilvl="8" w:tplc="04090005" w:tentative="1">
+      <w:start w:val="1"/>
+      <w:numFmt w:val="bullet"/>
+      <w:lvlText w:val=""/>
+      <w:lvlJc w:val="left"/>
+      <w:pPr>
+        <w:ind w:left="8280" w:hanging="360"/>
+      </w:pPr>
+      <w:rPr>
+        <w:rFonts w:ascii="Wingdings" w:hAnsi="Wingdings" w:hint="default"/>
+      </w:rPr>
+    </w:lvl>
+  </w:abstractNum>
   <w:num w:numId="1">
-    <w:abstractNumId w:val="22"/>
+    <w:abstractNumId w:val="24"/>
   </w:num>
   <w:num w:numId="2">
     <w:abstractNumId w:val="4"/>
   </w:num>
   <w:num w:numId="3">
-    <w:abstractNumId w:val="23"/>
+    <w:abstractNumId w:val="25"/>
   </w:num>
   <w:num w:numId="4">
     <w:abstractNumId w:val="2"/>
   </w:num>
   <w:num w:numId="5">
-    <w:abstractNumId w:val="21"/>
+    <w:abstractNumId w:val="23"/>
   </w:num>
   <w:num w:numId="6">
     <w:abstractNumId w:val="8"/>
@@ -12292,16 +12291,16 @@
     <w:abstractNumId w:val="0"/>
   </w:num>
   <w:num w:numId="8">
-    <w:abstractNumId w:val="16"/>
+    <w:abstractNumId w:val="17"/>
   </w:num>
   <w:num w:numId="9">
-    <w:abstractNumId w:val="17"/>
+    <w:abstractNumId w:val="18"/>
   </w:num>
   <w:num w:numId="10">
     <w:abstractNumId w:val="5"/>
   </w:num>
   <w:num w:numId="11">
-    <w:abstractNumId w:val="24"/>
+    <w:abstractNumId w:val="26"/>
   </w:num>
   <w:num w:numId="12">
     <w:abstractNumId w:val="9"/>
@@ -12310,10 +12309,10 @@
     <w:abstractNumId w:val="3"/>
   </w:num>
   <w:num w:numId="14">
-    <w:abstractNumId w:val="14"/>
+    <w:abstractNumId w:val="15"/>
   </w:num>
   <w:num w:numId="15">
-    <w:abstractNumId w:val="18"/>
+    <w:abstractNumId w:val="20"/>
   </w:num>
   <w:num w:numId="16">
     <w:abstractNumId w:val="13"/>
@@ -12322,7 +12321,7 @@
     <w:abstractNumId w:val="11"/>
   </w:num>
   <w:num w:numId="18">
-    <w:abstractNumId w:val="15"/>
+    <w:abstractNumId w:val="16"/>
   </w:num>
   <w:num w:numId="19">
     <w:abstractNumId w:val="12"/>
@@ -12331,7 +12330,7 @@
     <w:abstractNumId w:val="10"/>
   </w:num>
   <w:num w:numId="21">
-    <w:abstractNumId w:val="20"/>
+    <w:abstractNumId w:val="22"/>
   </w:num>
   <w:num w:numId="22">
     <w:abstractNumId w:val="1"/>
@@ -12340,10 +12339,19 @@
     <w:abstractNumId w:val="6"/>
   </w:num>
   <w:num w:numId="24">
-    <w:abstractNumId w:val="19"/>
+    <w:abstractNumId w:val="21"/>
   </w:num>
   <w:num w:numId="25">
     <w:abstractNumId w:val="7"/>
+  </w:num>
+  <w:num w:numId="26">
+    <w:abstractNumId w:val="14"/>
+  </w:num>
+  <w:num w:numId="27">
+    <w:abstractNumId w:val="27"/>
+  </w:num>
+  <w:num w:numId="28">
+    <w:abstractNumId w:val="19"/>
   </w:num>
 </w:numbering>
 </file>
@@ -12907,6 +12915,16 @@
       <w:szCs w:val="26"/>
     </w:rPr>
   </w:style>
+  <w:style w:type="character" w:styleId="PlaceholderText">
+    <w:name w:val="Placeholder Text"/>
+    <w:basedOn w:val="DefaultParagraphFont"/>
+    <w:uiPriority w:val="99"/>
+    <w:semiHidden/>
+    <w:rsid w:val="008065A0"/>
+    <w:rPr>
+      <w:color w:val="808080"/>
+    </w:rPr>
+  </w:style>
 </w:styles>
 </file>
 

</xml_diff>

<commit_message>
:pen: edited new summary
</commit_message>
<xml_diff>
--- a/Literature Review Articles/HABs/Monitoring/HAB Monitoring.docx
+++ b/Literature Review Articles/HABs/Monitoring/HAB Monitoring.docx
@@ -957,7 +957,49 @@
         <w:rPr>
           <w:rFonts w:ascii="Verdana" w:hAnsi="Verdana"/>
         </w:rPr>
-        <w:t>colored dissolved organic matter (CDOM), were collected from the surface water a clean bucket.</w:t>
+        <w:t>C</w:t>
+      </w:r>
+      <w:r>
+        <w:rPr>
+          <w:rFonts w:ascii="Verdana" w:hAnsi="Verdana"/>
+        </w:rPr>
+        <w:t xml:space="preserve">olored </w:t>
+      </w:r>
+      <w:r>
+        <w:rPr>
+          <w:rFonts w:ascii="Verdana" w:hAnsi="Verdana"/>
+        </w:rPr>
+        <w:t>D</w:t>
+      </w:r>
+      <w:r>
+        <w:rPr>
+          <w:rFonts w:ascii="Verdana" w:hAnsi="Verdana"/>
+        </w:rPr>
+        <w:t xml:space="preserve">issolved </w:t>
+      </w:r>
+      <w:r>
+        <w:rPr>
+          <w:rFonts w:ascii="Verdana" w:hAnsi="Verdana"/>
+        </w:rPr>
+        <w:t>O</w:t>
+      </w:r>
+      <w:r>
+        <w:rPr>
+          <w:rFonts w:ascii="Verdana" w:hAnsi="Verdana"/>
+        </w:rPr>
+        <w:t xml:space="preserve">rganic </w:t>
+      </w:r>
+      <w:r>
+        <w:rPr>
+          <w:rFonts w:ascii="Verdana" w:hAnsi="Verdana"/>
+        </w:rPr>
+        <w:t>M</w:t>
+      </w:r>
+      <w:r>
+        <w:rPr>
+          <w:rFonts w:ascii="Verdana" w:hAnsi="Verdana"/>
+        </w:rPr>
+        <w:t>atter (CDOM), were collected from the surface water a clean bucket.</w:t>
       </w:r>
     </w:p>
     <w:p>
@@ -1770,6 +1812,21 @@
     </w:p>
     <w:p>
       <w:pPr>
+        <w:tabs>
+          <w:tab w:val="left" w:pos="-360"/>
+        </w:tabs>
+        <w:spacing w:after="0"/>
+        <w:ind w:left="-360" w:right="-180"/>
+        <w:rPr>
+          <w:rFonts w:ascii="Verdana" w:hAnsi="Verdana"/>
+          <w:b/>
+          <w:bCs/>
+          <w:u w:val="single"/>
+        </w:rPr>
+      </w:pPr>
+    </w:p>
+    <w:p>
+      <w:pPr>
         <w:pStyle w:val="ListParagraph"/>
         <w:numPr>
           <w:ilvl w:val="0"/>
@@ -1794,6 +1851,7 @@
           <w:bCs/>
           <w:u w:val="single"/>
         </w:rPr>
+        <w:lastRenderedPageBreak/>
         <w:t>A Comprehensive Review on Water Quality Parameters Estimation Using Remote Sensing Techniques _ Enhanced Reader</w:t>
       </w:r>
     </w:p>
@@ -1803,6 +1861,22 @@
         <w:tabs>
           <w:tab w:val="left" w:pos="-360"/>
         </w:tabs>
+        <w:ind w:left="-360" w:right="-180"/>
+        <w:rPr>
+          <w:rFonts w:ascii="Verdana" w:hAnsi="Verdana"/>
+          <w:b/>
+          <w:bCs/>
+          <w:u w:val="single"/>
+        </w:rPr>
+      </w:pPr>
+    </w:p>
+    <w:p>
+      <w:pPr>
+        <w:pStyle w:val="ListParagraph"/>
+        <w:tabs>
+          <w:tab w:val="left" w:pos="-360"/>
+        </w:tabs>
+        <w:spacing w:after="0"/>
         <w:ind w:left="-360" w:right="-180"/>
         <w:rPr>
           <w:rFonts w:ascii="Verdana" w:hAnsi="Verdana"/>
@@ -2482,7 +2556,14 @@
         <w:rPr>
           <w:rFonts w:ascii="Verdana" w:hAnsi="Verdana"/>
         </w:rPr>
-        <w:t xml:space="preserve">There is substantial evidence that the frequency and magnitude of harmful algal blooms (HABs) in coastal and inland waters around the world have been increasing, attributed in large part to cultural eutrophication, and climate change (Hallegraef, 1993; Glibert et al., 2005; Paerl and Huisman, 2008; Heisler et al., 2008). Likewise, many freshwater systems in Canada have seen increases in HAB occurrences, </w:t>
+        <w:t xml:space="preserve">There is substantial evidence that the frequency and magnitude of harmful algal blooms (HABs) in coastal and inland waters around the world have been increasing, attributed in large part to cultural eutrophication, and climate change (Hallegraef, 1993; Glibert et al., </w:t>
+      </w:r>
+      <w:r>
+        <w:rPr>
+          <w:rFonts w:ascii="Verdana" w:hAnsi="Verdana"/>
+        </w:rPr>
+        <w:lastRenderedPageBreak/>
+        <w:t xml:space="preserve">2005; Paerl and Huisman, 2008; Heisler et al., 2008). Likewise, many freshwater systems in Canada have seen increases in HAB occurrences, </w:t>
       </w:r>
     </w:p>
     <w:p>
@@ -2534,7 +2615,6 @@
         <w:rPr>
           <w:rFonts w:ascii="Verdana" w:hAnsi="Verdana"/>
         </w:rPr>
-        <w:lastRenderedPageBreak/>
         <w:t>S</w:t>
       </w:r>
       <w:r>
@@ -3009,7 +3089,14 @@
         <w:rPr>
           <w:rFonts w:ascii="Verdana" w:hAnsi="Verdana"/>
         </w:rPr>
-        <w:t>Through the Lake Winnipeg Basin Program (LWBP), ECCC has supported local stewardship action, monitoring, and research activities, to address the impacts of nutrient enrichment and inform watershed-based nutrient-reduction strategies. Targets have been set to reduce phosphorus levels by 50% in an effort to restore lake conditions to a pre-1990 state and reduce the frequency and severity of algal blooms (ECCC, 2013). Lake of the Woods (LoW), is a hydrologically complex lake, consisting of an expansive, shallow and well-mixed bay to the south and a collection of deeper, occasionally stratified interconnected basins</w:t>
+        <w:t xml:space="preserve">Through the Lake Winnipeg Basin Program (LWBP), ECCC has supported local stewardship action, monitoring, and research activities, to address the impacts of nutrient enrichment and inform watershed-based nutrient-reduction strategies. Targets have been set to reduce phosphorus levels by 50% in an effort to restore lake conditions to a pre-1990 state and reduce the frequency and severity of algal blooms (ECCC, 2013). Lake of the Woods (LoW), is a hydrologically complex lake, consisting of an expansive, shallow and well-mixed bay to the south and a collection of deeper, occasionally stratified </w:t>
+      </w:r>
+      <w:r>
+        <w:rPr>
+          <w:rFonts w:ascii="Verdana" w:hAnsi="Verdana"/>
+        </w:rPr>
+        <w:lastRenderedPageBreak/>
+        <w:t>interconnected basins</w:t>
       </w:r>
       <w:r>
         <w:rPr>
@@ -3051,7 +3138,6 @@
         <w:rPr>
           <w:rFonts w:ascii="Verdana" w:hAnsi="Verdana"/>
         </w:rPr>
-        <w:lastRenderedPageBreak/>
         <w:t xml:space="preserve">Despite </w:t>
       </w:r>
       <w:r>
@@ -3400,14 +3486,7 @@
         <w:rPr>
           <w:rFonts w:ascii="Verdana" w:hAnsi="Verdana"/>
         </w:rPr>
-        <w:t xml:space="preserve">, through </w:t>
-      </w:r>
-      <w:r>
-        <w:rPr>
-          <w:rFonts w:ascii="Verdana" w:hAnsi="Verdana"/>
-        </w:rPr>
-        <w:lastRenderedPageBreak/>
-        <w:t xml:space="preserve">programs such as the </w:t>
+        <w:t xml:space="preserve">, through programs such as the </w:t>
       </w:r>
       <w:r>
         <w:rPr>
@@ -6749,13 +6828,7 @@
         <w:rPr>
           <w:rFonts w:ascii="Verdana" w:hAnsi="Verdana"/>
         </w:rPr>
-        <w:t>T</w:t>
-      </w:r>
-      <w:r>
-        <w:rPr>
-          <w:rFonts w:ascii="Verdana" w:hAnsi="Verdana"/>
-        </w:rPr>
-        <w:t>he linear mixing model (LMM) and the normalized difference vegetation index (NDVI) threshold method are combined to extract the HAB area from GOCI images with 500-m spatial resolution</w:t>
+        <w:t>The linear mixing model (LMM) and the normalized difference vegetation index (NDVI) threshold method are combined to extract the HAB area from GOCI images with 500-m spatial resolution</w:t>
       </w:r>
       <w:r>
         <w:rPr>
@@ -6785,13 +6858,7 @@
         <w:rPr>
           <w:rFonts w:ascii="Verdana" w:hAnsi="Verdana"/>
         </w:rPr>
-        <w:t xml:space="preserve">. </w:t>
-      </w:r>
-      <w:r>
-        <w:rPr>
-          <w:rFonts w:ascii="Verdana" w:hAnsi="Verdana"/>
-        </w:rPr>
-        <w:t>Compared with the NDVI threshold method and LMM method, the inversion accuracy is greatly improved, and the accuracy is stable in different regions. It can provide technical support for the decision-making and assessment of HAB ecological disasters.</w:t>
+        <w:t>. Compared with the NDVI threshold method and LMM method, the inversion accuracy is greatly improved, and the accuracy is stable in different regions. It can provide technical support for the decision-making and assessment of HAB ecological disasters.</w:t>
       </w:r>
     </w:p>
     <w:p>
@@ -7094,19 +7161,7 @@
         <w:rPr>
           <w:rFonts w:ascii="Verdana" w:eastAsiaTheme="minorEastAsia" w:hAnsi="Verdana"/>
         </w:rPr>
-        <w:t>…………………...(i</w:t>
-      </w:r>
-      <w:r>
-        <w:rPr>
-          <w:rFonts w:ascii="Verdana" w:eastAsiaTheme="minorEastAsia" w:hAnsi="Verdana"/>
-        </w:rPr>
-        <w:t>i</w:t>
-      </w:r>
-      <w:r>
-        <w:rPr>
-          <w:rFonts w:ascii="Verdana" w:eastAsiaTheme="minorEastAsia" w:hAnsi="Verdana"/>
-        </w:rPr>
-        <w:t>)</w:t>
+        <w:t>…………………...(ii)</w:t>
       </w:r>
     </w:p>
     <w:p>
@@ -7541,13 +7596,7 @@
         <w:rPr>
           <w:rFonts w:ascii="Verdana" w:hAnsi="Verdana"/>
         </w:rPr>
-        <w:t>P</w:t>
-      </w:r>
-      <w:r>
-        <w:rPr>
-          <w:rFonts w:ascii="Verdana" w:hAnsi="Verdana"/>
-        </w:rPr>
-        <w:t>ure water body pixels,</w:t>
+        <w:t>Pure water body pixels,</w:t>
       </w:r>
     </w:p>
     <w:p>
@@ -8090,29 +8139,7 @@
           <w:sz w:val="22"/>
           <w:szCs w:val="22"/>
         </w:rPr>
-        <w:t xml:space="preserve">Detecting </w:t>
-      </w:r>
-      <w:r>
-        <w:rPr>
-          <w:rFonts w:ascii="Verdana" w:hAnsi="Verdana"/>
-          <w:b/>
-          <w:bCs/>
-          <w:color w:val="222222"/>
-          <w:sz w:val="22"/>
-          <w:szCs w:val="22"/>
-        </w:rPr>
-        <w:t>Chlorophyll-</w:t>
-      </w:r>
-      <w:r>
-        <w:rPr>
-          <w:rFonts w:ascii="Verdana" w:hAnsi="Verdana"/>
-          <w:b/>
-          <w:bCs/>
-          <w:color w:val="222222"/>
-          <w:sz w:val="22"/>
-          <w:szCs w:val="22"/>
-        </w:rPr>
-        <w:t>a With Remote Sensing</w:t>
+        <w:t>Detecting Chlorophyll-a With Remote Sensing</w:t>
       </w:r>
     </w:p>
     <w:p>

</xml_diff>